<commit_message>
Added Location to Infrastructure
</commit_message>
<xml_diff>
--- a/Festival de Música.docx
+++ b/Festival de Música.docx
@@ -173,8 +173,6 @@
           <w:lang w:val="pt-PT"/>
         </w:rPr>
       </w:pPr>
-      <w:bookmarkStart w:id="0" w:name="_GoBack"/>
-      <w:bookmarkEnd w:id="0"/>
     </w:p>
     <w:p>
       <w:pPr>
@@ -842,22 +840,15 @@
           <w:lang w:val="pt-PT"/>
         </w:rPr>
       </w:pPr>
+      <w:bookmarkStart w:id="0" w:name="_GoBack"/>
       <w:r>
         <w:rPr>
           <w:noProof/>
         </w:rPr>
         <w:drawing>
-          <wp:anchor distT="0" distB="0" distL="114300" distR="114300" simplePos="0" relativeHeight="251658240" behindDoc="0" locked="0" layoutInCell="1" allowOverlap="1" wp14:anchorId="167B90A7" wp14:editId="0B6E9100">
-            <wp:simplePos x="0" y="0"/>
-            <wp:positionH relativeFrom="margin">
-              <wp:posOffset>-407035</wp:posOffset>
-            </wp:positionH>
-            <wp:positionV relativeFrom="paragraph">
-              <wp:posOffset>302260</wp:posOffset>
-            </wp:positionV>
-            <wp:extent cx="9668553" cy="3756660"/>
-            <wp:effectExtent l="0" t="0" r="8890" b="0"/>
-            <wp:wrapNone/>
+          <wp:inline distT="0" distB="0" distL="0" distR="0" wp14:anchorId="3DAE9A87" wp14:editId="22A31BD7">
+            <wp:extent cx="8863330" cy="3475355"/>
+            <wp:effectExtent l="0" t="0" r="0" b="0"/>
             <wp:docPr id="1" name="Picture 1"/>
             <wp:cNvGraphicFramePr>
               <a:graphicFrameLocks xmlns:a="http://schemas.openxmlformats.org/drawingml/2006/main" noChangeAspect="1"/>
@@ -870,13 +861,7 @@
                     <pic:cNvPicPr/>
                   </pic:nvPicPr>
                   <pic:blipFill>
-                    <a:blip r:embed="rId7">
-                      <a:extLst>
-                        <a:ext uri="{28A0092B-C50C-407E-A947-70E740481C1C}">
-                          <a14:useLocalDpi xmlns:a14="http://schemas.microsoft.com/office/drawing/2010/main" val="0"/>
-                        </a:ext>
-                      </a:extLst>
-                    </a:blip>
+                    <a:blip r:embed="rId7"/>
                     <a:stretch>
                       <a:fillRect/>
                     </a:stretch>
@@ -884,7 +869,7 @@
                   <pic:spPr>
                     <a:xfrm>
                       <a:off x="0" y="0"/>
-                      <a:ext cx="9668553" cy="3756660"/>
+                      <a:ext cx="8863330" cy="3475355"/>
                     </a:xfrm>
                     <a:prstGeom prst="rect">
                       <a:avLst/>
@@ -893,15 +878,10 @@
                 </pic:pic>
               </a:graphicData>
             </a:graphic>
-            <wp14:sizeRelH relativeFrom="page">
-              <wp14:pctWidth>0</wp14:pctWidth>
-            </wp14:sizeRelH>
-            <wp14:sizeRelV relativeFrom="page">
-              <wp14:pctHeight>0</wp14:pctHeight>
-            </wp14:sizeRelV>
-          </wp:anchor>
+          </wp:inline>
         </w:drawing>
       </w:r>
+      <w:bookmarkEnd w:id="0"/>
     </w:p>
     <w:p>
       <w:pPr>

</xml_diff>

<commit_message>
Added explanation for classes
</commit_message>
<xml_diff>
--- a/Festival de Música.docx
+++ b/Festival de Música.docx
@@ -372,417 +372,7 @@
         </w:rPr>
         <w:t>TEMA</w:t>
       </w:r>
-    </w:p>
-    <w:p>
-      <w:pPr>
-        <w:ind w:firstLine="720"/>
-        <w:jc w:val="both"/>
-        <w:rPr>
-          <w:rFonts w:ascii="Cambria" w:hAnsi="Cambria" w:cs="Arial"/>
-          <w:sz w:val="32"/>
-          <w:szCs w:val="32"/>
-          <w:lang w:val="pt-PT"/>
-        </w:rPr>
-      </w:pPr>
-    </w:p>
-    <w:p>
-      <w:pPr>
-        <w:ind w:firstLine="720"/>
-        <w:jc w:val="both"/>
-        <w:rPr>
-          <w:rFonts w:ascii="Cambria" w:hAnsi="Cambria" w:cs="Arial"/>
-          <w:sz w:val="24"/>
-          <w:szCs w:val="24"/>
-          <w:lang w:val="pt-PT"/>
-        </w:rPr>
-      </w:pPr>
-      <w:r>
-        <w:rPr>
-          <w:rFonts w:ascii="Cambria" w:hAnsi="Cambria" w:cs="Arial"/>
-          <w:sz w:val="24"/>
-          <w:szCs w:val="24"/>
-          <w:lang w:val="pt-PT"/>
-        </w:rPr>
-        <w:t xml:space="preserve">Num festival de música atuam várias bandas, </w:t>
-      </w:r>
-      <w:r>
-        <w:rPr>
-          <w:rFonts w:ascii="Cambria" w:hAnsi="Cambria" w:cs="Arial"/>
-          <w:sz w:val="24"/>
-          <w:szCs w:val="24"/>
-          <w:lang w:val="pt-PT"/>
-        </w:rPr>
-        <w:t>estas atuam e</w:t>
-      </w:r>
-      <w:r>
-        <w:rPr>
-          <w:rFonts w:ascii="Cambria" w:hAnsi="Cambria" w:cs="Arial"/>
-          <w:sz w:val="24"/>
-          <w:szCs w:val="24"/>
-          <w:lang w:val="pt-PT"/>
-        </w:rPr>
-        <w:t>m diferentes palcos</w:t>
-      </w:r>
-      <w:r>
-        <w:rPr>
-          <w:rFonts w:ascii="Cambria" w:hAnsi="Cambria" w:cs="Arial"/>
-          <w:sz w:val="24"/>
-          <w:szCs w:val="24"/>
-          <w:lang w:val="pt-PT"/>
-        </w:rPr>
-        <w:t xml:space="preserve"> que estão</w:t>
-      </w:r>
-      <w:r>
-        <w:rPr>
-          <w:rFonts w:ascii="Cambria" w:hAnsi="Cambria" w:cs="Arial"/>
-          <w:sz w:val="24"/>
-          <w:szCs w:val="24"/>
-          <w:lang w:val="pt-PT"/>
-        </w:rPr>
-        <w:t xml:space="preserve"> associados a </w:t>
-      </w:r>
-      <w:r>
-        <w:rPr>
-          <w:rFonts w:ascii="Cambria" w:hAnsi="Cambria" w:cs="Arial"/>
-          <w:sz w:val="24"/>
-          <w:szCs w:val="24"/>
-          <w:lang w:val="pt-PT"/>
-        </w:rPr>
-        <w:t>vários</w:t>
-      </w:r>
-      <w:r>
-        <w:rPr>
-          <w:rFonts w:ascii="Cambria" w:hAnsi="Cambria" w:cs="Arial"/>
-          <w:sz w:val="24"/>
-          <w:szCs w:val="24"/>
-          <w:lang w:val="pt-PT"/>
-        </w:rPr>
-        <w:t xml:space="preserve"> géneros </w:t>
-      </w:r>
-      <w:r>
-        <w:rPr>
-          <w:rFonts w:ascii="Cambria" w:hAnsi="Cambria" w:cs="Arial"/>
-          <w:sz w:val="24"/>
-          <w:szCs w:val="24"/>
-          <w:lang w:val="pt-PT"/>
-        </w:rPr>
-        <w:t>de música</w:t>
-      </w:r>
-      <w:r>
-        <w:rPr>
-          <w:rFonts w:ascii="Cambria" w:hAnsi="Cambria" w:cs="Arial"/>
-          <w:sz w:val="24"/>
-          <w:szCs w:val="24"/>
-          <w:lang w:val="pt-PT"/>
-        </w:rPr>
-        <w:t>.</w:t>
-      </w:r>
-      <w:r>
-        <w:rPr>
-          <w:rFonts w:ascii="Cambria" w:hAnsi="Cambria" w:cs="Arial"/>
-          <w:sz w:val="24"/>
-          <w:szCs w:val="24"/>
-          <w:lang w:val="pt-PT"/>
-        </w:rPr>
-        <w:t xml:space="preserve"> Um palco pode ter mais do que um género de música associado, mas por norma, certos géneros só atuam em palcos associados aos mesmos.</w:t>
-      </w:r>
-      <w:r>
-        <w:rPr>
-          <w:rFonts w:ascii="Cambria" w:hAnsi="Cambria" w:cs="Arial"/>
-          <w:sz w:val="24"/>
-          <w:szCs w:val="24"/>
-          <w:lang w:val="pt-PT"/>
-        </w:rPr>
-        <w:t xml:space="preserve"> </w:t>
-      </w:r>
-      <w:r>
-        <w:rPr>
-          <w:rFonts w:ascii="Cambria" w:hAnsi="Cambria" w:cs="Arial"/>
-          <w:sz w:val="24"/>
-          <w:szCs w:val="24"/>
-          <w:lang w:val="pt-PT"/>
-        </w:rPr>
-        <w:t>Para além disso, em</w:t>
-      </w:r>
-      <w:r>
-        <w:rPr>
-          <w:rFonts w:ascii="Cambria" w:hAnsi="Cambria" w:cs="Arial"/>
-          <w:sz w:val="24"/>
-          <w:szCs w:val="24"/>
-          <w:lang w:val="pt-PT"/>
-        </w:rPr>
-        <w:t xml:space="preserve"> cada palco só pode tocar uma banda de cada vez como tal há um horário </w:t>
-      </w:r>
-      <w:r>
-        <w:rPr>
-          <w:rFonts w:ascii="Cambria" w:hAnsi="Cambria" w:cs="Arial"/>
-          <w:sz w:val="24"/>
-          <w:szCs w:val="24"/>
-          <w:lang w:val="pt-PT"/>
-        </w:rPr>
-        <w:t>que deve ser cumprido.</w:t>
-      </w:r>
-    </w:p>
-    <w:p>
-      <w:pPr>
-        <w:ind w:firstLine="720"/>
-        <w:jc w:val="both"/>
-        <w:rPr>
-          <w:rFonts w:ascii="Cambria" w:hAnsi="Cambria" w:cs="Arial"/>
-          <w:sz w:val="24"/>
-          <w:szCs w:val="24"/>
-          <w:lang w:val="pt-PT"/>
-        </w:rPr>
-      </w:pPr>
-      <w:r>
-        <w:rPr>
-          <w:rFonts w:ascii="Cambria" w:hAnsi="Cambria" w:cs="Arial"/>
-          <w:sz w:val="24"/>
-          <w:szCs w:val="24"/>
-          <w:lang w:val="pt-PT"/>
-        </w:rPr>
-        <w:t>Para o bom funcionamento do festival existem várias infraestruturas (WC, zona de restauração, etc.) que são geridas por empresas subcontratadas</w:t>
-      </w:r>
-      <w:r>
-        <w:rPr>
-          <w:rFonts w:ascii="Cambria" w:hAnsi="Cambria" w:cs="Arial"/>
-          <w:sz w:val="24"/>
-          <w:szCs w:val="24"/>
-          <w:lang w:val="pt-PT"/>
-        </w:rPr>
-        <w:t xml:space="preserve"> ou empresas que patrocinam o festival</w:t>
-      </w:r>
-      <w:r>
-        <w:rPr>
-          <w:rFonts w:ascii="Cambria" w:hAnsi="Cambria" w:cs="Arial"/>
-          <w:sz w:val="24"/>
-          <w:szCs w:val="24"/>
-          <w:lang w:val="pt-PT"/>
-        </w:rPr>
-        <w:t xml:space="preserve"> de modo a disponibilizar staff e realizar a manutenção</w:t>
-      </w:r>
-      <w:r>
-        <w:rPr>
-          <w:rFonts w:ascii="Cambria" w:hAnsi="Cambria" w:cs="Arial"/>
-          <w:sz w:val="24"/>
-          <w:szCs w:val="24"/>
-          <w:lang w:val="pt-PT"/>
-        </w:rPr>
-        <w:t>.</w:t>
-      </w:r>
-      <w:r>
-        <w:rPr>
-          <w:rFonts w:ascii="Cambria" w:hAnsi="Cambria" w:cs="Arial"/>
-          <w:sz w:val="24"/>
-          <w:szCs w:val="24"/>
-          <w:lang w:val="pt-PT"/>
-        </w:rPr>
-        <w:t xml:space="preserve"> Os diferentes palcos também fazem parte das infraestruturas, sendo que também necessitam de manutenção.</w:t>
-      </w:r>
-      <w:r>
-        <w:rPr>
-          <w:rFonts w:ascii="Cambria" w:hAnsi="Cambria" w:cs="Arial"/>
-          <w:sz w:val="24"/>
-          <w:szCs w:val="24"/>
-          <w:lang w:val="pt-PT"/>
-        </w:rPr>
-        <w:t xml:space="preserve"> </w:t>
-      </w:r>
-      <w:r>
-        <w:rPr>
-          <w:rFonts w:ascii="Cambria" w:hAnsi="Cambria" w:cs="Arial"/>
-          <w:sz w:val="24"/>
-          <w:szCs w:val="24"/>
-          <w:lang w:val="pt-PT"/>
-        </w:rPr>
-        <w:t xml:space="preserve">A cada elemento do staff é disponibilizado um Id </w:t>
-      </w:r>
-    </w:p>
-    <w:p>
-      <w:pPr>
-        <w:jc w:val="both"/>
-        <w:rPr>
-          <w:rFonts w:ascii="Cambria" w:hAnsi="Cambria" w:cs="Arial"/>
-          <w:sz w:val="24"/>
-          <w:szCs w:val="24"/>
-          <w:lang w:val="pt-PT"/>
-        </w:rPr>
-      </w:pPr>
-      <w:r>
-        <w:rPr>
-          <w:rFonts w:ascii="Cambria" w:hAnsi="Cambria" w:cs="Arial"/>
-          <w:sz w:val="24"/>
-          <w:szCs w:val="24"/>
-          <w:lang w:val="pt-PT"/>
-        </w:rPr>
-        <w:t>Os bilhetes para o festival são disponibilizados para cada dia ou para o evento completo, sendo que cada bilhete tem o seu ID único.</w:t>
-      </w:r>
-    </w:p>
-    <w:p>
-      <w:pPr>
-        <w:jc w:val="both"/>
-        <w:rPr>
-          <w:rFonts w:ascii="Cambria" w:hAnsi="Cambria" w:cs="Arial"/>
-          <w:sz w:val="24"/>
-          <w:szCs w:val="24"/>
-          <w:lang w:val="pt-PT"/>
-        </w:rPr>
-      </w:pPr>
-      <w:r>
-        <w:rPr>
-          <w:rFonts w:ascii="Cambria" w:hAnsi="Cambria" w:cs="Arial"/>
-          <w:sz w:val="24"/>
-          <w:szCs w:val="24"/>
-          <w:lang w:val="pt-PT"/>
-        </w:rPr>
-        <w:t>(A desenvolver)</w:t>
-      </w:r>
-    </w:p>
-    <w:p>
-      <w:pPr>
-        <w:jc w:val="both"/>
-        <w:rPr>
-          <w:rFonts w:ascii="Cambria" w:hAnsi="Cambria" w:cs="Arial"/>
-          <w:sz w:val="24"/>
-          <w:szCs w:val="24"/>
-          <w:lang w:val="pt-PT"/>
-        </w:rPr>
-      </w:pPr>
-    </w:p>
-    <w:p>
-      <w:pPr>
-        <w:jc w:val="both"/>
-        <w:rPr>
-          <w:rFonts w:ascii="Cambria" w:hAnsi="Cambria" w:cs="Arial"/>
-          <w:sz w:val="24"/>
-          <w:szCs w:val="24"/>
-          <w:lang w:val="pt-PT"/>
-        </w:rPr>
-      </w:pPr>
-    </w:p>
-    <w:p>
-      <w:pPr>
-        <w:jc w:val="center"/>
-        <w:rPr>
-          <w:rFonts w:ascii="Cambria" w:hAnsi="Cambria" w:cs="Arial"/>
-          <w:sz w:val="32"/>
-          <w:szCs w:val="32"/>
-          <w:lang w:val="pt-PT"/>
-        </w:rPr>
-      </w:pPr>
-    </w:p>
-    <w:p>
-      <w:pPr>
-        <w:jc w:val="center"/>
-        <w:rPr>
-          <w:rFonts w:ascii="Cambria" w:hAnsi="Cambria" w:cs="Arial"/>
-          <w:sz w:val="32"/>
-          <w:szCs w:val="32"/>
-          <w:lang w:val="pt-PT"/>
-        </w:rPr>
-      </w:pPr>
-    </w:p>
-    <w:p>
-      <w:pPr>
-        <w:jc w:val="center"/>
-        <w:rPr>
-          <w:rFonts w:ascii="Cambria" w:hAnsi="Cambria" w:cs="Arial"/>
-          <w:sz w:val="32"/>
-          <w:szCs w:val="32"/>
-          <w:lang w:val="pt-PT"/>
-        </w:rPr>
-      </w:pPr>
-    </w:p>
-    <w:p>
-      <w:pPr>
-        <w:jc w:val="center"/>
-        <w:rPr>
-          <w:rFonts w:ascii="Cambria" w:hAnsi="Cambria" w:cs="Arial"/>
-          <w:sz w:val="32"/>
-          <w:szCs w:val="32"/>
-          <w:lang w:val="pt-PT"/>
-        </w:rPr>
-      </w:pPr>
-    </w:p>
-    <w:p>
-      <w:pPr>
-        <w:jc w:val="center"/>
-        <w:rPr>
-          <w:rFonts w:ascii="Cambria" w:hAnsi="Cambria" w:cs="Arial"/>
-          <w:sz w:val="32"/>
-          <w:szCs w:val="32"/>
-          <w:lang w:val="pt-PT"/>
-        </w:rPr>
-      </w:pPr>
-    </w:p>
-    <w:p>
-      <w:pPr>
-        <w:jc w:val="center"/>
-        <w:rPr>
-          <w:rFonts w:ascii="Cambria" w:hAnsi="Cambria" w:cs="Arial"/>
-          <w:sz w:val="32"/>
-          <w:szCs w:val="32"/>
-          <w:lang w:val="pt-PT"/>
-        </w:rPr>
-      </w:pPr>
-    </w:p>
-    <w:p>
-      <w:pPr>
-        <w:jc w:val="center"/>
-        <w:rPr>
-          <w:rFonts w:ascii="Cambria" w:hAnsi="Cambria" w:cs="Arial"/>
-          <w:sz w:val="32"/>
-          <w:szCs w:val="32"/>
-          <w:lang w:val="pt-PT"/>
-        </w:rPr>
-      </w:pPr>
-    </w:p>
-    <w:p>
-      <w:pPr>
-        <w:jc w:val="center"/>
-        <w:rPr>
-          <w:rFonts w:ascii="Cambria" w:hAnsi="Cambria" w:cs="Arial"/>
-          <w:sz w:val="32"/>
-          <w:szCs w:val="32"/>
-          <w:lang w:val="pt-PT"/>
-        </w:rPr>
-      </w:pPr>
-    </w:p>
-    <w:p>
-      <w:pPr>
-        <w:jc w:val="center"/>
-        <w:rPr>
-          <w:rFonts w:ascii="Cambria" w:hAnsi="Cambria" w:cs="Arial"/>
-          <w:sz w:val="32"/>
-          <w:szCs w:val="32"/>
-          <w:lang w:val="pt-PT"/>
-        </w:rPr>
-      </w:pPr>
-    </w:p>
-    <w:p>
-      <w:pPr>
-        <w:jc w:val="center"/>
-        <w:rPr>
-          <w:rFonts w:ascii="Cambria" w:hAnsi="Cambria" w:cs="Arial"/>
-          <w:sz w:val="32"/>
-          <w:szCs w:val="32"/>
-          <w:lang w:val="pt-PT"/>
-        </w:rPr>
-      </w:pPr>
-    </w:p>
-    <w:p>
-      <w:pPr>
-        <w:jc w:val="center"/>
-        <w:rPr>
-          <w:rFonts w:ascii="Cambria" w:hAnsi="Cambria" w:cs="Arial"/>
-          <w:sz w:val="32"/>
-          <w:szCs w:val="32"/>
-          <w:lang w:val="pt-PT"/>
-        </w:rPr>
-      </w:pPr>
-    </w:p>
-    <w:p>
-      <w:pPr>
+      <w:r>
         <w:rPr>
           <w:rFonts w:ascii="Cambria" w:hAnsi="Cambria" w:cs="Arial"/>
           <w:b/>
@@ -791,8 +381,443 @@
           <w:szCs w:val="36"/>
           <w:lang w:val="pt-PT"/>
         </w:rPr>
+        <w:t xml:space="preserve"> (Expandido)</w:t>
+      </w:r>
+    </w:p>
+    <w:p>
+      <w:pPr>
+        <w:ind w:firstLine="720"/>
+        <w:jc w:val="both"/>
+        <w:rPr>
+          <w:rFonts w:ascii="Cambria" w:hAnsi="Cambria" w:cs="Arial"/>
+          <w:sz w:val="32"/>
+          <w:szCs w:val="32"/>
+          <w:lang w:val="pt-PT"/>
+        </w:rPr>
+      </w:pPr>
+    </w:p>
+    <w:p>
+      <w:pPr>
+        <w:ind w:firstLine="720"/>
+        <w:jc w:val="both"/>
+        <w:rPr>
+          <w:rFonts w:ascii="Cambria" w:hAnsi="Cambria" w:cs="Arial"/>
+          <w:sz w:val="24"/>
+          <w:szCs w:val="24"/>
+          <w:lang w:val="pt-PT"/>
+        </w:rPr>
+      </w:pPr>
+      <w:r>
+        <w:rPr>
+          <w:rFonts w:ascii="Cambria" w:hAnsi="Cambria" w:cs="Arial"/>
+          <w:sz w:val="24"/>
+          <w:szCs w:val="24"/>
+          <w:lang w:val="pt-PT"/>
+        </w:rPr>
+        <w:t xml:space="preserve">Num festival de música atuam várias bandas, </w:t>
+      </w:r>
+      <w:r>
+        <w:rPr>
+          <w:rFonts w:ascii="Cambria" w:hAnsi="Cambria" w:cs="Arial"/>
+          <w:sz w:val="24"/>
+          <w:szCs w:val="24"/>
+          <w:lang w:val="pt-PT"/>
+        </w:rPr>
+        <w:t>estas atuam e</w:t>
+      </w:r>
+      <w:r>
+        <w:rPr>
+          <w:rFonts w:ascii="Cambria" w:hAnsi="Cambria" w:cs="Arial"/>
+          <w:sz w:val="24"/>
+          <w:szCs w:val="24"/>
+          <w:lang w:val="pt-PT"/>
+        </w:rPr>
+        <w:t>m diferentes palcos</w:t>
+      </w:r>
+      <w:r>
+        <w:rPr>
+          <w:rFonts w:ascii="Cambria" w:hAnsi="Cambria" w:cs="Arial"/>
+          <w:sz w:val="24"/>
+          <w:szCs w:val="24"/>
+          <w:lang w:val="pt-PT"/>
+        </w:rPr>
+        <w:t xml:space="preserve"> que estão</w:t>
+      </w:r>
+      <w:r>
+        <w:rPr>
+          <w:rFonts w:ascii="Cambria" w:hAnsi="Cambria" w:cs="Arial"/>
+          <w:sz w:val="24"/>
+          <w:szCs w:val="24"/>
+          <w:lang w:val="pt-PT"/>
+        </w:rPr>
+        <w:t xml:space="preserve"> associados a </w:t>
+      </w:r>
+      <w:r>
+        <w:rPr>
+          <w:rFonts w:ascii="Cambria" w:hAnsi="Cambria" w:cs="Arial"/>
+          <w:sz w:val="24"/>
+          <w:szCs w:val="24"/>
+          <w:lang w:val="pt-PT"/>
+        </w:rPr>
+        <w:t>vários</w:t>
+      </w:r>
+      <w:r>
+        <w:rPr>
+          <w:rFonts w:ascii="Cambria" w:hAnsi="Cambria" w:cs="Arial"/>
+          <w:sz w:val="24"/>
+          <w:szCs w:val="24"/>
+          <w:lang w:val="pt-PT"/>
+        </w:rPr>
+        <w:t xml:space="preserve"> géneros </w:t>
+      </w:r>
+      <w:r>
+        <w:rPr>
+          <w:rFonts w:ascii="Cambria" w:hAnsi="Cambria" w:cs="Arial"/>
+          <w:sz w:val="24"/>
+          <w:szCs w:val="24"/>
+          <w:lang w:val="pt-PT"/>
+        </w:rPr>
+        <w:t>de música</w:t>
+      </w:r>
+      <w:r>
+        <w:rPr>
+          <w:rFonts w:ascii="Cambria" w:hAnsi="Cambria" w:cs="Arial"/>
+          <w:sz w:val="24"/>
+          <w:szCs w:val="24"/>
+          <w:lang w:val="pt-PT"/>
+        </w:rPr>
+        <w:t>.</w:t>
+      </w:r>
+      <w:r>
+        <w:rPr>
+          <w:rFonts w:ascii="Cambria" w:hAnsi="Cambria" w:cs="Arial"/>
+          <w:sz w:val="24"/>
+          <w:szCs w:val="24"/>
+          <w:lang w:val="pt-PT"/>
+        </w:rPr>
+        <w:t xml:space="preserve"> Um palco pode ter mais do que um género de música associado, mas por norma, certos géneros só atuam em palcos associados aos mesmos.</w:t>
+      </w:r>
+      <w:r>
+        <w:rPr>
+          <w:rFonts w:ascii="Cambria" w:hAnsi="Cambria" w:cs="Arial"/>
+          <w:sz w:val="24"/>
+          <w:szCs w:val="24"/>
+          <w:lang w:val="pt-PT"/>
+        </w:rPr>
+        <w:t xml:space="preserve"> </w:t>
+      </w:r>
+      <w:r>
+        <w:rPr>
+          <w:rFonts w:ascii="Cambria" w:hAnsi="Cambria" w:cs="Arial"/>
+          <w:sz w:val="24"/>
+          <w:szCs w:val="24"/>
+          <w:lang w:val="pt-PT"/>
+        </w:rPr>
+        <w:t>Para além disso, em</w:t>
+      </w:r>
+      <w:r>
+        <w:rPr>
+          <w:rFonts w:ascii="Cambria" w:hAnsi="Cambria" w:cs="Arial"/>
+          <w:sz w:val="24"/>
+          <w:szCs w:val="24"/>
+          <w:lang w:val="pt-PT"/>
+        </w:rPr>
+        <w:t xml:space="preserve"> cada palco só pode tocar uma banda de cada vez como tal há um horário </w:t>
+      </w:r>
+      <w:r>
+        <w:rPr>
+          <w:rFonts w:ascii="Cambria" w:hAnsi="Cambria" w:cs="Arial"/>
+          <w:sz w:val="24"/>
+          <w:szCs w:val="24"/>
+          <w:lang w:val="pt-PT"/>
+        </w:rPr>
+        <w:t>que deve ser cumprido.</w:t>
+      </w:r>
+    </w:p>
+    <w:p>
+      <w:pPr>
+        <w:ind w:firstLine="720"/>
+        <w:jc w:val="both"/>
+        <w:rPr>
+          <w:rFonts w:ascii="Cambria" w:hAnsi="Cambria" w:cs="Arial"/>
+          <w:sz w:val="24"/>
+          <w:szCs w:val="24"/>
+          <w:lang w:val="pt-PT"/>
+        </w:rPr>
+      </w:pPr>
+      <w:r>
+        <w:rPr>
+          <w:rFonts w:ascii="Cambria" w:hAnsi="Cambria" w:cs="Arial"/>
+          <w:sz w:val="24"/>
+          <w:szCs w:val="24"/>
+          <w:lang w:val="pt-PT"/>
+        </w:rPr>
+        <w:t>Para o bom funcionamento do festival existem várias infraestruturas (WC, zona de restauração, etc.) que são geridas por empresas subcontratadas</w:t>
+      </w:r>
+      <w:r>
+        <w:rPr>
+          <w:rFonts w:ascii="Cambria" w:hAnsi="Cambria" w:cs="Arial"/>
+          <w:sz w:val="24"/>
+          <w:szCs w:val="24"/>
+          <w:lang w:val="pt-PT"/>
+        </w:rPr>
+        <w:t xml:space="preserve"> ou empresas que patrocinam o festival</w:t>
+      </w:r>
+      <w:r>
+        <w:rPr>
+          <w:rFonts w:ascii="Cambria" w:hAnsi="Cambria" w:cs="Arial"/>
+          <w:sz w:val="24"/>
+          <w:szCs w:val="24"/>
+          <w:lang w:val="pt-PT"/>
+        </w:rPr>
+        <w:t xml:space="preserve"> de modo a disponibilizar staff e realizar a manutenção</w:t>
+      </w:r>
+      <w:r>
+        <w:rPr>
+          <w:rFonts w:ascii="Cambria" w:hAnsi="Cambria" w:cs="Arial"/>
+          <w:sz w:val="24"/>
+          <w:szCs w:val="24"/>
+          <w:lang w:val="pt-PT"/>
+        </w:rPr>
+        <w:t>.</w:t>
+      </w:r>
+      <w:r>
+        <w:rPr>
+          <w:rFonts w:ascii="Cambria" w:hAnsi="Cambria" w:cs="Arial"/>
+          <w:sz w:val="24"/>
+          <w:szCs w:val="24"/>
+          <w:lang w:val="pt-PT"/>
+        </w:rPr>
+        <w:t xml:space="preserve"> Os diferentes palcos também fazem parte das infraestruturas, sendo que também necessitam de manutenção.</w:t>
+      </w:r>
+      <w:r>
+        <w:rPr>
+          <w:rFonts w:ascii="Cambria" w:hAnsi="Cambria" w:cs="Arial"/>
+          <w:sz w:val="24"/>
+          <w:szCs w:val="24"/>
+          <w:lang w:val="pt-PT"/>
+        </w:rPr>
+        <w:t xml:space="preserve"> </w:t>
+      </w:r>
+      <w:r>
+        <w:rPr>
+          <w:rFonts w:ascii="Cambria" w:hAnsi="Cambria" w:cs="Arial"/>
+          <w:sz w:val="24"/>
+          <w:szCs w:val="24"/>
+          <w:lang w:val="pt-PT"/>
+        </w:rPr>
+        <w:t xml:space="preserve">A cada elemento do staff é disponibilizado um </w:t>
+      </w:r>
+      <w:r>
+        <w:rPr>
+          <w:rFonts w:ascii="Cambria" w:hAnsi="Cambria" w:cs="Arial"/>
+          <w:sz w:val="24"/>
+          <w:szCs w:val="24"/>
+          <w:lang w:val="pt-PT"/>
+        </w:rPr>
+        <w:t>número identificativo (Id). O staff possuí também um atributo de disponibilidade para identificar caso este esteja no seu turno e indisponível alguém que possa substituir este elemento.</w:t>
+      </w:r>
+    </w:p>
+    <w:p>
+      <w:pPr>
+        <w:ind w:firstLine="720"/>
+        <w:jc w:val="both"/>
+        <w:rPr>
+          <w:rFonts w:ascii="Cambria" w:hAnsi="Cambria" w:cs="Arial"/>
+          <w:sz w:val="24"/>
+          <w:szCs w:val="24"/>
+          <w:lang w:val="pt-PT"/>
+        </w:rPr>
+      </w:pPr>
+      <w:r>
+        <w:rPr>
+          <w:rFonts w:ascii="Cambria" w:hAnsi="Cambria" w:cs="Arial"/>
+          <w:sz w:val="24"/>
+          <w:szCs w:val="24"/>
+          <w:lang w:val="pt-PT"/>
+        </w:rPr>
+        <w:t>Os bilhetes para o festival são disponibilizados para cada dia ou para o evento completo</w:t>
+      </w:r>
+      <w:r>
+        <w:rPr>
+          <w:rFonts w:ascii="Cambria" w:hAnsi="Cambria" w:cs="Arial"/>
+          <w:sz w:val="24"/>
+          <w:szCs w:val="24"/>
+          <w:lang w:val="pt-PT"/>
+        </w:rPr>
+        <w:t xml:space="preserve"> (bilhete geral)</w:t>
+      </w:r>
+      <w:r>
+        <w:rPr>
+          <w:rFonts w:ascii="Cambria" w:hAnsi="Cambria" w:cs="Arial"/>
+          <w:sz w:val="24"/>
+          <w:szCs w:val="24"/>
+          <w:lang w:val="pt-PT"/>
+        </w:rPr>
+        <w:t>, sendo que cada bilhete tem o seu ID único.</w:t>
+      </w:r>
+      <w:r>
+        <w:rPr>
+          <w:rFonts w:ascii="Cambria" w:hAnsi="Cambria" w:cs="Arial"/>
+          <w:sz w:val="24"/>
+          <w:szCs w:val="24"/>
+          <w:lang w:val="pt-PT"/>
+        </w:rPr>
+        <w:t xml:space="preserve"> O cliente pode comprar vários bilhetes, tanto diários c</w:t>
+      </w:r>
+      <w:r>
+        <w:rPr>
+          <w:rFonts w:ascii="Cambria" w:hAnsi="Cambria" w:cs="Arial"/>
+          <w:sz w:val="24"/>
+          <w:szCs w:val="24"/>
+          <w:lang w:val="pt-PT"/>
+        </w:rPr>
+        <w:t>omo gerais.</w:t>
+      </w:r>
+    </w:p>
+    <w:p>
+      <w:pPr>
+        <w:jc w:val="both"/>
+        <w:rPr>
+          <w:rFonts w:ascii="Cambria" w:hAnsi="Cambria" w:cs="Arial"/>
+          <w:sz w:val="24"/>
+          <w:szCs w:val="24"/>
+          <w:lang w:val="pt-PT"/>
+        </w:rPr>
+      </w:pPr>
+    </w:p>
+    <w:p>
+      <w:pPr>
+        <w:jc w:val="both"/>
+        <w:rPr>
+          <w:rFonts w:ascii="Cambria" w:hAnsi="Cambria" w:cs="Arial"/>
+          <w:sz w:val="24"/>
+          <w:szCs w:val="24"/>
+          <w:lang w:val="pt-PT"/>
+        </w:rPr>
+      </w:pPr>
+    </w:p>
+    <w:p>
+      <w:pPr>
+        <w:jc w:val="center"/>
+        <w:rPr>
+          <w:rFonts w:ascii="Cambria" w:hAnsi="Cambria" w:cs="Arial"/>
+          <w:sz w:val="32"/>
+          <w:szCs w:val="32"/>
+          <w:lang w:val="pt-PT"/>
+        </w:rPr>
+      </w:pPr>
+    </w:p>
+    <w:p>
+      <w:pPr>
+        <w:jc w:val="center"/>
+        <w:rPr>
+          <w:rFonts w:ascii="Cambria" w:hAnsi="Cambria" w:cs="Arial"/>
+          <w:sz w:val="32"/>
+          <w:szCs w:val="32"/>
+          <w:lang w:val="pt-PT"/>
+        </w:rPr>
+      </w:pPr>
+    </w:p>
+    <w:p>
+      <w:pPr>
+        <w:jc w:val="center"/>
+        <w:rPr>
+          <w:rFonts w:ascii="Cambria" w:hAnsi="Cambria" w:cs="Arial"/>
+          <w:sz w:val="32"/>
+          <w:szCs w:val="32"/>
+          <w:lang w:val="pt-PT"/>
+        </w:rPr>
+      </w:pPr>
+    </w:p>
+    <w:p>
+      <w:pPr>
+        <w:jc w:val="center"/>
+        <w:rPr>
+          <w:rFonts w:ascii="Cambria" w:hAnsi="Cambria" w:cs="Arial"/>
+          <w:sz w:val="32"/>
+          <w:szCs w:val="32"/>
+          <w:lang w:val="pt-PT"/>
+        </w:rPr>
+      </w:pPr>
+    </w:p>
+    <w:p>
+      <w:pPr>
+        <w:jc w:val="center"/>
+        <w:rPr>
+          <w:rFonts w:ascii="Cambria" w:hAnsi="Cambria" w:cs="Arial"/>
+          <w:sz w:val="32"/>
+          <w:szCs w:val="32"/>
+          <w:lang w:val="pt-PT"/>
+        </w:rPr>
+      </w:pPr>
+    </w:p>
+    <w:p>
+      <w:pPr>
+        <w:jc w:val="center"/>
+        <w:rPr>
+          <w:rFonts w:ascii="Cambria" w:hAnsi="Cambria" w:cs="Arial"/>
+          <w:sz w:val="32"/>
+          <w:szCs w:val="32"/>
+          <w:lang w:val="pt-PT"/>
+        </w:rPr>
+      </w:pPr>
+    </w:p>
+    <w:p>
+      <w:pPr>
+        <w:jc w:val="center"/>
+        <w:rPr>
+          <w:rFonts w:ascii="Cambria" w:hAnsi="Cambria" w:cs="Arial"/>
+          <w:sz w:val="32"/>
+          <w:szCs w:val="32"/>
+          <w:lang w:val="pt-PT"/>
+        </w:rPr>
+      </w:pPr>
+    </w:p>
+    <w:p>
+      <w:pPr>
+        <w:jc w:val="center"/>
+        <w:rPr>
+          <w:rFonts w:ascii="Cambria" w:hAnsi="Cambria" w:cs="Arial"/>
+          <w:sz w:val="32"/>
+          <w:szCs w:val="32"/>
+          <w:lang w:val="pt-PT"/>
+        </w:rPr>
+      </w:pPr>
+    </w:p>
+    <w:p>
+      <w:pPr>
+        <w:jc w:val="center"/>
+        <w:rPr>
+          <w:rFonts w:ascii="Cambria" w:hAnsi="Cambria" w:cs="Arial"/>
+          <w:sz w:val="32"/>
+          <w:szCs w:val="32"/>
+          <w:lang w:val="pt-PT"/>
+        </w:rPr>
+      </w:pPr>
+    </w:p>
+    <w:p>
+      <w:pPr>
+        <w:rPr>
+          <w:rFonts w:ascii="Cambria" w:hAnsi="Cambria" w:cs="Arial"/>
+          <w:sz w:val="32"/>
+          <w:szCs w:val="32"/>
+          <w:lang w:val="pt-PT"/>
+        </w:rPr>
+      </w:pPr>
+    </w:p>
+    <w:p>
+      <w:pPr>
+        <w:rPr>
+          <w:rFonts w:ascii="Cambria" w:hAnsi="Cambria" w:cs="Arial"/>
+          <w:b/>
+          <w:color w:val="8C2D19"/>
+          <w:sz w:val="36"/>
+          <w:szCs w:val="36"/>
+          <w:lang w:val="pt-PT"/>
+        </w:rPr>
         <w:sectPr>
-          <w:headerReference w:type="default" r:id="rId6"/>
+          <w:headerReference w:type="default" r:id="rId7"/>
           <w:pgSz w:w="11906" w:h="16838"/>
           <w:pgMar w:top="1440" w:right="1440" w:bottom="1440" w:left="1440" w:header="708" w:footer="708" w:gutter="0"/>
           <w:cols w:space="708"/>
@@ -847,8 +872,6 @@
           <w:lang w:val="pt-PT"/>
         </w:rPr>
       </w:pPr>
-      <w:bookmarkStart w:id="0" w:name="_GoBack"/>
-      <w:bookmarkEnd w:id="0"/>
     </w:p>
     <w:p>
       <w:pPr>
@@ -888,7 +911,7 @@
                     <pic:cNvPicPr/>
                   </pic:nvPicPr>
                   <pic:blipFill>
-                    <a:blip r:embed="rId7">
+                    <a:blip r:embed="rId8">
                       <a:extLst>
                         <a:ext uri="{28A0092B-C50C-407E-A947-70E740481C1C}">
                           <a14:useLocalDpi xmlns:a14="http://schemas.microsoft.com/office/drawing/2010/main" val="0"/>
@@ -1073,6 +1096,413 @@
           <w:lang w:val="pt-PT"/>
         </w:rPr>
       </w:pPr>
+      <w:r>
+        <w:rPr>
+          <w:rFonts w:ascii="Cambria" w:hAnsi="Cambria" w:cs="Arial"/>
+          <w:sz w:val="32"/>
+          <w:szCs w:val="32"/>
+          <w:lang w:val="pt-PT"/>
+        </w:rPr>
+        <w:t>Classes:</w:t>
+      </w:r>
+    </w:p>
+    <w:p>
+      <w:pPr>
+        <w:pStyle w:val="ListParagraph"/>
+        <w:numPr>
+          <w:ilvl w:val="0"/>
+          <w:numId w:val="1"/>
+        </w:numPr>
+        <w:rPr>
+          <w:rFonts w:ascii="Cambria" w:hAnsi="Cambria" w:cs="Arial"/>
+          <w:sz w:val="32"/>
+          <w:szCs w:val="32"/>
+          <w:lang w:val="pt-PT"/>
+        </w:rPr>
+      </w:pPr>
+      <w:r>
+        <w:rPr>
+          <w:rFonts w:ascii="Cambria" w:hAnsi="Cambria" w:cs="Arial"/>
+          <w:sz w:val="32"/>
+          <w:szCs w:val="32"/>
+          <w:lang w:val="pt-PT"/>
+        </w:rPr>
+        <w:t>Festival:</w:t>
+      </w:r>
+    </w:p>
+    <w:p>
+      <w:pPr>
+        <w:pStyle w:val="ListParagraph"/>
+        <w:ind w:left="2160"/>
+        <w:rPr>
+          <w:rFonts w:ascii="Cambria" w:hAnsi="Cambria" w:cs="Arial"/>
+          <w:sz w:val="32"/>
+          <w:szCs w:val="32"/>
+          <w:lang w:val="pt-PT"/>
+        </w:rPr>
+      </w:pPr>
+      <w:r>
+        <w:rPr>
+          <w:rFonts w:ascii="Cambria" w:hAnsi="Cambria" w:cs="Arial"/>
+          <w:sz w:val="32"/>
+          <w:szCs w:val="32"/>
+          <w:lang w:val="pt-PT"/>
+        </w:rPr>
+        <w:t>Atributos: Nome, Localidade, Website e Contacto</w:t>
+      </w:r>
+      <w:r>
+        <w:rPr>
+          <w:rFonts w:ascii="Cambria" w:hAnsi="Cambria" w:cs="Arial"/>
+          <w:sz w:val="32"/>
+          <w:szCs w:val="32"/>
+          <w:lang w:val="pt-PT"/>
+        </w:rPr>
+        <w:t>.</w:t>
+      </w:r>
+    </w:p>
+    <w:p>
+      <w:pPr>
+        <w:pStyle w:val="ListParagraph"/>
+        <w:ind w:left="2160"/>
+        <w:rPr>
+          <w:rFonts w:ascii="Cambria" w:hAnsi="Cambria" w:cs="Arial"/>
+          <w:sz w:val="32"/>
+          <w:szCs w:val="32"/>
+          <w:lang w:val="pt-PT"/>
+        </w:rPr>
+      </w:pPr>
+      <w:r>
+        <w:rPr>
+          <w:rFonts w:ascii="Cambria" w:hAnsi="Cambria" w:cs="Arial"/>
+          <w:sz w:val="32"/>
+          <w:szCs w:val="32"/>
+          <w:lang w:val="pt-PT"/>
+        </w:rPr>
+        <w:t>Explicação: Um festival é identificado pelo seu nome e localidade onde este é realizado. É também disponibilizado ao público um website e contacto de modo a facilitar o contacto do público com os organizadores.</w:t>
+      </w:r>
+    </w:p>
+    <w:p>
+      <w:pPr>
+        <w:pStyle w:val="ListParagraph"/>
+        <w:ind w:left="2160"/>
+        <w:rPr>
+          <w:rFonts w:ascii="Cambria" w:hAnsi="Cambria" w:cs="Arial"/>
+          <w:sz w:val="32"/>
+          <w:szCs w:val="32"/>
+          <w:lang w:val="pt-PT"/>
+        </w:rPr>
+      </w:pPr>
+    </w:p>
+    <w:p>
+      <w:pPr>
+        <w:pStyle w:val="ListParagraph"/>
+        <w:numPr>
+          <w:ilvl w:val="0"/>
+          <w:numId w:val="1"/>
+        </w:numPr>
+        <w:rPr>
+          <w:rFonts w:ascii="Cambria" w:hAnsi="Cambria" w:cs="Arial"/>
+          <w:sz w:val="32"/>
+          <w:szCs w:val="32"/>
+          <w:lang w:val="pt-PT"/>
+        </w:rPr>
+      </w:pPr>
+      <w:r>
+        <w:rPr>
+          <w:rFonts w:ascii="Cambria" w:hAnsi="Cambria" w:cs="Arial"/>
+          <w:sz w:val="32"/>
+          <w:szCs w:val="32"/>
+          <w:lang w:val="pt-PT"/>
+        </w:rPr>
+        <w:t>Bilhete:</w:t>
+      </w:r>
+    </w:p>
+    <w:p>
+      <w:pPr>
+        <w:pStyle w:val="ListParagraph"/>
+        <w:ind w:left="2160"/>
+        <w:rPr>
+          <w:rFonts w:ascii="Cambria" w:hAnsi="Cambria" w:cs="Arial"/>
+          <w:sz w:val="32"/>
+          <w:szCs w:val="32"/>
+          <w:lang w:val="pt-PT"/>
+        </w:rPr>
+      </w:pPr>
+      <w:r>
+        <w:rPr>
+          <w:rFonts w:ascii="Cambria" w:hAnsi="Cambria" w:cs="Arial"/>
+          <w:sz w:val="32"/>
+          <w:szCs w:val="32"/>
+          <w:lang w:val="pt-PT"/>
+        </w:rPr>
+        <w:t xml:space="preserve">Atributos: </w:t>
+      </w:r>
+      <w:r>
+        <w:rPr>
+          <w:rFonts w:ascii="Cambria" w:hAnsi="Cambria" w:cs="Arial"/>
+          <w:sz w:val="32"/>
+          <w:szCs w:val="32"/>
+          <w:lang w:val="pt-PT"/>
+        </w:rPr>
+        <w:t>Id (identificação)</w:t>
+      </w:r>
+    </w:p>
+    <w:p>
+      <w:pPr>
+        <w:pStyle w:val="ListParagraph"/>
+        <w:ind w:left="2160"/>
+        <w:rPr>
+          <w:rFonts w:ascii="Cambria" w:hAnsi="Cambria" w:cs="Arial"/>
+          <w:sz w:val="32"/>
+          <w:szCs w:val="32"/>
+          <w:lang w:val="pt-PT"/>
+        </w:rPr>
+      </w:pPr>
+      <w:r>
+        <w:rPr>
+          <w:rFonts w:ascii="Cambria" w:hAnsi="Cambria" w:cs="Arial"/>
+          <w:sz w:val="32"/>
+          <w:szCs w:val="32"/>
+          <w:lang w:val="pt-PT"/>
+        </w:rPr>
+        <w:t>Explicação: A classe bilhete é o que permite o cliente a entrada no festival.</w:t>
+      </w:r>
+    </w:p>
+    <w:p>
+      <w:pPr>
+        <w:pStyle w:val="ListParagraph"/>
+        <w:numPr>
+          <w:ilvl w:val="0"/>
+          <w:numId w:val="1"/>
+        </w:numPr>
+        <w:rPr>
+          <w:rFonts w:ascii="Cambria" w:hAnsi="Cambria" w:cs="Arial"/>
+          <w:sz w:val="32"/>
+          <w:szCs w:val="32"/>
+          <w:lang w:val="pt-PT"/>
+        </w:rPr>
+      </w:pPr>
+      <w:r>
+        <w:rPr>
+          <w:rFonts w:ascii="Cambria" w:hAnsi="Cambria" w:cs="Arial"/>
+          <w:sz w:val="32"/>
+          <w:szCs w:val="32"/>
+          <w:lang w:val="pt-PT"/>
+        </w:rPr>
+        <w:t>Geral:</w:t>
+      </w:r>
+    </w:p>
+    <w:p>
+      <w:pPr>
+        <w:pStyle w:val="ListParagraph"/>
+        <w:ind w:left="2160"/>
+        <w:rPr>
+          <w:rFonts w:ascii="Cambria" w:hAnsi="Cambria" w:cs="Arial"/>
+          <w:sz w:val="32"/>
+          <w:szCs w:val="32"/>
+          <w:lang w:val="pt-PT"/>
+        </w:rPr>
+      </w:pPr>
+      <w:r>
+        <w:rPr>
+          <w:rFonts w:ascii="Cambria" w:hAnsi="Cambria" w:cs="Arial"/>
+          <w:sz w:val="32"/>
+          <w:szCs w:val="32"/>
+          <w:lang w:val="pt-PT"/>
+        </w:rPr>
+        <w:t>Atributos: Preço</w:t>
+      </w:r>
+    </w:p>
+    <w:p>
+      <w:pPr>
+        <w:pStyle w:val="ListParagraph"/>
+        <w:ind w:left="2160"/>
+        <w:rPr>
+          <w:rFonts w:ascii="Cambria" w:hAnsi="Cambria" w:cs="Arial"/>
+          <w:sz w:val="32"/>
+          <w:szCs w:val="32"/>
+          <w:lang w:val="pt-PT"/>
+        </w:rPr>
+      </w:pPr>
+      <w:r>
+        <w:rPr>
+          <w:rFonts w:ascii="Cambria" w:hAnsi="Cambria" w:cs="Arial"/>
+          <w:sz w:val="32"/>
+          <w:szCs w:val="32"/>
+          <w:lang w:val="pt-PT"/>
+        </w:rPr>
+        <w:t>Explicação: Um bilhete geral permite ao cliente acesso completo ao festival, tendo assim acesso às atuações e campismo durante todos os dias.</w:t>
+      </w:r>
+    </w:p>
+    <w:p>
+      <w:pPr>
+        <w:pStyle w:val="ListParagraph"/>
+        <w:numPr>
+          <w:ilvl w:val="0"/>
+          <w:numId w:val="1"/>
+        </w:numPr>
+        <w:rPr>
+          <w:rFonts w:ascii="Cambria" w:hAnsi="Cambria" w:cs="Arial"/>
+          <w:sz w:val="32"/>
+          <w:szCs w:val="32"/>
+          <w:lang w:val="pt-PT"/>
+        </w:rPr>
+      </w:pPr>
+      <w:r>
+        <w:rPr>
+          <w:rFonts w:ascii="Cambria" w:hAnsi="Cambria" w:cs="Arial"/>
+          <w:sz w:val="32"/>
+          <w:szCs w:val="32"/>
+          <w:lang w:val="pt-PT"/>
+        </w:rPr>
+        <w:t>Diário:</w:t>
+      </w:r>
+    </w:p>
+    <w:p>
+      <w:pPr>
+        <w:pStyle w:val="ListParagraph"/>
+        <w:ind w:left="1440" w:firstLine="720"/>
+        <w:rPr>
+          <w:rFonts w:ascii="Cambria" w:hAnsi="Cambria" w:cs="Arial"/>
+          <w:sz w:val="32"/>
+          <w:szCs w:val="32"/>
+          <w:lang w:val="pt-PT"/>
+        </w:rPr>
+      </w:pPr>
+      <w:r>
+        <w:rPr>
+          <w:rFonts w:ascii="Cambria" w:hAnsi="Cambria" w:cs="Arial"/>
+          <w:sz w:val="32"/>
+          <w:szCs w:val="32"/>
+          <w:lang w:val="pt-PT"/>
+        </w:rPr>
+        <w:t>Atributos: Preço</w:t>
+      </w:r>
+    </w:p>
+    <w:p>
+      <w:pPr>
+        <w:pStyle w:val="ListParagraph"/>
+        <w:ind w:left="2160"/>
+        <w:rPr>
+          <w:rFonts w:ascii="Cambria" w:hAnsi="Cambria" w:cs="Arial"/>
+          <w:sz w:val="32"/>
+          <w:szCs w:val="32"/>
+          <w:lang w:val="pt-PT"/>
+        </w:rPr>
+      </w:pPr>
+      <w:r>
+        <w:rPr>
+          <w:rFonts w:ascii="Cambria" w:hAnsi="Cambria" w:cs="Arial"/>
+          <w:sz w:val="32"/>
+          <w:szCs w:val="32"/>
+          <w:lang w:val="pt-PT"/>
+        </w:rPr>
+        <w:t xml:space="preserve">Explicação: Um bilhete </w:t>
+      </w:r>
+      <w:r>
+        <w:rPr>
+          <w:rFonts w:ascii="Cambria" w:hAnsi="Cambria" w:cs="Arial"/>
+          <w:sz w:val="32"/>
+          <w:szCs w:val="32"/>
+          <w:lang w:val="pt-PT"/>
+        </w:rPr>
+        <w:t>diário</w:t>
+      </w:r>
+      <w:r>
+        <w:rPr>
+          <w:rFonts w:ascii="Cambria" w:hAnsi="Cambria" w:cs="Arial"/>
+          <w:sz w:val="32"/>
+          <w:szCs w:val="32"/>
+          <w:lang w:val="pt-PT"/>
+        </w:rPr>
+        <w:t xml:space="preserve"> permite ao cliente acesso ao festival, tendo assim acesso às atuações e campismo d</w:t>
+      </w:r>
+      <w:r>
+        <w:rPr>
+          <w:rFonts w:ascii="Cambria" w:hAnsi="Cambria" w:cs="Arial"/>
+          <w:sz w:val="32"/>
+          <w:szCs w:val="32"/>
+          <w:lang w:val="pt-PT"/>
+        </w:rPr>
+        <w:t xml:space="preserve">esse dia. Um bilhete diário está associado a um só dia. </w:t>
+      </w:r>
+    </w:p>
+    <w:p>
+      <w:pPr>
+        <w:pStyle w:val="ListParagraph"/>
+        <w:numPr>
+          <w:ilvl w:val="0"/>
+          <w:numId w:val="1"/>
+        </w:numPr>
+        <w:rPr>
+          <w:rFonts w:ascii="Cambria" w:hAnsi="Cambria" w:cs="Arial"/>
+          <w:sz w:val="32"/>
+          <w:szCs w:val="32"/>
+          <w:lang w:val="pt-PT"/>
+        </w:rPr>
+      </w:pPr>
+      <w:r>
+        <w:rPr>
+          <w:rFonts w:ascii="Cambria" w:hAnsi="Cambria" w:cs="Arial"/>
+          <w:sz w:val="32"/>
+          <w:szCs w:val="32"/>
+          <w:lang w:val="pt-PT"/>
+        </w:rPr>
+        <w:t>Cliente:</w:t>
+      </w:r>
+    </w:p>
+    <w:p>
+      <w:pPr>
+        <w:pStyle w:val="ListParagraph"/>
+        <w:ind w:left="1440" w:firstLine="720"/>
+        <w:rPr>
+          <w:rFonts w:ascii="Cambria" w:hAnsi="Cambria" w:cs="Arial"/>
+          <w:sz w:val="32"/>
+          <w:szCs w:val="32"/>
+          <w:lang w:val="pt-PT"/>
+        </w:rPr>
+      </w:pPr>
+      <w:r>
+        <w:rPr>
+          <w:rFonts w:ascii="Cambria" w:hAnsi="Cambria" w:cs="Arial"/>
+          <w:sz w:val="32"/>
+          <w:szCs w:val="32"/>
+          <w:lang w:val="pt-PT"/>
+        </w:rPr>
+        <w:t>Atributos: Nome, NIF.</w:t>
+      </w:r>
+    </w:p>
+    <w:p>
+      <w:pPr>
+        <w:pStyle w:val="ListParagraph"/>
+        <w:ind w:left="2160"/>
+        <w:rPr>
+          <w:rFonts w:ascii="Cambria" w:hAnsi="Cambria" w:cs="Arial"/>
+          <w:sz w:val="32"/>
+          <w:szCs w:val="32"/>
+          <w:lang w:val="pt-PT"/>
+        </w:rPr>
+      </w:pPr>
+      <w:r>
+        <w:rPr>
+          <w:rFonts w:ascii="Cambria" w:hAnsi="Cambria" w:cs="Arial"/>
+          <w:sz w:val="32"/>
+          <w:szCs w:val="32"/>
+          <w:lang w:val="pt-PT"/>
+        </w:rPr>
+        <w:t>Explicação</w:t>
+      </w:r>
+      <w:r>
+        <w:rPr>
+          <w:rFonts w:ascii="Cambria" w:hAnsi="Cambria" w:cs="Arial"/>
+          <w:sz w:val="32"/>
+          <w:szCs w:val="32"/>
+          <w:lang w:val="pt-PT"/>
+        </w:rPr>
+        <w:t>: O cliente é identificado pelo seu nome e NIF, e pode comprar vários bilhetes, tanto gerais como diários.</w:t>
+      </w:r>
+      <w:bookmarkStart w:id="0" w:name="_GoBack"/>
+      <w:bookmarkEnd w:id="0"/>
     </w:p>
     <w:sectPr>
       <w:pgSz w:w="11906" w:h="16838"/>
@@ -1235,6 +1665,127 @@
     </w:r>
   </w:p>
 </w:hdr>
+</file>
+
+<file path=word/numbering.xml><?xml version="1.0" encoding="utf-8"?>
+<w:numbering xmlns:wpc="http://schemas.microsoft.com/office/word/2010/wordprocessingCanvas" xmlns:cx="http://schemas.microsoft.com/office/drawing/2014/chartex" xmlns:cx1="http://schemas.microsoft.com/office/drawing/2015/9/8/chartex" xmlns:cx2="http://schemas.microsoft.com/office/drawing/2015/10/21/chartex" xmlns:cx3="http://schemas.microsoft.com/office/drawing/2016/5/9/chartex" xmlns:cx4="http://schemas.microsoft.com/office/drawing/2016/5/10/chartex" xmlns:cx5="http://schemas.microsoft.com/office/drawing/2016/5/11/chartex" xmlns:cx6="http://schemas.microsoft.com/office/drawing/2016/5/12/chartex" xmlns:cx7="http://schemas.microsoft.com/office/drawing/2016/5/13/chartex" xmlns:cx8="http://schemas.microsoft.com/office/drawing/2016/5/14/chartex" xmlns:mc="http://schemas.openxmlformats.org/markup-compatibility/2006" xmlns:aink="http://schemas.microsoft.com/office/drawing/2016/ink" xmlns:am3d="http://schemas.microsoft.com/office/drawing/2017/model3d" xmlns:o="urn:schemas-microsoft-com:office:office" xmlns:r="http://schemas.openxmlformats.org/officeDocument/2006/relationships" xmlns:m="http://schemas.openxmlformats.org/officeDocument/2006/math" xmlns:v="urn:schemas-microsoft-com:vml" xmlns:wp14="http://schemas.microsoft.com/office/word/2010/wordprocessingDrawing" xmlns:wp="http://schemas.openxmlformats.org/drawingml/2006/wordprocessingDrawing" xmlns:w10="urn:schemas-microsoft-com:office:word" xmlns:w="http://schemas.openxmlformats.org/wordprocessingml/2006/main" xmlns:w14="http://schemas.microsoft.com/office/word/2010/wordml" xmlns:w15="http://schemas.microsoft.com/office/word/2012/wordml" xmlns:w16cid="http://schemas.microsoft.com/office/word/2016/wordml/cid" xmlns:w16se="http://schemas.microsoft.com/office/word/2015/wordml/symex" xmlns:wpg="http://schemas.microsoft.com/office/word/2010/wordprocessingGroup" xmlns:wpi="http://schemas.microsoft.com/office/word/2010/wordprocessingInk" xmlns:wne="http://schemas.microsoft.com/office/word/2006/wordml" xmlns:wps="http://schemas.microsoft.com/office/word/2010/wordprocessingShape" mc:Ignorable="w14 w15 w16se w16cid wp14">
+  <w:abstractNum w:abstractNumId="0" w15:restartNumberingAfterBreak="0">
+    <w:nsid w:val="54592ACD"/>
+    <w:multiLevelType w:val="hybridMultilevel"/>
+    <w:tmpl w:val="4DDEC7A4"/>
+    <w:lvl w:ilvl="0" w:tplc="08090001">
+      <w:start w:val="1"/>
+      <w:numFmt w:val="bullet"/>
+      <w:lvlText w:val=""/>
+      <w:lvlJc w:val="left"/>
+      <w:pPr>
+        <w:ind w:left="1440" w:hanging="360"/>
+      </w:pPr>
+      <w:rPr>
+        <w:rFonts w:ascii="Symbol" w:hAnsi="Symbol" w:hint="default"/>
+      </w:rPr>
+    </w:lvl>
+    <w:lvl w:ilvl="1" w:tplc="08090003">
+      <w:start w:val="1"/>
+      <w:numFmt w:val="bullet"/>
+      <w:lvlText w:val="o"/>
+      <w:lvlJc w:val="left"/>
+      <w:pPr>
+        <w:ind w:left="2160" w:hanging="360"/>
+      </w:pPr>
+      <w:rPr>
+        <w:rFonts w:ascii="Courier New" w:hAnsi="Courier New" w:cs="Courier New" w:hint="default"/>
+      </w:rPr>
+    </w:lvl>
+    <w:lvl w:ilvl="2" w:tplc="08090005" w:tentative="1">
+      <w:start w:val="1"/>
+      <w:numFmt w:val="bullet"/>
+      <w:lvlText w:val=""/>
+      <w:lvlJc w:val="left"/>
+      <w:pPr>
+        <w:ind w:left="2880" w:hanging="360"/>
+      </w:pPr>
+      <w:rPr>
+        <w:rFonts w:ascii="Wingdings" w:hAnsi="Wingdings" w:hint="default"/>
+      </w:rPr>
+    </w:lvl>
+    <w:lvl w:ilvl="3" w:tplc="08090001" w:tentative="1">
+      <w:start w:val="1"/>
+      <w:numFmt w:val="bullet"/>
+      <w:lvlText w:val=""/>
+      <w:lvlJc w:val="left"/>
+      <w:pPr>
+        <w:ind w:left="3600" w:hanging="360"/>
+      </w:pPr>
+      <w:rPr>
+        <w:rFonts w:ascii="Symbol" w:hAnsi="Symbol" w:hint="default"/>
+      </w:rPr>
+    </w:lvl>
+    <w:lvl w:ilvl="4" w:tplc="08090003" w:tentative="1">
+      <w:start w:val="1"/>
+      <w:numFmt w:val="bullet"/>
+      <w:lvlText w:val="o"/>
+      <w:lvlJc w:val="left"/>
+      <w:pPr>
+        <w:ind w:left="4320" w:hanging="360"/>
+      </w:pPr>
+      <w:rPr>
+        <w:rFonts w:ascii="Courier New" w:hAnsi="Courier New" w:cs="Courier New" w:hint="default"/>
+      </w:rPr>
+    </w:lvl>
+    <w:lvl w:ilvl="5" w:tplc="08090005" w:tentative="1">
+      <w:start w:val="1"/>
+      <w:numFmt w:val="bullet"/>
+      <w:lvlText w:val=""/>
+      <w:lvlJc w:val="left"/>
+      <w:pPr>
+        <w:ind w:left="5040" w:hanging="360"/>
+      </w:pPr>
+      <w:rPr>
+        <w:rFonts w:ascii="Wingdings" w:hAnsi="Wingdings" w:hint="default"/>
+      </w:rPr>
+    </w:lvl>
+    <w:lvl w:ilvl="6" w:tplc="08090001" w:tentative="1">
+      <w:start w:val="1"/>
+      <w:numFmt w:val="bullet"/>
+      <w:lvlText w:val=""/>
+      <w:lvlJc w:val="left"/>
+      <w:pPr>
+        <w:ind w:left="5760" w:hanging="360"/>
+      </w:pPr>
+      <w:rPr>
+        <w:rFonts w:ascii="Symbol" w:hAnsi="Symbol" w:hint="default"/>
+      </w:rPr>
+    </w:lvl>
+    <w:lvl w:ilvl="7" w:tplc="08090003" w:tentative="1">
+      <w:start w:val="1"/>
+      <w:numFmt w:val="bullet"/>
+      <w:lvlText w:val="o"/>
+      <w:lvlJc w:val="left"/>
+      <w:pPr>
+        <w:ind w:left="6480" w:hanging="360"/>
+      </w:pPr>
+      <w:rPr>
+        <w:rFonts w:ascii="Courier New" w:hAnsi="Courier New" w:cs="Courier New" w:hint="default"/>
+      </w:rPr>
+    </w:lvl>
+    <w:lvl w:ilvl="8" w:tplc="08090005" w:tentative="1">
+      <w:start w:val="1"/>
+      <w:numFmt w:val="bullet"/>
+      <w:lvlText w:val=""/>
+      <w:lvlJc w:val="left"/>
+      <w:pPr>
+        <w:ind w:left="7200" w:hanging="360"/>
+      </w:pPr>
+      <w:rPr>
+        <w:rFonts w:ascii="Wingdings" w:hAnsi="Wingdings" w:hint="default"/>
+      </w:rPr>
+    </w:lvl>
+  </w:abstractNum>
+  <w:num w:numId="1">
+    <w:abstractNumId w:val="0"/>
+  </w:num>
+</w:numbering>
 </file>
 
 <file path=word/styles.xml><?xml version="1.0" encoding="utf-8"?>
@@ -1749,6 +2300,17 @@
       <w:u w:val="single"/>
     </w:rPr>
   </w:style>
+  <w:style w:type="paragraph" w:styleId="ListParagraph">
+    <w:name w:val="List Paragraph"/>
+    <w:basedOn w:val="Normal"/>
+    <w:uiPriority w:val="34"/>
+    <w:qFormat/>
+    <w:rsid w:val="00BF6484"/>
+    <w:pPr>
+      <w:ind w:left="720"/>
+      <w:contextualSpacing/>
+    </w:pPr>
+  </w:style>
 </w:styles>
 </file>
 

</xml_diff>

<commit_message>
Added description for the remaining classes
</commit_message>
<xml_diff>
--- a/Festival de Música.docx
+++ b/Festival de Música.docx
@@ -1108,7 +1108,7 @@
     </w:p>
     <w:p>
       <w:pPr>
-        <w:pStyle w:val="ListParagraph"/>
+        <w:pStyle w:val="PargrafodaLista"/>
         <w:numPr>
           <w:ilvl w:val="0"/>
           <w:numId w:val="1"/>
@@ -1132,7 +1132,7 @@
     </w:p>
     <w:p>
       <w:pPr>
-        <w:pStyle w:val="ListParagraph"/>
+        <w:pStyle w:val="PargrafodaLista"/>
         <w:ind w:left="2160"/>
         <w:rPr>
           <w:rFonts w:ascii="Cambria" w:hAnsi="Cambria" w:cs="Arial"/>
@@ -1162,7 +1162,7 @@
     </w:p>
     <w:p>
       <w:pPr>
-        <w:pStyle w:val="ListParagraph"/>
+        <w:pStyle w:val="PargrafodaLista"/>
         <w:ind w:left="2160"/>
         <w:rPr>
           <w:rFonts w:ascii="Cambria" w:hAnsi="Cambria" w:cs="Arial"/>
@@ -1183,7 +1183,7 @@
     </w:p>
     <w:p>
       <w:pPr>
-        <w:pStyle w:val="ListParagraph"/>
+        <w:pStyle w:val="PargrafodaLista"/>
         <w:ind w:left="2160"/>
         <w:rPr>
           <w:rFonts w:ascii="Cambria" w:hAnsi="Cambria" w:cs="Arial"/>
@@ -1195,7 +1195,7 @@
     </w:p>
     <w:p>
       <w:pPr>
-        <w:pStyle w:val="ListParagraph"/>
+        <w:pStyle w:val="PargrafodaLista"/>
         <w:numPr>
           <w:ilvl w:val="0"/>
           <w:numId w:val="1"/>
@@ -1219,7 +1219,7 @@
     </w:p>
     <w:p>
       <w:pPr>
-        <w:pStyle w:val="ListParagraph"/>
+        <w:pStyle w:val="PargrafodaLista"/>
         <w:ind w:left="2160"/>
         <w:rPr>
           <w:rFonts w:ascii="Cambria" w:hAnsi="Cambria" w:cs="Arial"/>
@@ -1249,7 +1249,7 @@
     </w:p>
     <w:p>
       <w:pPr>
-        <w:pStyle w:val="ListParagraph"/>
+        <w:pStyle w:val="PargrafodaLista"/>
         <w:ind w:left="2160"/>
         <w:rPr>
           <w:rFonts w:ascii="Cambria" w:hAnsi="Cambria" w:cs="Arial"/>
@@ -1270,7 +1270,7 @@
     </w:p>
     <w:p>
       <w:pPr>
-        <w:pStyle w:val="ListParagraph"/>
+        <w:pStyle w:val="PargrafodaLista"/>
         <w:numPr>
           <w:ilvl w:val="0"/>
           <w:numId w:val="1"/>
@@ -1294,7 +1294,7 @@
     </w:p>
     <w:p>
       <w:pPr>
-        <w:pStyle w:val="ListParagraph"/>
+        <w:pStyle w:val="PargrafodaLista"/>
         <w:ind w:left="2160"/>
         <w:rPr>
           <w:rFonts w:ascii="Cambria" w:hAnsi="Cambria" w:cs="Arial"/>
@@ -1315,7 +1315,7 @@
     </w:p>
     <w:p>
       <w:pPr>
-        <w:pStyle w:val="ListParagraph"/>
+        <w:pStyle w:val="PargrafodaLista"/>
         <w:ind w:left="2160"/>
         <w:rPr>
           <w:rFonts w:ascii="Cambria" w:hAnsi="Cambria" w:cs="Arial"/>
@@ -1336,7 +1336,7 @@
     </w:p>
     <w:p>
       <w:pPr>
-        <w:pStyle w:val="ListParagraph"/>
+        <w:pStyle w:val="PargrafodaLista"/>
         <w:numPr>
           <w:ilvl w:val="0"/>
           <w:numId w:val="1"/>
@@ -1360,7 +1360,7 @@
     </w:p>
     <w:p>
       <w:pPr>
-        <w:pStyle w:val="ListParagraph"/>
+        <w:pStyle w:val="PargrafodaLista"/>
         <w:ind w:left="1440" w:firstLine="720"/>
         <w:rPr>
           <w:rFonts w:ascii="Cambria" w:hAnsi="Cambria" w:cs="Arial"/>
@@ -1381,7 +1381,7 @@
     </w:p>
     <w:p>
       <w:pPr>
-        <w:pStyle w:val="ListParagraph"/>
+        <w:pStyle w:val="PargrafodaLista"/>
         <w:ind w:left="2160"/>
         <w:rPr>
           <w:rFonts w:ascii="Cambria" w:hAnsi="Cambria" w:cs="Arial"/>
@@ -1397,39 +1397,12 @@
           <w:szCs w:val="32"/>
           <w:lang w:val="pt-PT"/>
         </w:rPr>
-        <w:t xml:space="preserve">Explicação: Um bilhete </w:t>
-      </w:r>
-      <w:r>
-        <w:rPr>
-          <w:rFonts w:ascii="Cambria" w:hAnsi="Cambria" w:cs="Arial"/>
-          <w:sz w:val="32"/>
-          <w:szCs w:val="32"/>
-          <w:lang w:val="pt-PT"/>
-        </w:rPr>
-        <w:t>diário</w:t>
-      </w:r>
-      <w:r>
-        <w:rPr>
-          <w:rFonts w:ascii="Cambria" w:hAnsi="Cambria" w:cs="Arial"/>
-          <w:sz w:val="32"/>
-          <w:szCs w:val="32"/>
-          <w:lang w:val="pt-PT"/>
-        </w:rPr>
-        <w:t xml:space="preserve"> permite ao cliente acesso ao festival, tendo assim acesso às atuações e campismo d</w:t>
-      </w:r>
-      <w:r>
-        <w:rPr>
-          <w:rFonts w:ascii="Cambria" w:hAnsi="Cambria" w:cs="Arial"/>
-          <w:sz w:val="32"/>
-          <w:szCs w:val="32"/>
-          <w:lang w:val="pt-PT"/>
-        </w:rPr>
-        <w:t xml:space="preserve">esse dia. Um bilhete diário está associado a um só dia. </w:t>
-      </w:r>
-    </w:p>
-    <w:p>
-      <w:pPr>
-        <w:pStyle w:val="ListParagraph"/>
+        <w:t xml:space="preserve">Explicação: Um bilhete diário permite ao cliente acesso ao festival, tendo assim acesso às atuações e campismo desse dia. Um bilhete diário está associado a um só dia. </w:t>
+      </w:r>
+    </w:p>
+    <w:p>
+      <w:pPr>
+        <w:pStyle w:val="PargrafodaLista"/>
         <w:numPr>
           <w:ilvl w:val="0"/>
           <w:numId w:val="1"/>
@@ -1453,7 +1426,7 @@
     </w:p>
     <w:p>
       <w:pPr>
-        <w:pStyle w:val="ListParagraph"/>
+        <w:pStyle w:val="PargrafodaLista"/>
         <w:ind w:left="1440" w:firstLine="720"/>
         <w:rPr>
           <w:rFonts w:ascii="Cambria" w:hAnsi="Cambria" w:cs="Arial"/>
@@ -1474,7 +1447,7 @@
     </w:p>
     <w:p>
       <w:pPr>
-        <w:pStyle w:val="ListParagraph"/>
+        <w:pStyle w:val="PargrafodaLista"/>
         <w:ind w:left="2160"/>
         <w:rPr>
           <w:rFonts w:ascii="Cambria" w:hAnsi="Cambria" w:cs="Arial"/>
@@ -1490,19 +1463,628 @@
           <w:szCs w:val="32"/>
           <w:lang w:val="pt-PT"/>
         </w:rPr>
-        <w:t>Explicação</w:t>
-      </w:r>
-      <w:r>
-        <w:rPr>
-          <w:rFonts w:ascii="Cambria" w:hAnsi="Cambria" w:cs="Arial"/>
-          <w:sz w:val="32"/>
-          <w:szCs w:val="32"/>
-          <w:lang w:val="pt-PT"/>
-        </w:rPr>
-        <w:t>: O cliente é identificado pelo seu nome e NIF, e pode comprar vários bilhetes, tanto gerais como diários.</w:t>
+        <w:t>Explicação: O cliente é identificado pelo seu nome e NIF, e pode comprar vários bilhetes, tanto gerais como diários.</w:t>
+      </w:r>
+    </w:p>
+    <w:p>
+      <w:pPr>
+        <w:pStyle w:val="PargrafodaLista"/>
+        <w:numPr>
+          <w:ilvl w:val="0"/>
+          <w:numId w:val="3"/>
+        </w:numPr>
+        <w:rPr>
+          <w:rFonts w:ascii="Cambria" w:hAnsi="Cambria" w:cs="Arial"/>
+          <w:sz w:val="32"/>
+          <w:szCs w:val="32"/>
+          <w:lang w:val="pt-PT"/>
+        </w:rPr>
+      </w:pPr>
+      <w:r>
+        <w:rPr>
+          <w:rFonts w:ascii="Cambria" w:hAnsi="Cambria" w:cs="Arial"/>
+          <w:sz w:val="32"/>
+          <w:szCs w:val="32"/>
+          <w:lang w:val="pt-PT"/>
+        </w:rPr>
+        <w:lastRenderedPageBreak/>
+        <w:t>Infraestruturas:</w:t>
+      </w:r>
+    </w:p>
+    <w:p>
+      <w:pPr>
+        <w:ind w:left="2160"/>
+        <w:rPr>
+          <w:rFonts w:ascii="Cambria" w:hAnsi="Cambria" w:cs="Arial"/>
+          <w:sz w:val="32"/>
+          <w:szCs w:val="32"/>
+          <w:lang w:val="pt-PT"/>
+        </w:rPr>
+      </w:pPr>
+      <w:r>
+        <w:rPr>
+          <w:rFonts w:ascii="Cambria" w:hAnsi="Cambria" w:cs="Arial"/>
+          <w:sz w:val="32"/>
+          <w:szCs w:val="32"/>
+          <w:lang w:val="pt-PT"/>
+        </w:rPr>
+        <w:t>Atributos: Disponibilidade, Capacidade e Localização.</w:t>
+      </w:r>
+    </w:p>
+    <w:p>
+      <w:pPr>
+        <w:ind w:left="2160"/>
+        <w:rPr>
+          <w:rFonts w:ascii="Cambria" w:hAnsi="Cambria" w:cs="Arial"/>
+          <w:sz w:val="32"/>
+          <w:szCs w:val="32"/>
+          <w:lang w:val="pt-PT"/>
+        </w:rPr>
+      </w:pPr>
+      <w:r>
+        <w:rPr>
+          <w:rFonts w:ascii="Cambria" w:hAnsi="Cambria" w:cs="Arial"/>
+          <w:sz w:val="32"/>
+          <w:szCs w:val="32"/>
+          <w:lang w:val="pt-PT"/>
+        </w:rPr>
+        <w:t xml:space="preserve">Explicação: </w:t>
+      </w:r>
+      <w:r>
+        <w:rPr>
+          <w:rFonts w:ascii="Cambria" w:hAnsi="Cambria" w:cs="Arial"/>
+          <w:sz w:val="32"/>
+          <w:szCs w:val="32"/>
+          <w:lang w:val="pt-PT"/>
+        </w:rPr>
+        <w:t xml:space="preserve">O atributo </w:t>
+      </w:r>
+      <w:r>
+        <w:rPr>
+          <w:rFonts w:ascii="Cambria" w:hAnsi="Cambria" w:cs="Arial"/>
+          <w:sz w:val="32"/>
+          <w:szCs w:val="32"/>
+          <w:lang w:val="pt-PT"/>
+        </w:rPr>
+        <w:t xml:space="preserve">disponibilidade </w:t>
+      </w:r>
+      <w:r>
+        <w:rPr>
+          <w:rFonts w:ascii="Cambria" w:hAnsi="Cambria" w:cs="Arial"/>
+          <w:sz w:val="32"/>
+          <w:szCs w:val="32"/>
+          <w:lang w:val="pt-PT"/>
+        </w:rPr>
+        <w:t xml:space="preserve">permite identificar </w:t>
+      </w:r>
+      <w:r>
+        <w:rPr>
+          <w:rFonts w:ascii="Cambria" w:hAnsi="Cambria" w:cs="Arial"/>
+          <w:sz w:val="32"/>
+          <w:szCs w:val="32"/>
+          <w:lang w:val="pt-PT"/>
+        </w:rPr>
+        <w:t xml:space="preserve">a infraestrutura </w:t>
+      </w:r>
+      <w:r>
+        <w:rPr>
+          <w:rFonts w:ascii="Cambria" w:hAnsi="Cambria" w:cs="Arial"/>
+          <w:sz w:val="32"/>
+          <w:szCs w:val="32"/>
+          <w:lang w:val="pt-PT"/>
+        </w:rPr>
+        <w:t>que</w:t>
+      </w:r>
+      <w:r>
+        <w:rPr>
+          <w:rFonts w:ascii="Cambria" w:hAnsi="Cambria" w:cs="Arial"/>
+          <w:sz w:val="32"/>
+          <w:szCs w:val="32"/>
+          <w:lang w:val="pt-PT"/>
+        </w:rPr>
+        <w:t xml:space="preserve"> está com o serviço interrompido por uma de várias razões (manutenção, limpezas, etc.), localização</w:t>
+      </w:r>
+      <w:r>
+        <w:rPr>
+          <w:rFonts w:ascii="Cambria" w:hAnsi="Cambria" w:cs="Arial"/>
+          <w:sz w:val="32"/>
+          <w:szCs w:val="32"/>
+          <w:lang w:val="pt-PT"/>
+        </w:rPr>
+        <w:t xml:space="preserve"> (onde essa infraestrutura de localiza no próprio festival)</w:t>
+      </w:r>
+      <w:r>
+        <w:rPr>
+          <w:rFonts w:ascii="Cambria" w:hAnsi="Cambria" w:cs="Arial"/>
+          <w:sz w:val="32"/>
+          <w:szCs w:val="32"/>
+          <w:lang w:val="pt-PT"/>
+        </w:rPr>
+        <w:t xml:space="preserve"> e capacidade</w:t>
+      </w:r>
+      <w:r>
+        <w:rPr>
+          <w:rFonts w:ascii="Cambria" w:hAnsi="Cambria" w:cs="Arial"/>
+          <w:sz w:val="32"/>
+          <w:szCs w:val="32"/>
+          <w:lang w:val="pt-PT"/>
+        </w:rPr>
+        <w:t xml:space="preserve"> (número de pessoas que podem estar ao mesmo tempo numa dada infraestrutura</w:t>
+      </w:r>
+      <w:r>
+        <w:rPr>
+          <w:rFonts w:ascii="Cambria" w:hAnsi="Cambria" w:cs="Arial"/>
+          <w:sz w:val="32"/>
+          <w:szCs w:val="32"/>
+          <w:lang w:val="pt-PT"/>
+        </w:rPr>
+        <w:t>.</w:t>
+      </w:r>
+    </w:p>
+    <w:p>
+      <w:pPr>
+        <w:pStyle w:val="PargrafodaLista"/>
+        <w:numPr>
+          <w:ilvl w:val="0"/>
+          <w:numId w:val="3"/>
+        </w:numPr>
+        <w:rPr>
+          <w:rFonts w:ascii="Cambria" w:hAnsi="Cambria" w:cs="Arial"/>
+          <w:sz w:val="32"/>
+          <w:szCs w:val="32"/>
+          <w:lang w:val="pt-PT"/>
+        </w:rPr>
+      </w:pPr>
+      <w:r>
+        <w:rPr>
+          <w:rFonts w:ascii="Cambria" w:hAnsi="Cambria" w:cs="Arial"/>
+          <w:sz w:val="32"/>
+          <w:szCs w:val="32"/>
+          <w:lang w:val="pt-PT"/>
+        </w:rPr>
+        <w:t>WC/Banhos:</w:t>
+      </w:r>
+    </w:p>
+    <w:p>
+      <w:pPr>
+        <w:ind w:left="2160"/>
+        <w:rPr>
+          <w:rFonts w:ascii="Cambria" w:hAnsi="Cambria" w:cs="Arial"/>
+          <w:sz w:val="32"/>
+          <w:szCs w:val="32"/>
+          <w:lang w:val="pt-PT"/>
+        </w:rPr>
+      </w:pPr>
+      <w:r>
+        <w:rPr>
+          <w:rFonts w:ascii="Cambria" w:hAnsi="Cambria" w:cs="Arial"/>
+          <w:sz w:val="32"/>
+          <w:szCs w:val="32"/>
+          <w:lang w:val="pt-PT"/>
+        </w:rPr>
+        <w:t>Atributos: Chuveiros, sanitas e lavatórios.</w:t>
+      </w:r>
+    </w:p>
+    <w:p>
+      <w:pPr>
+        <w:pStyle w:val="PargrafodaLista"/>
+        <w:numPr>
+          <w:ilvl w:val="0"/>
+          <w:numId w:val="3"/>
+        </w:numPr>
+        <w:rPr>
+          <w:rFonts w:ascii="Cambria" w:hAnsi="Cambria" w:cs="Arial"/>
+          <w:sz w:val="32"/>
+          <w:szCs w:val="32"/>
+          <w:lang w:val="pt-PT"/>
+        </w:rPr>
+      </w:pPr>
+      <w:r>
+        <w:rPr>
+          <w:rFonts w:ascii="Cambria" w:hAnsi="Cambria" w:cs="Arial"/>
+          <w:sz w:val="32"/>
+          <w:szCs w:val="32"/>
+          <w:lang w:val="pt-PT"/>
+        </w:rPr>
+        <w:t>Restauração:</w:t>
+      </w:r>
+    </w:p>
+    <w:p>
+      <w:pPr>
+        <w:ind w:left="2160"/>
+        <w:rPr>
+          <w:rFonts w:ascii="Cambria" w:hAnsi="Cambria" w:cs="Arial"/>
+          <w:sz w:val="32"/>
+          <w:szCs w:val="32"/>
+          <w:lang w:val="pt-PT"/>
+        </w:rPr>
+      </w:pPr>
+      <w:r>
+        <w:rPr>
+          <w:rFonts w:ascii="Cambria" w:hAnsi="Cambria" w:cs="Arial"/>
+          <w:sz w:val="32"/>
+          <w:szCs w:val="32"/>
+          <w:lang w:val="pt-PT"/>
+        </w:rPr>
+        <w:t>Atributos: Restaurantes, mesas e cadeiras.</w:t>
+      </w:r>
+    </w:p>
+    <w:p>
+      <w:pPr>
+        <w:pStyle w:val="PargrafodaLista"/>
+        <w:numPr>
+          <w:ilvl w:val="0"/>
+          <w:numId w:val="3"/>
+        </w:numPr>
+        <w:rPr>
+          <w:rFonts w:ascii="Cambria" w:hAnsi="Cambria" w:cs="Arial"/>
+          <w:sz w:val="32"/>
+          <w:szCs w:val="32"/>
+          <w:lang w:val="pt-PT"/>
+        </w:rPr>
+      </w:pPr>
+      <w:r>
+        <w:rPr>
+          <w:rFonts w:ascii="Cambria" w:hAnsi="Cambria" w:cs="Arial"/>
+          <w:sz w:val="32"/>
+          <w:szCs w:val="32"/>
+          <w:lang w:val="pt-PT"/>
+        </w:rPr>
+        <w:t>Campismo:</w:t>
+      </w:r>
+    </w:p>
+    <w:p>
+      <w:pPr>
+        <w:ind w:left="2160"/>
+        <w:rPr>
+          <w:rFonts w:ascii="Cambria" w:hAnsi="Cambria" w:cs="Arial"/>
+          <w:sz w:val="32"/>
+          <w:szCs w:val="32"/>
+          <w:lang w:val="pt-PT"/>
+        </w:rPr>
+      </w:pPr>
+      <w:r>
+        <w:rPr>
+          <w:rFonts w:ascii="Cambria" w:hAnsi="Cambria" w:cs="Arial"/>
+          <w:sz w:val="32"/>
+          <w:szCs w:val="32"/>
+          <w:lang w:val="pt-PT"/>
+        </w:rPr>
+        <w:t>Atributos: Zona de campismo e caixotes do lixo.</w:t>
+      </w:r>
+    </w:p>
+    <w:p>
+      <w:pPr>
+        <w:pStyle w:val="PargrafodaLista"/>
+        <w:numPr>
+          <w:ilvl w:val="0"/>
+          <w:numId w:val="3"/>
+        </w:numPr>
+        <w:rPr>
+          <w:rFonts w:ascii="Cambria" w:hAnsi="Cambria" w:cs="Arial"/>
+          <w:sz w:val="32"/>
+          <w:szCs w:val="32"/>
+          <w:lang w:val="pt-PT"/>
+        </w:rPr>
+      </w:pPr>
+      <w:r>
+        <w:rPr>
+          <w:rFonts w:ascii="Cambria" w:hAnsi="Cambria" w:cs="Arial"/>
+          <w:sz w:val="32"/>
+          <w:szCs w:val="32"/>
+          <w:lang w:val="pt-PT"/>
+        </w:rPr>
+        <w:t>Staff:</w:t>
+      </w:r>
+    </w:p>
+    <w:p>
+      <w:pPr>
+        <w:ind w:left="2160"/>
+        <w:rPr>
+          <w:rFonts w:ascii="Cambria" w:hAnsi="Cambria" w:cs="Arial"/>
+          <w:sz w:val="32"/>
+          <w:szCs w:val="32"/>
+          <w:lang w:val="pt-PT"/>
+        </w:rPr>
+      </w:pPr>
+      <w:r>
+        <w:rPr>
+          <w:rFonts w:ascii="Cambria" w:hAnsi="Cambria" w:cs="Arial"/>
+          <w:sz w:val="32"/>
+          <w:szCs w:val="32"/>
+          <w:lang w:val="pt-PT"/>
+        </w:rPr>
+        <w:t>Atributos: Nome, id, turno e disponibilidade.</w:t>
+      </w:r>
+    </w:p>
+    <w:p>
+      <w:pPr>
+        <w:ind w:left="2160"/>
+        <w:rPr>
+          <w:rFonts w:ascii="Cambria" w:hAnsi="Cambria" w:cs="Arial"/>
+          <w:sz w:val="32"/>
+          <w:szCs w:val="32"/>
+          <w:lang w:val="pt-PT"/>
+        </w:rPr>
+      </w:pPr>
+      <w:r>
+        <w:rPr>
+          <w:rFonts w:ascii="Cambria" w:hAnsi="Cambria" w:cs="Arial"/>
+          <w:sz w:val="32"/>
+          <w:szCs w:val="32"/>
+          <w:lang w:val="pt-PT"/>
+        </w:rPr>
+        <w:t xml:space="preserve">Explicação: </w:t>
+      </w:r>
+      <w:r>
+        <w:rPr>
+          <w:rFonts w:ascii="Cambria" w:hAnsi="Cambria" w:cs="Arial"/>
+          <w:sz w:val="32"/>
+          <w:szCs w:val="32"/>
+          <w:lang w:val="pt-PT"/>
+        </w:rPr>
+        <w:t xml:space="preserve">O staff tem um id único que os distingue assim como nome turno e disponibilidade. O atributo disponibilidade permite </w:t>
+      </w:r>
+      <w:r>
+        <w:rPr>
+          <w:rFonts w:ascii="Cambria" w:hAnsi="Cambria" w:cs="Arial"/>
+          <w:sz w:val="32"/>
+          <w:szCs w:val="32"/>
+          <w:lang w:val="pt-PT"/>
+        </w:rPr>
+        <w:t xml:space="preserve">identificar </w:t>
+      </w:r>
+      <w:r>
+        <w:rPr>
+          <w:rFonts w:ascii="Cambria" w:hAnsi="Cambria" w:cs="Arial"/>
+          <w:sz w:val="32"/>
+          <w:szCs w:val="32"/>
+          <w:lang w:val="pt-PT"/>
+        </w:rPr>
+        <w:t xml:space="preserve">algum membro </w:t>
+      </w:r>
+      <w:r>
+        <w:rPr>
+          <w:rFonts w:ascii="Cambria" w:hAnsi="Cambria" w:cs="Arial"/>
+          <w:sz w:val="32"/>
+          <w:szCs w:val="32"/>
+          <w:lang w:val="pt-PT"/>
+        </w:rPr>
+        <w:t>que</w:t>
       </w:r>
       <w:bookmarkStart w:id="0" w:name="_GoBack"/>
       <w:bookmarkEnd w:id="0"/>
+      <w:r>
+        <w:rPr>
+          <w:rFonts w:ascii="Cambria" w:hAnsi="Cambria" w:cs="Arial"/>
+          <w:sz w:val="32"/>
+          <w:szCs w:val="32"/>
+          <w:lang w:val="pt-PT"/>
+        </w:rPr>
+        <w:t xml:space="preserve"> </w:t>
+      </w:r>
+      <w:r>
+        <w:rPr>
+          <w:rFonts w:ascii="Cambria" w:hAnsi="Cambria" w:cs="Arial"/>
+          <w:sz w:val="32"/>
+          <w:szCs w:val="32"/>
+          <w:lang w:val="pt-PT"/>
+        </w:rPr>
+        <w:t xml:space="preserve">esteja disponível para </w:t>
+      </w:r>
+      <w:r>
+        <w:rPr>
+          <w:rFonts w:ascii="Cambria" w:hAnsi="Cambria" w:cs="Arial"/>
+          <w:sz w:val="32"/>
+          <w:szCs w:val="32"/>
+          <w:lang w:val="pt-PT"/>
+        </w:rPr>
+        <w:t xml:space="preserve">o </w:t>
+      </w:r>
+      <w:r>
+        <w:rPr>
+          <w:rFonts w:ascii="Cambria" w:hAnsi="Cambria" w:cs="Arial"/>
+          <w:sz w:val="32"/>
+          <w:szCs w:val="32"/>
+          <w:lang w:val="pt-PT"/>
+        </w:rPr>
+        <w:t>caso</w:t>
+      </w:r>
+      <w:r>
+        <w:rPr>
+          <w:rFonts w:ascii="Cambria" w:hAnsi="Cambria" w:cs="Arial"/>
+          <w:sz w:val="32"/>
+          <w:szCs w:val="32"/>
+          <w:lang w:val="pt-PT"/>
+        </w:rPr>
+        <w:t xml:space="preserve"> de</w:t>
+      </w:r>
+      <w:r>
+        <w:rPr>
+          <w:rFonts w:ascii="Cambria" w:hAnsi="Cambria" w:cs="Arial"/>
+          <w:sz w:val="32"/>
+          <w:szCs w:val="32"/>
+          <w:lang w:val="pt-PT"/>
+        </w:rPr>
+        <w:t xml:space="preserve"> </w:t>
+      </w:r>
+      <w:r>
+        <w:rPr>
+          <w:rFonts w:ascii="Cambria" w:hAnsi="Cambria" w:cs="Arial"/>
+          <w:sz w:val="32"/>
+          <w:szCs w:val="32"/>
+          <w:lang w:val="pt-PT"/>
+        </w:rPr>
+        <w:t>um outro membro falhe o seu turno e este o possa substituir</w:t>
+      </w:r>
+      <w:r>
+        <w:rPr>
+          <w:rFonts w:ascii="Cambria" w:hAnsi="Cambria" w:cs="Arial"/>
+          <w:sz w:val="32"/>
+          <w:szCs w:val="32"/>
+          <w:lang w:val="pt-PT"/>
+        </w:rPr>
+        <w:t>.</w:t>
+      </w:r>
+    </w:p>
+    <w:p>
+      <w:pPr>
+        <w:rPr>
+          <w:rFonts w:ascii="Cambria" w:hAnsi="Cambria" w:cs="Arial"/>
+          <w:sz w:val="32"/>
+          <w:szCs w:val="32"/>
+          <w:lang w:val="pt-PT"/>
+        </w:rPr>
+      </w:pPr>
+      <w:r>
+        <w:rPr>
+          <w:rFonts w:ascii="Cambria" w:hAnsi="Cambria" w:cs="Arial"/>
+          <w:sz w:val="32"/>
+          <w:szCs w:val="32"/>
+          <w:lang w:val="pt-PT"/>
+        </w:rPr>
+        <w:br w:type="page"/>
+      </w:r>
+    </w:p>
+    <w:p>
+      <w:pPr>
+        <w:pStyle w:val="PargrafodaLista"/>
+        <w:numPr>
+          <w:ilvl w:val="0"/>
+          <w:numId w:val="3"/>
+        </w:numPr>
+        <w:rPr>
+          <w:rFonts w:ascii="Cambria" w:hAnsi="Cambria" w:cs="Arial"/>
+          <w:sz w:val="32"/>
+          <w:szCs w:val="32"/>
+          <w:lang w:val="pt-PT"/>
+        </w:rPr>
+      </w:pPr>
+      <w:proofErr w:type="spellStart"/>
+      <w:r>
+        <w:rPr>
+          <w:rFonts w:ascii="Cambria" w:hAnsi="Cambria" w:cs="Arial"/>
+          <w:sz w:val="32"/>
+          <w:szCs w:val="32"/>
+          <w:lang w:val="pt-PT"/>
+        </w:rPr>
+        <w:lastRenderedPageBreak/>
+        <w:t>Sub-contratado</w:t>
+      </w:r>
+      <w:proofErr w:type="spellEnd"/>
+      <w:r>
+        <w:rPr>
+          <w:rFonts w:ascii="Cambria" w:hAnsi="Cambria" w:cs="Arial"/>
+          <w:sz w:val="32"/>
+          <w:szCs w:val="32"/>
+          <w:lang w:val="pt-PT"/>
+        </w:rPr>
+        <w:t>:</w:t>
+      </w:r>
+    </w:p>
+    <w:p>
+      <w:pPr>
+        <w:ind w:left="1440" w:firstLine="720"/>
+        <w:rPr>
+          <w:rFonts w:ascii="Cambria" w:hAnsi="Cambria" w:cs="Arial"/>
+          <w:sz w:val="32"/>
+          <w:szCs w:val="32"/>
+          <w:lang w:val="pt-PT"/>
+        </w:rPr>
+      </w:pPr>
+      <w:r>
+        <w:rPr>
+          <w:rFonts w:ascii="Cambria" w:hAnsi="Cambria" w:cs="Arial"/>
+          <w:sz w:val="32"/>
+          <w:szCs w:val="32"/>
+          <w:lang w:val="pt-PT"/>
+        </w:rPr>
+        <w:t>Atributo: Empresa.</w:t>
+      </w:r>
+    </w:p>
+    <w:p>
+      <w:pPr>
+        <w:ind w:left="2160"/>
+        <w:rPr>
+          <w:rFonts w:ascii="Cambria" w:hAnsi="Cambria" w:cs="Arial"/>
+          <w:sz w:val="32"/>
+          <w:szCs w:val="32"/>
+          <w:lang w:val="pt-PT"/>
+        </w:rPr>
+      </w:pPr>
+      <w:r>
+        <w:rPr>
+          <w:rFonts w:ascii="Cambria" w:hAnsi="Cambria" w:cs="Arial"/>
+          <w:sz w:val="32"/>
+          <w:szCs w:val="32"/>
+          <w:lang w:val="pt-PT"/>
+        </w:rPr>
+        <w:t>Explicação: Empresa que disponibiliza o staff contratado pela organização do festival.</w:t>
+      </w:r>
+    </w:p>
+    <w:p>
+      <w:pPr>
+        <w:pStyle w:val="PargrafodaLista"/>
+        <w:numPr>
+          <w:ilvl w:val="0"/>
+          <w:numId w:val="3"/>
+        </w:numPr>
+        <w:rPr>
+          <w:rFonts w:ascii="Cambria" w:hAnsi="Cambria" w:cs="Arial"/>
+          <w:sz w:val="32"/>
+          <w:szCs w:val="32"/>
+          <w:lang w:val="pt-PT"/>
+        </w:rPr>
+      </w:pPr>
+      <w:r>
+        <w:rPr>
+          <w:rFonts w:ascii="Cambria" w:hAnsi="Cambria" w:cs="Arial"/>
+          <w:sz w:val="32"/>
+          <w:szCs w:val="32"/>
+          <w:lang w:val="pt-PT"/>
+        </w:rPr>
+        <w:t>Sponsor:</w:t>
+      </w:r>
+    </w:p>
+    <w:p>
+      <w:pPr>
+        <w:ind w:left="2160"/>
+        <w:rPr>
+          <w:rFonts w:ascii="Cambria" w:hAnsi="Cambria" w:cs="Arial"/>
+          <w:sz w:val="32"/>
+          <w:szCs w:val="32"/>
+          <w:lang w:val="pt-PT"/>
+        </w:rPr>
+      </w:pPr>
+      <w:r>
+        <w:rPr>
+          <w:rFonts w:ascii="Cambria" w:hAnsi="Cambria" w:cs="Arial"/>
+          <w:sz w:val="32"/>
+          <w:szCs w:val="32"/>
+          <w:lang w:val="pt-PT"/>
+        </w:rPr>
+        <w:t>Atributo: Empresa.</w:t>
+      </w:r>
+    </w:p>
+    <w:p>
+      <w:pPr>
+        <w:ind w:left="2160"/>
+        <w:rPr>
+          <w:rFonts w:ascii="Cambria" w:hAnsi="Cambria" w:cs="Arial"/>
+          <w:sz w:val="32"/>
+          <w:szCs w:val="32"/>
+          <w:lang w:val="pt-PT"/>
+        </w:rPr>
+      </w:pPr>
+      <w:r>
+        <w:rPr>
+          <w:rFonts w:ascii="Cambria" w:hAnsi="Cambria" w:cs="Arial"/>
+          <w:sz w:val="32"/>
+          <w:szCs w:val="32"/>
+          <w:lang w:val="pt-PT"/>
+        </w:rPr>
+        <w:t>Explicação: Empresa que patrocina o festival.</w:t>
+      </w:r>
     </w:p>
     <w:sectPr>
       <w:pgSz w:w="11906" w:h="16838"/>
@@ -1568,7 +2150,7 @@
 <w:hdr xmlns:wpc="http://schemas.microsoft.com/office/word/2010/wordprocessingCanvas" xmlns:cx="http://schemas.microsoft.com/office/drawing/2014/chartex" xmlns:cx1="http://schemas.microsoft.com/office/drawing/2015/9/8/chartex" xmlns:cx2="http://schemas.microsoft.com/office/drawing/2015/10/21/chartex" xmlns:cx3="http://schemas.microsoft.com/office/drawing/2016/5/9/chartex" xmlns:cx4="http://schemas.microsoft.com/office/drawing/2016/5/10/chartex" xmlns:cx5="http://schemas.microsoft.com/office/drawing/2016/5/11/chartex" xmlns:cx6="http://schemas.microsoft.com/office/drawing/2016/5/12/chartex" xmlns:cx7="http://schemas.microsoft.com/office/drawing/2016/5/13/chartex" xmlns:cx8="http://schemas.microsoft.com/office/drawing/2016/5/14/chartex" xmlns:mc="http://schemas.openxmlformats.org/markup-compatibility/2006" xmlns:aink="http://schemas.microsoft.com/office/drawing/2016/ink" xmlns:am3d="http://schemas.microsoft.com/office/drawing/2017/model3d" xmlns:o="urn:schemas-microsoft-com:office:office" xmlns:r="http://schemas.openxmlformats.org/officeDocument/2006/relationships" xmlns:m="http://schemas.openxmlformats.org/officeDocument/2006/math" xmlns:v="urn:schemas-microsoft-com:vml" xmlns:wp14="http://schemas.microsoft.com/office/word/2010/wordprocessingDrawing" xmlns:wp="http://schemas.openxmlformats.org/drawingml/2006/wordprocessingDrawing" xmlns:w10="urn:schemas-microsoft-com:office:word" xmlns:w="http://schemas.openxmlformats.org/wordprocessingml/2006/main" xmlns:w14="http://schemas.microsoft.com/office/word/2010/wordml" xmlns:w15="http://schemas.microsoft.com/office/word/2012/wordml" xmlns:w16cid="http://schemas.microsoft.com/office/word/2016/wordml/cid" xmlns:w16se="http://schemas.microsoft.com/office/word/2015/wordml/symex" xmlns:wpg="http://schemas.microsoft.com/office/word/2010/wordprocessingGroup" xmlns:wpi="http://schemas.microsoft.com/office/word/2010/wordprocessingInk" xmlns:wne="http://schemas.microsoft.com/office/word/2006/wordml" xmlns:wps="http://schemas.microsoft.com/office/word/2010/wordprocessingShape" mc:Ignorable="w14 w15 w16se w16cid wp14">
   <w:p>
     <w:pPr>
-      <w:pStyle w:val="Header"/>
+      <w:pStyle w:val="Cabealho"/>
       <w:tabs>
         <w:tab w:val="clear" w:pos="4513"/>
         <w:tab w:val="clear" w:pos="9026"/>
@@ -1670,6 +2252,119 @@
 <file path=word/numbering.xml><?xml version="1.0" encoding="utf-8"?>
 <w:numbering xmlns:wpc="http://schemas.microsoft.com/office/word/2010/wordprocessingCanvas" xmlns:cx="http://schemas.microsoft.com/office/drawing/2014/chartex" xmlns:cx1="http://schemas.microsoft.com/office/drawing/2015/9/8/chartex" xmlns:cx2="http://schemas.microsoft.com/office/drawing/2015/10/21/chartex" xmlns:cx3="http://schemas.microsoft.com/office/drawing/2016/5/9/chartex" xmlns:cx4="http://schemas.microsoft.com/office/drawing/2016/5/10/chartex" xmlns:cx5="http://schemas.microsoft.com/office/drawing/2016/5/11/chartex" xmlns:cx6="http://schemas.microsoft.com/office/drawing/2016/5/12/chartex" xmlns:cx7="http://schemas.microsoft.com/office/drawing/2016/5/13/chartex" xmlns:cx8="http://schemas.microsoft.com/office/drawing/2016/5/14/chartex" xmlns:mc="http://schemas.openxmlformats.org/markup-compatibility/2006" xmlns:aink="http://schemas.microsoft.com/office/drawing/2016/ink" xmlns:am3d="http://schemas.microsoft.com/office/drawing/2017/model3d" xmlns:o="urn:schemas-microsoft-com:office:office" xmlns:r="http://schemas.openxmlformats.org/officeDocument/2006/relationships" xmlns:m="http://schemas.openxmlformats.org/officeDocument/2006/math" xmlns:v="urn:schemas-microsoft-com:vml" xmlns:wp14="http://schemas.microsoft.com/office/word/2010/wordprocessingDrawing" xmlns:wp="http://schemas.openxmlformats.org/drawingml/2006/wordprocessingDrawing" xmlns:w10="urn:schemas-microsoft-com:office:word" xmlns:w="http://schemas.openxmlformats.org/wordprocessingml/2006/main" xmlns:w14="http://schemas.microsoft.com/office/word/2010/wordml" xmlns:w15="http://schemas.microsoft.com/office/word/2012/wordml" xmlns:w16cid="http://schemas.microsoft.com/office/word/2016/wordml/cid" xmlns:w16se="http://schemas.microsoft.com/office/word/2015/wordml/symex" xmlns:wpg="http://schemas.microsoft.com/office/word/2010/wordprocessingGroup" xmlns:wpi="http://schemas.microsoft.com/office/word/2010/wordprocessingInk" xmlns:wne="http://schemas.microsoft.com/office/word/2006/wordml" xmlns:wps="http://schemas.microsoft.com/office/word/2010/wordprocessingShape" mc:Ignorable="w14 w15 w16se w16cid wp14">
   <w:abstractNum w:abstractNumId="0" w15:restartNumberingAfterBreak="0">
+    <w:nsid w:val="261F19EA"/>
+    <w:multiLevelType w:val="hybridMultilevel"/>
+    <w:tmpl w:val="C6DC978E"/>
+    <w:lvl w:ilvl="0" w:tplc="04090001">
+      <w:start w:val="1"/>
+      <w:numFmt w:val="bullet"/>
+      <w:lvlText w:val=""/>
+      <w:lvlJc w:val="left"/>
+      <w:pPr>
+        <w:ind w:left="720" w:hanging="360"/>
+      </w:pPr>
+      <w:rPr>
+        <w:rFonts w:ascii="Symbol" w:hAnsi="Symbol" w:hint="default"/>
+      </w:rPr>
+    </w:lvl>
+    <w:lvl w:ilvl="1" w:tplc="04090003" w:tentative="1">
+      <w:start w:val="1"/>
+      <w:numFmt w:val="bullet"/>
+      <w:lvlText w:val="o"/>
+      <w:lvlJc w:val="left"/>
+      <w:pPr>
+        <w:ind w:left="1440" w:hanging="360"/>
+      </w:pPr>
+      <w:rPr>
+        <w:rFonts w:ascii="Courier New" w:hAnsi="Courier New" w:cs="Courier New" w:hint="default"/>
+      </w:rPr>
+    </w:lvl>
+    <w:lvl w:ilvl="2" w:tplc="04090005" w:tentative="1">
+      <w:start w:val="1"/>
+      <w:numFmt w:val="bullet"/>
+      <w:lvlText w:val=""/>
+      <w:lvlJc w:val="left"/>
+      <w:pPr>
+        <w:ind w:left="2160" w:hanging="360"/>
+      </w:pPr>
+      <w:rPr>
+        <w:rFonts w:ascii="Wingdings" w:hAnsi="Wingdings" w:hint="default"/>
+      </w:rPr>
+    </w:lvl>
+    <w:lvl w:ilvl="3" w:tplc="04090001" w:tentative="1">
+      <w:start w:val="1"/>
+      <w:numFmt w:val="bullet"/>
+      <w:lvlText w:val=""/>
+      <w:lvlJc w:val="left"/>
+      <w:pPr>
+        <w:ind w:left="2880" w:hanging="360"/>
+      </w:pPr>
+      <w:rPr>
+        <w:rFonts w:ascii="Symbol" w:hAnsi="Symbol" w:hint="default"/>
+      </w:rPr>
+    </w:lvl>
+    <w:lvl w:ilvl="4" w:tplc="04090003" w:tentative="1">
+      <w:start w:val="1"/>
+      <w:numFmt w:val="bullet"/>
+      <w:lvlText w:val="o"/>
+      <w:lvlJc w:val="left"/>
+      <w:pPr>
+        <w:ind w:left="3600" w:hanging="360"/>
+      </w:pPr>
+      <w:rPr>
+        <w:rFonts w:ascii="Courier New" w:hAnsi="Courier New" w:cs="Courier New" w:hint="default"/>
+      </w:rPr>
+    </w:lvl>
+    <w:lvl w:ilvl="5" w:tplc="04090005" w:tentative="1">
+      <w:start w:val="1"/>
+      <w:numFmt w:val="bullet"/>
+      <w:lvlText w:val=""/>
+      <w:lvlJc w:val="left"/>
+      <w:pPr>
+        <w:ind w:left="4320" w:hanging="360"/>
+      </w:pPr>
+      <w:rPr>
+        <w:rFonts w:ascii="Wingdings" w:hAnsi="Wingdings" w:hint="default"/>
+      </w:rPr>
+    </w:lvl>
+    <w:lvl w:ilvl="6" w:tplc="04090001" w:tentative="1">
+      <w:start w:val="1"/>
+      <w:numFmt w:val="bullet"/>
+      <w:lvlText w:val=""/>
+      <w:lvlJc w:val="left"/>
+      <w:pPr>
+        <w:ind w:left="5040" w:hanging="360"/>
+      </w:pPr>
+      <w:rPr>
+        <w:rFonts w:ascii="Symbol" w:hAnsi="Symbol" w:hint="default"/>
+      </w:rPr>
+    </w:lvl>
+    <w:lvl w:ilvl="7" w:tplc="04090003" w:tentative="1">
+      <w:start w:val="1"/>
+      <w:numFmt w:val="bullet"/>
+      <w:lvlText w:val="o"/>
+      <w:lvlJc w:val="left"/>
+      <w:pPr>
+        <w:ind w:left="5760" w:hanging="360"/>
+      </w:pPr>
+      <w:rPr>
+        <w:rFonts w:ascii="Courier New" w:hAnsi="Courier New" w:cs="Courier New" w:hint="default"/>
+      </w:rPr>
+    </w:lvl>
+    <w:lvl w:ilvl="8" w:tplc="04090005" w:tentative="1">
+      <w:start w:val="1"/>
+      <w:numFmt w:val="bullet"/>
+      <w:lvlText w:val=""/>
+      <w:lvlJc w:val="left"/>
+      <w:pPr>
+        <w:ind w:left="6480" w:hanging="360"/>
+      </w:pPr>
+      <w:rPr>
+        <w:rFonts w:ascii="Wingdings" w:hAnsi="Wingdings" w:hint="default"/>
+      </w:rPr>
+    </w:lvl>
+  </w:abstractNum>
+  <w:abstractNum w:abstractNumId="1" w15:restartNumberingAfterBreak="0">
     <w:nsid w:val="54592ACD"/>
     <w:multiLevelType w:val="hybridMultilevel"/>
     <w:tmpl w:val="4DDEC7A4"/>
@@ -1782,8 +2477,127 @@
       </w:rPr>
     </w:lvl>
   </w:abstractNum>
+  <w:abstractNum w:abstractNumId="2" w15:restartNumberingAfterBreak="0">
+    <w:nsid w:val="629B1BD4"/>
+    <w:multiLevelType w:val="hybridMultilevel"/>
+    <w:tmpl w:val="84FEA6FA"/>
+    <w:lvl w:ilvl="0" w:tplc="04090001">
+      <w:start w:val="1"/>
+      <w:numFmt w:val="bullet"/>
+      <w:lvlText w:val=""/>
+      <w:lvlJc w:val="left"/>
+      <w:pPr>
+        <w:ind w:left="1440" w:hanging="360"/>
+      </w:pPr>
+      <w:rPr>
+        <w:rFonts w:ascii="Symbol" w:hAnsi="Symbol" w:hint="default"/>
+      </w:rPr>
+    </w:lvl>
+    <w:lvl w:ilvl="1" w:tplc="04090003">
+      <w:start w:val="1"/>
+      <w:numFmt w:val="bullet"/>
+      <w:lvlText w:val="o"/>
+      <w:lvlJc w:val="left"/>
+      <w:pPr>
+        <w:ind w:left="2160" w:hanging="360"/>
+      </w:pPr>
+      <w:rPr>
+        <w:rFonts w:ascii="Courier New" w:hAnsi="Courier New" w:cs="Courier New" w:hint="default"/>
+      </w:rPr>
+    </w:lvl>
+    <w:lvl w:ilvl="2" w:tplc="04090005" w:tentative="1">
+      <w:start w:val="1"/>
+      <w:numFmt w:val="bullet"/>
+      <w:lvlText w:val=""/>
+      <w:lvlJc w:val="left"/>
+      <w:pPr>
+        <w:ind w:left="2880" w:hanging="360"/>
+      </w:pPr>
+      <w:rPr>
+        <w:rFonts w:ascii="Wingdings" w:hAnsi="Wingdings" w:hint="default"/>
+      </w:rPr>
+    </w:lvl>
+    <w:lvl w:ilvl="3" w:tplc="04090001" w:tentative="1">
+      <w:start w:val="1"/>
+      <w:numFmt w:val="bullet"/>
+      <w:lvlText w:val=""/>
+      <w:lvlJc w:val="left"/>
+      <w:pPr>
+        <w:ind w:left="3600" w:hanging="360"/>
+      </w:pPr>
+      <w:rPr>
+        <w:rFonts w:ascii="Symbol" w:hAnsi="Symbol" w:hint="default"/>
+      </w:rPr>
+    </w:lvl>
+    <w:lvl w:ilvl="4" w:tplc="04090003" w:tentative="1">
+      <w:start w:val="1"/>
+      <w:numFmt w:val="bullet"/>
+      <w:lvlText w:val="o"/>
+      <w:lvlJc w:val="left"/>
+      <w:pPr>
+        <w:ind w:left="4320" w:hanging="360"/>
+      </w:pPr>
+      <w:rPr>
+        <w:rFonts w:ascii="Courier New" w:hAnsi="Courier New" w:cs="Courier New" w:hint="default"/>
+      </w:rPr>
+    </w:lvl>
+    <w:lvl w:ilvl="5" w:tplc="04090005" w:tentative="1">
+      <w:start w:val="1"/>
+      <w:numFmt w:val="bullet"/>
+      <w:lvlText w:val=""/>
+      <w:lvlJc w:val="left"/>
+      <w:pPr>
+        <w:ind w:left="5040" w:hanging="360"/>
+      </w:pPr>
+      <w:rPr>
+        <w:rFonts w:ascii="Wingdings" w:hAnsi="Wingdings" w:hint="default"/>
+      </w:rPr>
+    </w:lvl>
+    <w:lvl w:ilvl="6" w:tplc="04090001" w:tentative="1">
+      <w:start w:val="1"/>
+      <w:numFmt w:val="bullet"/>
+      <w:lvlText w:val=""/>
+      <w:lvlJc w:val="left"/>
+      <w:pPr>
+        <w:ind w:left="5760" w:hanging="360"/>
+      </w:pPr>
+      <w:rPr>
+        <w:rFonts w:ascii="Symbol" w:hAnsi="Symbol" w:hint="default"/>
+      </w:rPr>
+    </w:lvl>
+    <w:lvl w:ilvl="7" w:tplc="04090003" w:tentative="1">
+      <w:start w:val="1"/>
+      <w:numFmt w:val="bullet"/>
+      <w:lvlText w:val="o"/>
+      <w:lvlJc w:val="left"/>
+      <w:pPr>
+        <w:ind w:left="6480" w:hanging="360"/>
+      </w:pPr>
+      <w:rPr>
+        <w:rFonts w:ascii="Courier New" w:hAnsi="Courier New" w:cs="Courier New" w:hint="default"/>
+      </w:rPr>
+    </w:lvl>
+    <w:lvl w:ilvl="8" w:tplc="04090005" w:tentative="1">
+      <w:start w:val="1"/>
+      <w:numFmt w:val="bullet"/>
+      <w:lvlText w:val=""/>
+      <w:lvlJc w:val="left"/>
+      <w:pPr>
+        <w:ind w:left="7200" w:hanging="360"/>
+      </w:pPr>
+      <w:rPr>
+        <w:rFonts w:ascii="Wingdings" w:hAnsi="Wingdings" w:hint="default"/>
+      </w:rPr>
+    </w:lvl>
+  </w:abstractNum>
   <w:num w:numId="1">
+    <w:abstractNumId w:val="1"/>
+  </w:num>
+  <w:num w:numId="2">
     <w:abstractNumId w:val="0"/>
+  </w:num>
+  <w:num w:numId="3">
+    <w:abstractNumId w:val="2"/>
   </w:num>
 </w:numbering>
 </file>
@@ -2187,13 +3001,13 @@
     <w:name w:val="Normal"/>
     <w:qFormat/>
   </w:style>
-  <w:style w:type="character" w:default="1" w:styleId="DefaultParagraphFont">
+  <w:style w:type="character" w:default="1" w:styleId="Tipodeletrapredefinidodopargrafo">
     <w:name w:val="Default Paragraph Font"/>
     <w:uiPriority w:val="1"/>
     <w:semiHidden/>
     <w:unhideWhenUsed/>
   </w:style>
-  <w:style w:type="table" w:default="1" w:styleId="TableNormal">
+  <w:style w:type="table" w:default="1" w:styleId="Tabelanormal">
     <w:name w:val="Normal Table"/>
     <w:uiPriority w:val="99"/>
     <w:semiHidden/>
@@ -2208,16 +3022,16 @@
       </w:tblCellMar>
     </w:tblPr>
   </w:style>
-  <w:style w:type="numbering" w:default="1" w:styleId="NoList">
+  <w:style w:type="numbering" w:default="1" w:styleId="Semlista">
     <w:name w:val="No List"/>
     <w:uiPriority w:val="99"/>
     <w:semiHidden/>
     <w:unhideWhenUsed/>
   </w:style>
-  <w:style w:type="paragraph" w:styleId="Header">
+  <w:style w:type="paragraph" w:styleId="Cabealho">
     <w:name w:val="header"/>
     <w:basedOn w:val="Normal"/>
-    <w:link w:val="HeaderChar"/>
+    <w:link w:val="CabealhoCarter"/>
     <w:uiPriority w:val="99"/>
     <w:unhideWhenUsed/>
     <w:rsid w:val="009E3665"/>
@@ -2229,17 +3043,17 @@
       <w:spacing w:after="0" w:line="240" w:lineRule="auto"/>
     </w:pPr>
   </w:style>
-  <w:style w:type="character" w:customStyle="1" w:styleId="HeaderChar">
-    <w:name w:val="Header Char"/>
-    <w:basedOn w:val="DefaultParagraphFont"/>
-    <w:link w:val="Header"/>
+  <w:style w:type="character" w:customStyle="1" w:styleId="CabealhoCarter">
+    <w:name w:val="Cabeçalho Caráter"/>
+    <w:basedOn w:val="Tipodeletrapredefinidodopargrafo"/>
+    <w:link w:val="Cabealho"/>
     <w:uiPriority w:val="99"/>
     <w:rsid w:val="009E3665"/>
   </w:style>
-  <w:style w:type="paragraph" w:styleId="Footer">
+  <w:style w:type="paragraph" w:styleId="Rodap">
     <w:name w:val="footer"/>
     <w:basedOn w:val="Normal"/>
-    <w:link w:val="FooterChar"/>
+    <w:link w:val="RodapCarter"/>
     <w:uiPriority w:val="99"/>
     <w:unhideWhenUsed/>
     <w:rsid w:val="009E3665"/>
@@ -2251,17 +3065,17 @@
       <w:spacing w:after="0" w:line="240" w:lineRule="auto"/>
     </w:pPr>
   </w:style>
-  <w:style w:type="character" w:customStyle="1" w:styleId="FooterChar">
-    <w:name w:val="Footer Char"/>
-    <w:basedOn w:val="DefaultParagraphFont"/>
-    <w:link w:val="Footer"/>
+  <w:style w:type="character" w:customStyle="1" w:styleId="RodapCarter">
+    <w:name w:val="Rodapé Caráter"/>
+    <w:basedOn w:val="Tipodeletrapredefinidodopargrafo"/>
+    <w:link w:val="Rodap"/>
     <w:uiPriority w:val="99"/>
     <w:rsid w:val="009E3665"/>
   </w:style>
-  <w:style w:type="paragraph" w:styleId="BalloonText">
+  <w:style w:type="paragraph" w:styleId="Textodebalo">
     <w:name w:val="Balloon Text"/>
     <w:basedOn w:val="Normal"/>
-    <w:link w:val="BalloonTextChar"/>
+    <w:link w:val="TextodebaloCarter"/>
     <w:uiPriority w:val="99"/>
     <w:semiHidden/>
     <w:unhideWhenUsed/>
@@ -2275,10 +3089,10 @@
       <w:szCs w:val="18"/>
     </w:rPr>
   </w:style>
-  <w:style w:type="character" w:customStyle="1" w:styleId="BalloonTextChar">
-    <w:name w:val="Balloon Text Char"/>
-    <w:basedOn w:val="DefaultParagraphFont"/>
-    <w:link w:val="BalloonText"/>
+  <w:style w:type="character" w:customStyle="1" w:styleId="TextodebaloCarter">
+    <w:name w:val="Texto de balão Caráter"/>
+    <w:basedOn w:val="Tipodeletrapredefinidodopargrafo"/>
+    <w:link w:val="Textodebalo"/>
     <w:uiPriority w:val="99"/>
     <w:semiHidden/>
     <w:rsid w:val="009E3665"/>
@@ -2288,9 +3102,9 @@
       <w:szCs w:val="18"/>
     </w:rPr>
   </w:style>
-  <w:style w:type="character" w:styleId="Hyperlink">
+  <w:style w:type="character" w:styleId="Hiperligao">
     <w:name w:val="Hyperlink"/>
-    <w:basedOn w:val="DefaultParagraphFont"/>
+    <w:basedOn w:val="Tipodeletrapredefinidodopargrafo"/>
     <w:uiPriority w:val="99"/>
     <w:semiHidden/>
     <w:unhideWhenUsed/>
@@ -2300,7 +3114,7 @@
       <w:u w:val="single"/>
     </w:rPr>
   </w:style>
-  <w:style w:type="paragraph" w:styleId="ListParagraph">
+  <w:style w:type="paragraph" w:styleId="PargrafodaLista">
     <w:name w:val="List Paragraph"/>
     <w:basedOn w:val="Normal"/>
     <w:uiPriority w:val="34"/>

</xml_diff>

<commit_message>
Doc update bandas, dias, generos, palco
</commit_message>
<xml_diff>
--- a/Festival de Música.docx
+++ b/Festival de Música.docx
@@ -1850,18 +1850,7 @@
           <w:szCs w:val="32"/>
           <w:lang w:val="pt-PT"/>
         </w:rPr>
-        <w:t>que</w:t>
-      </w:r>
-      <w:bookmarkStart w:id="0" w:name="_GoBack"/>
-      <w:bookmarkEnd w:id="0"/>
-      <w:r>
-        <w:rPr>
-          <w:rFonts w:ascii="Cambria" w:hAnsi="Cambria" w:cs="Arial"/>
-          <w:sz w:val="32"/>
-          <w:szCs w:val="32"/>
-          <w:lang w:val="pt-PT"/>
-        </w:rPr>
-        <w:t xml:space="preserve"> </w:t>
+        <w:t xml:space="preserve">que </w:t>
       </w:r>
       <w:r>
         <w:rPr>
@@ -2084,6 +2073,525 @@
           <w:lang w:val="pt-PT"/>
         </w:rPr>
         <w:t>Explicação: Empresa que patrocina o festival.</w:t>
+      </w:r>
+    </w:p>
+    <w:p>
+      <w:pPr>
+        <w:pStyle w:val="PargrafodaLista"/>
+        <w:numPr>
+          <w:ilvl w:val="0"/>
+          <w:numId w:val="3"/>
+        </w:numPr>
+        <w:rPr>
+          <w:rFonts w:ascii="Cambria" w:hAnsi="Cambria" w:cs="Arial"/>
+          <w:sz w:val="32"/>
+          <w:szCs w:val="32"/>
+          <w:lang w:val="pt-PT"/>
+        </w:rPr>
+      </w:pPr>
+      <w:r>
+        <w:rPr>
+          <w:rFonts w:ascii="Cambria" w:hAnsi="Cambria" w:cs="Arial"/>
+          <w:sz w:val="32"/>
+          <w:szCs w:val="32"/>
+          <w:lang w:val="pt-PT"/>
+        </w:rPr>
+        <w:t>Dia</w:t>
+      </w:r>
+      <w:r>
+        <w:rPr>
+          <w:rFonts w:ascii="Cambria" w:hAnsi="Cambria" w:cs="Arial"/>
+          <w:sz w:val="32"/>
+          <w:szCs w:val="32"/>
+          <w:lang w:val="pt-PT"/>
+        </w:rPr>
+        <w:t>:</w:t>
+      </w:r>
+    </w:p>
+    <w:p>
+      <w:pPr>
+        <w:ind w:left="2160"/>
+        <w:rPr>
+          <w:rFonts w:ascii="Cambria" w:hAnsi="Cambria" w:cs="Arial"/>
+          <w:sz w:val="32"/>
+          <w:szCs w:val="32"/>
+          <w:lang w:val="pt-PT"/>
+        </w:rPr>
+      </w:pPr>
+      <w:r>
+        <w:rPr>
+          <w:rFonts w:ascii="Cambria" w:hAnsi="Cambria" w:cs="Arial"/>
+          <w:sz w:val="32"/>
+          <w:szCs w:val="32"/>
+          <w:lang w:val="pt-PT"/>
+        </w:rPr>
+        <w:t>Atributo</w:t>
+      </w:r>
+      <w:r>
+        <w:rPr>
+          <w:rFonts w:ascii="Cambria" w:hAnsi="Cambria" w:cs="Arial"/>
+          <w:sz w:val="32"/>
+          <w:szCs w:val="32"/>
+          <w:lang w:val="pt-PT"/>
+        </w:rPr>
+        <w:t>s</w:t>
+      </w:r>
+      <w:r>
+        <w:rPr>
+          <w:rFonts w:ascii="Cambria" w:hAnsi="Cambria" w:cs="Arial"/>
+          <w:sz w:val="32"/>
+          <w:szCs w:val="32"/>
+          <w:lang w:val="pt-PT"/>
+        </w:rPr>
+        <w:t xml:space="preserve">: </w:t>
+      </w:r>
+      <w:r>
+        <w:rPr>
+          <w:rFonts w:ascii="Cambria" w:hAnsi="Cambria" w:cs="Arial"/>
+          <w:sz w:val="32"/>
+          <w:szCs w:val="32"/>
+          <w:lang w:val="pt-PT"/>
+        </w:rPr>
+        <w:t>Data, hora de início, hora de término</w:t>
+      </w:r>
+      <w:r>
+        <w:rPr>
+          <w:rFonts w:ascii="Cambria" w:hAnsi="Cambria" w:cs="Arial"/>
+          <w:sz w:val="32"/>
+          <w:szCs w:val="32"/>
+          <w:lang w:val="pt-PT"/>
+        </w:rPr>
+        <w:t>.</w:t>
+      </w:r>
+    </w:p>
+    <w:p>
+      <w:pPr>
+        <w:ind w:left="2160"/>
+        <w:rPr>
+          <w:rFonts w:ascii="Cambria" w:hAnsi="Cambria" w:cs="Arial"/>
+          <w:sz w:val="32"/>
+          <w:szCs w:val="32"/>
+          <w:lang w:val="pt-PT"/>
+        </w:rPr>
+      </w:pPr>
+      <w:r>
+        <w:rPr>
+          <w:rFonts w:ascii="Cambria" w:hAnsi="Cambria" w:cs="Arial"/>
+          <w:sz w:val="32"/>
+          <w:szCs w:val="32"/>
+          <w:lang w:val="pt-PT"/>
+        </w:rPr>
+        <w:t xml:space="preserve">Explicação: </w:t>
+      </w:r>
+      <w:r>
+        <w:rPr>
+          <w:rFonts w:ascii="Cambria" w:hAnsi="Cambria" w:cs="Arial"/>
+          <w:sz w:val="32"/>
+          <w:szCs w:val="32"/>
+          <w:lang w:val="pt-PT"/>
+        </w:rPr>
+        <w:t>Um dia no qual acontece o festival, contem dois atributos de horas, do início do festival nesta d</w:t>
+      </w:r>
+      <w:bookmarkStart w:id="0" w:name="_GoBack"/>
+      <w:bookmarkEnd w:id="0"/>
+      <w:r>
+        <w:rPr>
+          <w:rFonts w:ascii="Cambria" w:hAnsi="Cambria" w:cs="Arial"/>
+          <w:sz w:val="32"/>
+          <w:szCs w:val="32"/>
+          <w:lang w:val="pt-PT"/>
+        </w:rPr>
+        <w:t>ata e do fim</w:t>
+      </w:r>
+      <w:r>
+        <w:rPr>
+          <w:rFonts w:ascii="Cambria" w:hAnsi="Cambria" w:cs="Arial"/>
+          <w:sz w:val="32"/>
+          <w:szCs w:val="32"/>
+          <w:lang w:val="pt-PT"/>
+        </w:rPr>
+        <w:t>.</w:t>
+      </w:r>
+    </w:p>
+    <w:p>
+      <w:pPr>
+        <w:pStyle w:val="PargrafodaLista"/>
+        <w:numPr>
+          <w:ilvl w:val="0"/>
+          <w:numId w:val="3"/>
+        </w:numPr>
+        <w:rPr>
+          <w:rFonts w:ascii="Cambria" w:hAnsi="Cambria" w:cs="Arial"/>
+          <w:sz w:val="32"/>
+          <w:szCs w:val="32"/>
+          <w:lang w:val="pt-PT"/>
+        </w:rPr>
+      </w:pPr>
+      <w:r>
+        <w:rPr>
+          <w:rFonts w:ascii="Cambria" w:hAnsi="Cambria" w:cs="Arial"/>
+          <w:sz w:val="32"/>
+          <w:szCs w:val="32"/>
+          <w:lang w:val="pt-PT"/>
+        </w:rPr>
+        <w:t>Banda:</w:t>
+      </w:r>
+    </w:p>
+    <w:p>
+      <w:pPr>
+        <w:pStyle w:val="PargrafodaLista"/>
+        <w:ind w:left="2160"/>
+        <w:rPr>
+          <w:rFonts w:ascii="Cambria" w:hAnsi="Cambria" w:cs="Arial"/>
+          <w:sz w:val="32"/>
+          <w:szCs w:val="32"/>
+          <w:lang w:val="pt-PT"/>
+        </w:rPr>
+      </w:pPr>
+      <w:r>
+        <w:rPr>
+          <w:rFonts w:ascii="Cambria" w:hAnsi="Cambria" w:cs="Arial"/>
+          <w:sz w:val="32"/>
+          <w:szCs w:val="32"/>
+          <w:lang w:val="pt-PT"/>
+        </w:rPr>
+        <w:t>Atributos: Nome, Membros, Contacto</w:t>
+      </w:r>
+    </w:p>
+    <w:p>
+      <w:pPr>
+        <w:pStyle w:val="PargrafodaLista"/>
+        <w:ind w:left="2160"/>
+        <w:rPr>
+          <w:rFonts w:ascii="Cambria" w:hAnsi="Cambria" w:cs="Arial"/>
+          <w:sz w:val="32"/>
+          <w:szCs w:val="32"/>
+          <w:lang w:val="pt-PT"/>
+        </w:rPr>
+      </w:pPr>
+      <w:r>
+        <w:rPr>
+          <w:rFonts w:ascii="Cambria" w:hAnsi="Cambria" w:cs="Arial"/>
+          <w:sz w:val="32"/>
+          <w:szCs w:val="32"/>
+          <w:lang w:val="pt-PT"/>
+        </w:rPr>
+        <w:t xml:space="preserve">Explicação: Uma banda que atua no festival, contem informação sobre o seu nome, membros e contacto, esta associada </w:t>
+      </w:r>
+      <w:r>
+        <w:rPr>
+          <w:rFonts w:ascii="Cambria" w:hAnsi="Cambria" w:cs="Arial"/>
+          <w:sz w:val="32"/>
+          <w:szCs w:val="32"/>
+          <w:lang w:val="pt-PT"/>
+        </w:rPr>
+        <w:t>palco</w:t>
+      </w:r>
+      <w:r>
+        <w:rPr>
+          <w:rFonts w:ascii="Cambria" w:hAnsi="Cambria" w:cs="Arial"/>
+          <w:sz w:val="32"/>
+          <w:szCs w:val="32"/>
+          <w:lang w:val="pt-PT"/>
+        </w:rPr>
+        <w:t>s</w:t>
+      </w:r>
+      <w:r>
+        <w:rPr>
+          <w:rFonts w:ascii="Cambria" w:hAnsi="Cambria" w:cs="Arial"/>
+          <w:sz w:val="32"/>
+          <w:szCs w:val="32"/>
+          <w:lang w:val="pt-PT"/>
+        </w:rPr>
+        <w:t xml:space="preserve"> e</w:t>
+      </w:r>
+      <w:r>
+        <w:rPr>
+          <w:rFonts w:ascii="Cambria" w:hAnsi="Cambria" w:cs="Arial"/>
+          <w:sz w:val="32"/>
+          <w:szCs w:val="32"/>
+          <w:lang w:val="pt-PT"/>
+        </w:rPr>
+        <w:t xml:space="preserve"> </w:t>
+      </w:r>
+      <w:r>
+        <w:rPr>
+          <w:rFonts w:ascii="Cambria" w:hAnsi="Cambria" w:cs="Arial"/>
+          <w:sz w:val="32"/>
+          <w:szCs w:val="32"/>
+          <w:lang w:val="pt-PT"/>
+        </w:rPr>
+        <w:t>dia</w:t>
+      </w:r>
+      <w:r>
+        <w:rPr>
+          <w:rFonts w:ascii="Cambria" w:hAnsi="Cambria" w:cs="Arial"/>
+          <w:sz w:val="32"/>
+          <w:szCs w:val="32"/>
+          <w:lang w:val="pt-PT"/>
+        </w:rPr>
+        <w:t>s através de uma relação tripla</w:t>
+      </w:r>
+      <w:r>
+        <w:rPr>
+          <w:rFonts w:ascii="Cambria" w:hAnsi="Cambria" w:cs="Arial"/>
+          <w:sz w:val="32"/>
+          <w:szCs w:val="32"/>
+          <w:lang w:val="pt-PT"/>
+        </w:rPr>
+        <w:t>, utilizando um horário. Esta também associada a um ou mais Géneros musicais</w:t>
+      </w:r>
+    </w:p>
+    <w:p>
+      <w:pPr>
+        <w:pStyle w:val="PargrafodaLista"/>
+        <w:numPr>
+          <w:ilvl w:val="0"/>
+          <w:numId w:val="3"/>
+        </w:numPr>
+        <w:rPr>
+          <w:rFonts w:ascii="Cambria" w:hAnsi="Cambria" w:cs="Arial"/>
+          <w:sz w:val="32"/>
+          <w:szCs w:val="32"/>
+          <w:lang w:val="pt-PT"/>
+        </w:rPr>
+      </w:pPr>
+      <w:r>
+        <w:rPr>
+          <w:rFonts w:ascii="Cambria" w:hAnsi="Cambria" w:cs="Arial"/>
+          <w:sz w:val="32"/>
+          <w:szCs w:val="32"/>
+          <w:lang w:val="pt-PT"/>
+        </w:rPr>
+        <w:t>Género</w:t>
+      </w:r>
+      <w:r>
+        <w:rPr>
+          <w:rFonts w:ascii="Cambria" w:hAnsi="Cambria" w:cs="Arial"/>
+          <w:sz w:val="32"/>
+          <w:szCs w:val="32"/>
+          <w:lang w:val="en-US"/>
+        </w:rPr>
+        <w:t>:</w:t>
+      </w:r>
+    </w:p>
+    <w:p>
+      <w:pPr>
+        <w:pStyle w:val="PargrafodaLista"/>
+        <w:ind w:left="2160"/>
+        <w:rPr>
+          <w:rFonts w:ascii="Cambria" w:hAnsi="Cambria" w:cs="Arial"/>
+          <w:sz w:val="32"/>
+          <w:szCs w:val="32"/>
+          <w:lang w:val="en-US"/>
+        </w:rPr>
+      </w:pPr>
+      <w:r>
+        <w:rPr>
+          <w:rFonts w:ascii="Cambria" w:hAnsi="Cambria" w:cs="Arial"/>
+          <w:sz w:val="32"/>
+          <w:szCs w:val="32"/>
+          <w:lang w:val="pt-PT"/>
+        </w:rPr>
+        <w:t>Atributos</w:t>
+      </w:r>
+      <w:r>
+        <w:rPr>
+          <w:rFonts w:ascii="Cambria" w:hAnsi="Cambria" w:cs="Arial"/>
+          <w:sz w:val="32"/>
+          <w:szCs w:val="32"/>
+          <w:lang w:val="en-US"/>
+        </w:rPr>
+        <w:t>: Nome</w:t>
+      </w:r>
+    </w:p>
+    <w:p>
+      <w:pPr>
+        <w:pStyle w:val="PargrafodaLista"/>
+        <w:ind w:left="2160"/>
+        <w:rPr>
+          <w:rFonts w:ascii="Cambria" w:hAnsi="Cambria" w:cs="Arial"/>
+          <w:sz w:val="32"/>
+          <w:szCs w:val="32"/>
+          <w:lang w:val="pt-PT"/>
+        </w:rPr>
+      </w:pPr>
+      <w:r>
+        <w:rPr>
+          <w:rFonts w:ascii="Cambria" w:hAnsi="Cambria" w:cs="Arial"/>
+          <w:sz w:val="32"/>
+          <w:szCs w:val="32"/>
+          <w:lang w:val="pt-PT"/>
+        </w:rPr>
+        <w:t>Explica</w:t>
+      </w:r>
+      <w:r>
+        <w:rPr>
+          <w:rFonts w:ascii="Cambria" w:hAnsi="Cambria" w:cs="Arial"/>
+          <w:sz w:val="32"/>
+          <w:szCs w:val="32"/>
+          <w:lang w:val="pt-PT"/>
+        </w:rPr>
+        <w:t>ção:</w:t>
+      </w:r>
+      <w:r>
+        <w:rPr>
+          <w:rFonts w:ascii="Cambria" w:hAnsi="Cambria" w:cs="Arial"/>
+          <w:sz w:val="32"/>
+          <w:szCs w:val="32"/>
+          <w:lang w:val="pt-PT"/>
+        </w:rPr>
+        <w:t xml:space="preserve"> </w:t>
+      </w:r>
+      <w:r>
+        <w:rPr>
+          <w:rFonts w:ascii="Cambria" w:hAnsi="Cambria" w:cs="Arial"/>
+          <w:sz w:val="32"/>
+          <w:szCs w:val="32"/>
+          <w:lang w:val="pt-PT"/>
+        </w:rPr>
+        <w:t>Género musical, esta associado a bandas e palcos</w:t>
+      </w:r>
+    </w:p>
+    <w:p>
+      <w:pPr>
+        <w:pStyle w:val="PargrafodaLista"/>
+        <w:numPr>
+          <w:ilvl w:val="0"/>
+          <w:numId w:val="3"/>
+        </w:numPr>
+        <w:rPr>
+          <w:rFonts w:ascii="Cambria" w:hAnsi="Cambria" w:cs="Arial"/>
+          <w:sz w:val="32"/>
+          <w:szCs w:val="32"/>
+          <w:lang w:val="pt-PT"/>
+        </w:rPr>
+      </w:pPr>
+      <w:r>
+        <w:rPr>
+          <w:rFonts w:ascii="Cambria" w:hAnsi="Cambria" w:cs="Arial"/>
+          <w:sz w:val="32"/>
+          <w:szCs w:val="32"/>
+          <w:lang w:val="pt-PT"/>
+        </w:rPr>
+        <w:t>Palco:</w:t>
+      </w:r>
+    </w:p>
+    <w:p>
+      <w:pPr>
+        <w:pStyle w:val="PargrafodaLista"/>
+        <w:ind w:left="2160"/>
+        <w:rPr>
+          <w:rFonts w:ascii="Cambria" w:hAnsi="Cambria" w:cs="Arial"/>
+          <w:sz w:val="32"/>
+          <w:szCs w:val="32"/>
+          <w:lang w:val="pt-PT"/>
+        </w:rPr>
+      </w:pPr>
+      <w:r>
+        <w:rPr>
+          <w:rFonts w:ascii="Cambria" w:hAnsi="Cambria" w:cs="Arial"/>
+          <w:sz w:val="32"/>
+          <w:szCs w:val="32"/>
+          <w:lang w:val="pt-PT"/>
+        </w:rPr>
+        <w:t>Atributos: Nome</w:t>
+      </w:r>
+    </w:p>
+    <w:p>
+      <w:pPr>
+        <w:pStyle w:val="PargrafodaLista"/>
+        <w:ind w:left="2160"/>
+        <w:rPr>
+          <w:rFonts w:ascii="Cambria" w:hAnsi="Cambria" w:cs="Arial"/>
+          <w:sz w:val="32"/>
+          <w:szCs w:val="32"/>
+          <w:lang w:val="pt-PT"/>
+        </w:rPr>
+      </w:pPr>
+      <w:r>
+        <w:rPr>
+          <w:rFonts w:ascii="Cambria" w:hAnsi="Cambria" w:cs="Arial"/>
+          <w:sz w:val="32"/>
+          <w:szCs w:val="32"/>
+          <w:lang w:val="pt-PT"/>
+        </w:rPr>
+        <w:t>Explicação: Infraestrutura onde ocorrem os concertos, associado a géneros musicais</w:t>
+      </w:r>
+      <w:r>
+        <w:rPr>
+          <w:rFonts w:ascii="Cambria" w:hAnsi="Cambria" w:cs="Arial"/>
+          <w:sz w:val="32"/>
+          <w:szCs w:val="32"/>
+          <w:lang w:val="pt-PT"/>
+        </w:rPr>
+        <w:t xml:space="preserve"> e a</w:t>
+      </w:r>
+      <w:r>
+        <w:rPr>
+          <w:rFonts w:ascii="Cambria" w:hAnsi="Cambria" w:cs="Arial"/>
+          <w:sz w:val="32"/>
+          <w:szCs w:val="32"/>
+          <w:lang w:val="pt-PT"/>
+        </w:rPr>
+        <w:t xml:space="preserve">ssociado a </w:t>
+      </w:r>
+      <w:r>
+        <w:rPr>
+          <w:rFonts w:ascii="Cambria" w:hAnsi="Cambria" w:cs="Arial"/>
+          <w:sz w:val="32"/>
+          <w:szCs w:val="32"/>
+          <w:lang w:val="pt-PT"/>
+        </w:rPr>
+        <w:t>dias</w:t>
+      </w:r>
+      <w:r>
+        <w:rPr>
+          <w:rFonts w:ascii="Cambria" w:hAnsi="Cambria" w:cs="Arial"/>
+          <w:sz w:val="32"/>
+          <w:szCs w:val="32"/>
+          <w:lang w:val="pt-PT"/>
+        </w:rPr>
+        <w:t xml:space="preserve"> e banda</w:t>
+      </w:r>
+      <w:r>
+        <w:rPr>
+          <w:rFonts w:ascii="Cambria" w:hAnsi="Cambria" w:cs="Arial"/>
+          <w:sz w:val="32"/>
+          <w:szCs w:val="32"/>
+          <w:lang w:val="pt-PT"/>
+        </w:rPr>
+        <w:t>s em relação tripla</w:t>
+      </w:r>
+      <w:r>
+        <w:rPr>
+          <w:rFonts w:ascii="Cambria" w:hAnsi="Cambria" w:cs="Arial"/>
+          <w:sz w:val="32"/>
+          <w:szCs w:val="32"/>
+          <w:lang w:val="pt-PT"/>
+        </w:rPr>
+        <w:t xml:space="preserve"> através de um horário.</w:t>
+      </w:r>
+    </w:p>
+    <w:p>
+      <w:pPr>
+        <w:pStyle w:val="PargrafodaLista"/>
+        <w:ind w:left="2160"/>
+        <w:rPr>
+          <w:rFonts w:ascii="Cambria" w:hAnsi="Cambria" w:cs="Arial"/>
+          <w:sz w:val="32"/>
+          <w:szCs w:val="32"/>
+          <w:lang w:val="pt-PT"/>
+        </w:rPr>
+      </w:pPr>
+      <w:r>
+        <w:rPr>
+          <w:rFonts w:ascii="Cambria" w:hAnsi="Cambria" w:cs="Arial"/>
+          <w:sz w:val="32"/>
+          <w:szCs w:val="32"/>
+          <w:lang w:val="pt-PT"/>
+        </w:rPr>
+        <w:t xml:space="preserve"> </w:t>
       </w:r>
     </w:p>
     <w:sectPr>
@@ -2619,7 +3127,7 @@
       </w:pPr>
     </w:pPrDefault>
   </w:docDefaults>
-  <w:latentStyles w:defLockedState="0" w:defUIPriority="99" w:defSemiHidden="0" w:defUnhideWhenUsed="0" w:defQFormat="0" w:count="376">
+  <w:latentStyles w:defLockedState="0" w:defUIPriority="99" w:defSemiHidden="0" w:defUnhideWhenUsed="0" w:defQFormat="0" w:count="375">
     <w:lsdException w:name="Normal" w:uiPriority="0" w:qFormat="1"/>
     <w:lsdException w:name="heading 1" w:uiPriority="9" w:qFormat="1"/>
     <w:lsdException w:name="heading 2" w:semiHidden="1" w:uiPriority="9" w:unhideWhenUsed="1" w:qFormat="1"/>
@@ -2995,7 +3503,6 @@
     <w:lsdException w:name="Smart Hyperlink" w:semiHidden="1" w:unhideWhenUsed="1"/>
     <w:lsdException w:name="Hashtag" w:semiHidden="1" w:unhideWhenUsed="1"/>
     <w:lsdException w:name="Unresolved Mention" w:semiHidden="1" w:unhideWhenUsed="1"/>
-    <w:lsdException w:name="Smart Link" w:semiHidden="1" w:unhideWhenUsed="1"/>
   </w:latentStyles>
   <w:style w:type="paragraph" w:default="1" w:styleId="Normal">
     <w:name w:val="Normal"/>

</xml_diff>

<commit_message>
Updated document and UML diagram
</commit_message>
<xml_diff>
--- a/Festival de Música.docx
+++ b/Festival de Música.docx
@@ -238,16 +238,16 @@
         <w:jc w:val="center"/>
         <w:rPr>
           <w:rFonts w:ascii="Cambria" w:hAnsi="Cambria" w:cs="Arial"/>
-          <w:sz w:val="24"/>
-          <w:szCs w:val="24"/>
-          <w:lang w:val="pt-PT"/>
-        </w:rPr>
-      </w:pPr>
-      <w:r>
-        <w:rPr>
-          <w:rFonts w:ascii="Cambria" w:hAnsi="Cambria" w:cs="Arial"/>
-          <w:sz w:val="24"/>
-          <w:szCs w:val="24"/>
+          <w:sz w:val="28"/>
+          <w:szCs w:val="28"/>
+          <w:lang w:val="pt-PT"/>
+        </w:rPr>
+      </w:pPr>
+      <w:r>
+        <w:rPr>
+          <w:rFonts w:ascii="Cambria" w:hAnsi="Cambria" w:cs="Arial"/>
+          <w:sz w:val="28"/>
+          <w:szCs w:val="28"/>
           <w:lang w:val="pt-PT"/>
         </w:rPr>
         <w:t>Turma 4 Grupo 4</w:t>
@@ -261,16 +261,16 @@
         <w:jc w:val="center"/>
         <w:rPr>
           <w:rFonts w:ascii="Cambria" w:hAnsi="Cambria" w:cs="Arial"/>
-          <w:sz w:val="24"/>
-          <w:szCs w:val="24"/>
-          <w:lang w:val="pt-PT"/>
-        </w:rPr>
-      </w:pPr>
-      <w:r>
-        <w:rPr>
-          <w:rFonts w:ascii="Cambria" w:hAnsi="Cambria" w:cs="Arial"/>
-          <w:sz w:val="24"/>
-          <w:szCs w:val="24"/>
+          <w:sz w:val="28"/>
+          <w:szCs w:val="28"/>
+          <w:lang w:val="pt-PT"/>
+        </w:rPr>
+      </w:pPr>
+      <w:r>
+        <w:rPr>
+          <w:rFonts w:ascii="Cambria" w:hAnsi="Cambria" w:cs="Arial"/>
+          <w:sz w:val="28"/>
+          <w:szCs w:val="28"/>
           <w:lang w:val="pt-PT"/>
         </w:rPr>
         <w:t>Afonso Sá – up201604605</w:t>
@@ -284,16 +284,16 @@
         <w:jc w:val="center"/>
         <w:rPr>
           <w:rFonts w:ascii="Cambria" w:hAnsi="Cambria" w:cs="Arial"/>
-          <w:sz w:val="24"/>
-          <w:szCs w:val="24"/>
-          <w:lang w:val="pt-PT"/>
-        </w:rPr>
-      </w:pPr>
-      <w:r>
-        <w:rPr>
-          <w:rFonts w:ascii="Cambria" w:hAnsi="Cambria" w:cs="Arial"/>
-          <w:sz w:val="24"/>
-          <w:szCs w:val="24"/>
+          <w:sz w:val="28"/>
+          <w:szCs w:val="28"/>
+          <w:lang w:val="pt-PT"/>
+        </w:rPr>
+      </w:pPr>
+      <w:r>
+        <w:rPr>
+          <w:rFonts w:ascii="Cambria" w:hAnsi="Cambria" w:cs="Arial"/>
+          <w:sz w:val="28"/>
+          <w:szCs w:val="28"/>
           <w:lang w:val="pt-PT"/>
         </w:rPr>
         <w:t>André Serralheiro – up201604566</w:t>
@@ -307,6 +307,287 @@
         <w:jc w:val="center"/>
         <w:rPr>
           <w:rFonts w:ascii="Cambria" w:hAnsi="Cambria" w:cs="Arial"/>
+          <w:sz w:val="28"/>
+          <w:szCs w:val="28"/>
+          <w:lang w:val="pt-PT"/>
+        </w:rPr>
+      </w:pPr>
+      <w:r>
+        <w:rPr>
+          <w:rFonts w:ascii="Cambria" w:hAnsi="Cambria" w:cs="Arial"/>
+          <w:sz w:val="28"/>
+          <w:szCs w:val="28"/>
+          <w:lang w:val="pt-PT"/>
+        </w:rPr>
+        <w:t>Luís Marques – up201104354</w:t>
+      </w:r>
+    </w:p>
+    <w:p>
+      <w:pPr>
+        <w:ind w:firstLine="720"/>
+        <w:jc w:val="center"/>
+        <w:rPr>
+          <w:rFonts w:ascii="Cambria" w:hAnsi="Cambria" w:cs="Arial"/>
+          <w:b/>
+          <w:color w:val="8C2D19"/>
+          <w:sz w:val="40"/>
+          <w:szCs w:val="40"/>
+          <w:lang w:val="pt-PT"/>
+        </w:rPr>
+      </w:pPr>
+      <w:r>
+        <w:rPr>
+          <w:rFonts w:ascii="Cambria" w:hAnsi="Cambria" w:cs="Arial"/>
+          <w:b/>
+          <w:color w:val="8C2D19"/>
+          <w:sz w:val="40"/>
+          <w:szCs w:val="40"/>
+          <w:lang w:val="pt-PT"/>
+        </w:rPr>
+        <w:lastRenderedPageBreak/>
+        <w:t>TEMA</w:t>
+      </w:r>
+    </w:p>
+    <w:p>
+      <w:pPr>
+        <w:ind w:firstLine="720"/>
+        <w:jc w:val="both"/>
+        <w:rPr>
+          <w:rFonts w:ascii="Cambria" w:hAnsi="Cambria" w:cs="Arial"/>
+          <w:sz w:val="32"/>
+          <w:szCs w:val="32"/>
+          <w:lang w:val="pt-PT"/>
+        </w:rPr>
+      </w:pPr>
+    </w:p>
+    <w:p>
+      <w:pPr>
+        <w:ind w:firstLine="720"/>
+        <w:jc w:val="both"/>
+        <w:rPr>
+          <w:rFonts w:ascii="Cambria" w:hAnsi="Cambria" w:cs="Arial"/>
+          <w:sz w:val="28"/>
+          <w:szCs w:val="28"/>
+          <w:lang w:val="pt-PT"/>
+        </w:rPr>
+      </w:pPr>
+      <w:r>
+        <w:rPr>
+          <w:rFonts w:ascii="Cambria" w:hAnsi="Cambria" w:cs="Arial"/>
+          <w:sz w:val="28"/>
+          <w:szCs w:val="28"/>
+          <w:lang w:val="pt-PT"/>
+        </w:rPr>
+        <w:t xml:space="preserve">Num festival de música atuam várias bandas, </w:t>
+      </w:r>
+      <w:r>
+        <w:rPr>
+          <w:rFonts w:ascii="Cambria" w:hAnsi="Cambria" w:cs="Arial"/>
+          <w:sz w:val="28"/>
+          <w:szCs w:val="28"/>
+          <w:lang w:val="pt-PT"/>
+        </w:rPr>
+        <w:t>estas atuam e</w:t>
+      </w:r>
+      <w:r>
+        <w:rPr>
+          <w:rFonts w:ascii="Cambria" w:hAnsi="Cambria" w:cs="Arial"/>
+          <w:sz w:val="28"/>
+          <w:szCs w:val="28"/>
+          <w:lang w:val="pt-PT"/>
+        </w:rPr>
+        <w:t>m diferentes palcos</w:t>
+      </w:r>
+      <w:r>
+        <w:rPr>
+          <w:rFonts w:ascii="Cambria" w:hAnsi="Cambria" w:cs="Arial"/>
+          <w:sz w:val="28"/>
+          <w:szCs w:val="28"/>
+          <w:lang w:val="pt-PT"/>
+        </w:rPr>
+        <w:t xml:space="preserve"> que estão</w:t>
+      </w:r>
+      <w:r>
+        <w:rPr>
+          <w:rFonts w:ascii="Cambria" w:hAnsi="Cambria" w:cs="Arial"/>
+          <w:sz w:val="28"/>
+          <w:szCs w:val="28"/>
+          <w:lang w:val="pt-PT"/>
+        </w:rPr>
+        <w:t xml:space="preserve"> associados a </w:t>
+      </w:r>
+      <w:r>
+        <w:rPr>
+          <w:rFonts w:ascii="Cambria" w:hAnsi="Cambria" w:cs="Arial"/>
+          <w:sz w:val="28"/>
+          <w:szCs w:val="28"/>
+          <w:lang w:val="pt-PT"/>
+        </w:rPr>
+        <w:t>vários</w:t>
+      </w:r>
+      <w:r>
+        <w:rPr>
+          <w:rFonts w:ascii="Cambria" w:hAnsi="Cambria" w:cs="Arial"/>
+          <w:sz w:val="28"/>
+          <w:szCs w:val="28"/>
+          <w:lang w:val="pt-PT"/>
+        </w:rPr>
+        <w:t xml:space="preserve"> géneros </w:t>
+      </w:r>
+      <w:r>
+        <w:rPr>
+          <w:rFonts w:ascii="Cambria" w:hAnsi="Cambria" w:cs="Arial"/>
+          <w:sz w:val="28"/>
+          <w:szCs w:val="28"/>
+          <w:lang w:val="pt-PT"/>
+        </w:rPr>
+        <w:t>de música</w:t>
+      </w:r>
+      <w:r>
+        <w:rPr>
+          <w:rFonts w:ascii="Cambria" w:hAnsi="Cambria" w:cs="Arial"/>
+          <w:sz w:val="28"/>
+          <w:szCs w:val="28"/>
+          <w:lang w:val="pt-PT"/>
+        </w:rPr>
+        <w:t>.</w:t>
+      </w:r>
+      <w:r>
+        <w:rPr>
+          <w:rFonts w:ascii="Cambria" w:hAnsi="Cambria" w:cs="Arial"/>
+          <w:sz w:val="28"/>
+          <w:szCs w:val="28"/>
+          <w:lang w:val="pt-PT"/>
+        </w:rPr>
+        <w:t xml:space="preserve"> Um palco pode ter mais do que um género de música associado, mas por norma, certos géneros só atuam em palcos associados aos mesmos.</w:t>
+      </w:r>
+      <w:r>
+        <w:rPr>
+          <w:rFonts w:ascii="Cambria" w:hAnsi="Cambria" w:cs="Arial"/>
+          <w:sz w:val="28"/>
+          <w:szCs w:val="28"/>
+          <w:lang w:val="pt-PT"/>
+        </w:rPr>
+        <w:t xml:space="preserve"> </w:t>
+      </w:r>
+      <w:r>
+        <w:rPr>
+          <w:rFonts w:ascii="Cambria" w:hAnsi="Cambria" w:cs="Arial"/>
+          <w:sz w:val="28"/>
+          <w:szCs w:val="28"/>
+          <w:lang w:val="pt-PT"/>
+        </w:rPr>
+        <w:t>Para além disso, em</w:t>
+      </w:r>
+      <w:r>
+        <w:rPr>
+          <w:rFonts w:ascii="Cambria" w:hAnsi="Cambria" w:cs="Arial"/>
+          <w:sz w:val="28"/>
+          <w:szCs w:val="28"/>
+          <w:lang w:val="pt-PT"/>
+        </w:rPr>
+        <w:t xml:space="preserve"> cada palco só pode tocar uma banda de cada vez como tal há um horário </w:t>
+      </w:r>
+      <w:r>
+        <w:rPr>
+          <w:rFonts w:ascii="Cambria" w:hAnsi="Cambria" w:cs="Arial"/>
+          <w:sz w:val="28"/>
+          <w:szCs w:val="28"/>
+          <w:lang w:val="pt-PT"/>
+        </w:rPr>
+        <w:t>que deve ser cumprido.</w:t>
+      </w:r>
+    </w:p>
+    <w:p>
+      <w:pPr>
+        <w:ind w:firstLine="720"/>
+        <w:jc w:val="both"/>
+        <w:rPr>
+          <w:rFonts w:ascii="Cambria" w:hAnsi="Cambria" w:cs="Arial"/>
+          <w:sz w:val="28"/>
+          <w:szCs w:val="28"/>
+          <w:lang w:val="pt-PT"/>
+        </w:rPr>
+      </w:pPr>
+      <w:r>
+        <w:rPr>
+          <w:rFonts w:ascii="Cambria" w:hAnsi="Cambria" w:cs="Arial"/>
+          <w:sz w:val="28"/>
+          <w:szCs w:val="28"/>
+          <w:lang w:val="pt-PT"/>
+        </w:rPr>
+        <w:t>Para o bom funcionamento do festival existem várias infraestruturas (WC, zona de restauração, etc.) que são geridas por empresas subcontratadas</w:t>
+      </w:r>
+      <w:r>
+        <w:rPr>
+          <w:rFonts w:ascii="Cambria" w:hAnsi="Cambria" w:cs="Arial"/>
+          <w:sz w:val="28"/>
+          <w:szCs w:val="28"/>
+          <w:lang w:val="pt-PT"/>
+        </w:rPr>
+        <w:t xml:space="preserve"> ou empresas que patrocinam o festival</w:t>
+      </w:r>
+      <w:r>
+        <w:rPr>
+          <w:rFonts w:ascii="Cambria" w:hAnsi="Cambria" w:cs="Arial"/>
+          <w:sz w:val="28"/>
+          <w:szCs w:val="28"/>
+          <w:lang w:val="pt-PT"/>
+        </w:rPr>
+        <w:t xml:space="preserve"> de modo a disponibilizar staff e realizar a manutenção</w:t>
+      </w:r>
+      <w:r>
+        <w:rPr>
+          <w:rFonts w:ascii="Cambria" w:hAnsi="Cambria" w:cs="Arial"/>
+          <w:sz w:val="28"/>
+          <w:szCs w:val="28"/>
+          <w:lang w:val="pt-PT"/>
+        </w:rPr>
+        <w:t>.</w:t>
+      </w:r>
+      <w:r>
+        <w:rPr>
+          <w:rFonts w:ascii="Cambria" w:hAnsi="Cambria" w:cs="Arial"/>
+          <w:sz w:val="28"/>
+          <w:szCs w:val="28"/>
+          <w:lang w:val="pt-PT"/>
+        </w:rPr>
+        <w:t xml:space="preserve"> Os diferentes palcos também fazem parte das infraestruturas, sendo que também necessitam de manutenção.</w:t>
+      </w:r>
+      <w:r>
+        <w:rPr>
+          <w:rFonts w:ascii="Cambria" w:hAnsi="Cambria" w:cs="Arial"/>
+          <w:sz w:val="28"/>
+          <w:szCs w:val="28"/>
+          <w:lang w:val="pt-PT"/>
+        </w:rPr>
+        <w:t xml:space="preserve"> </w:t>
+      </w:r>
+      <w:r>
+        <w:rPr>
+          <w:rFonts w:ascii="Cambria" w:hAnsi="Cambria" w:cs="Arial"/>
+          <w:sz w:val="28"/>
+          <w:szCs w:val="28"/>
+          <w:lang w:val="pt-PT"/>
+        </w:rPr>
+        <w:t xml:space="preserve">A cada elemento do staff é disponibilizado um </w:t>
+      </w:r>
+      <w:r>
+        <w:rPr>
+          <w:rFonts w:ascii="Cambria" w:hAnsi="Cambria" w:cs="Arial"/>
+          <w:sz w:val="28"/>
+          <w:szCs w:val="28"/>
+          <w:lang w:val="pt-PT"/>
+        </w:rPr>
+        <w:t>número identificativo (Id). O staff possuí também um atributo de disponibilidade para identificar caso este esteja no seu turno e indisponível alguém que possa substituir este elemento.</w:t>
+      </w:r>
+    </w:p>
+    <w:p>
+      <w:pPr>
+        <w:ind w:firstLine="720"/>
+        <w:jc w:val="both"/>
+        <w:rPr>
+          <w:rFonts w:ascii="Cambria" w:hAnsi="Cambria" w:cs="Arial"/>
           <w:sz w:val="24"/>
           <w:szCs w:val="24"/>
           <w:lang w:val="pt-PT"/>
@@ -315,19 +596,63 @@
       <w:r>
         <w:rPr>
           <w:rFonts w:ascii="Cambria" w:hAnsi="Cambria" w:cs="Arial"/>
+          <w:sz w:val="28"/>
+          <w:szCs w:val="28"/>
+          <w:lang w:val="pt-PT"/>
+        </w:rPr>
+        <w:t>Os bilhetes para o festival são disponibilizados para cada dia ou para o evento completo</w:t>
+      </w:r>
+      <w:r>
+        <w:rPr>
+          <w:rFonts w:ascii="Cambria" w:hAnsi="Cambria" w:cs="Arial"/>
+          <w:sz w:val="28"/>
+          <w:szCs w:val="28"/>
+          <w:lang w:val="pt-PT"/>
+        </w:rPr>
+        <w:t xml:space="preserve"> (bilhete geral)</w:t>
+      </w:r>
+      <w:r>
+        <w:rPr>
+          <w:rFonts w:ascii="Cambria" w:hAnsi="Cambria" w:cs="Arial"/>
+          <w:sz w:val="28"/>
+          <w:szCs w:val="28"/>
+          <w:lang w:val="pt-PT"/>
+        </w:rPr>
+        <w:t>, sendo que cada bilhete tem o seu ID único.</w:t>
+      </w:r>
+      <w:r>
+        <w:rPr>
+          <w:rFonts w:ascii="Cambria" w:hAnsi="Cambria" w:cs="Arial"/>
+          <w:sz w:val="28"/>
+          <w:szCs w:val="28"/>
+          <w:lang w:val="pt-PT"/>
+        </w:rPr>
+        <w:t xml:space="preserve"> O cliente pode comprar vários bilhetes, tanto diários c</w:t>
+      </w:r>
+      <w:r>
+        <w:rPr>
+          <w:rFonts w:ascii="Cambria" w:hAnsi="Cambria" w:cs="Arial"/>
+          <w:sz w:val="28"/>
+          <w:szCs w:val="28"/>
+          <w:lang w:val="pt-PT"/>
+        </w:rPr>
+        <w:t>omo gerais.</w:t>
+      </w:r>
+    </w:p>
+    <w:p>
+      <w:pPr>
+        <w:jc w:val="both"/>
+        <w:rPr>
+          <w:rFonts w:ascii="Cambria" w:hAnsi="Cambria" w:cs="Arial"/>
           <w:sz w:val="24"/>
           <w:szCs w:val="24"/>
           <w:lang w:val="pt-PT"/>
         </w:rPr>
-        <w:t>Luís Marques – up201104354</w:t>
-      </w:r>
-    </w:p>
-    <w:p>
-      <w:pPr>
-        <w:tabs>
-          <w:tab w:val="left" w:pos="3408"/>
-        </w:tabs>
-        <w:jc w:val="center"/>
+      </w:pPr>
+    </w:p>
+    <w:p>
+      <w:pPr>
+        <w:jc w:val="both"/>
         <w:rPr>
           <w:rFonts w:ascii="Cambria" w:hAnsi="Cambria" w:cs="Arial"/>
           <w:sz w:val="24"/>
@@ -338,361 +663,11 @@
     </w:p>
     <w:p>
       <w:pPr>
-        <w:ind w:firstLine="720"/>
-        <w:jc w:val="both"/>
-        <w:rPr>
-          <w:rFonts w:ascii="Arial" w:hAnsi="Arial" w:cs="Arial"/>
-          <w:sz w:val="24"/>
-          <w:szCs w:val="24"/>
-          <w:lang w:val="pt-PT"/>
-        </w:rPr>
-      </w:pPr>
-    </w:p>
-    <w:p>
-      <w:pPr>
-        <w:ind w:firstLine="720"/>
         <w:jc w:val="center"/>
         <w:rPr>
           <w:rFonts w:ascii="Cambria" w:hAnsi="Cambria" w:cs="Arial"/>
-          <w:b/>
-          <w:color w:val="8C2D19"/>
-          <w:sz w:val="36"/>
-          <w:szCs w:val="36"/>
-          <w:lang w:val="pt-PT"/>
-        </w:rPr>
-      </w:pPr>
-      <w:r>
-        <w:rPr>
-          <w:rFonts w:ascii="Cambria" w:hAnsi="Cambria" w:cs="Arial"/>
-          <w:b/>
-          <w:color w:val="8C2D19"/>
-          <w:sz w:val="36"/>
-          <w:szCs w:val="36"/>
-          <w:lang w:val="pt-PT"/>
-        </w:rPr>
-        <w:t>TEMA</w:t>
-      </w:r>
-      <w:r>
-        <w:rPr>
-          <w:rFonts w:ascii="Cambria" w:hAnsi="Cambria" w:cs="Arial"/>
-          <w:b/>
-          <w:color w:val="8C2D19"/>
-          <w:sz w:val="36"/>
-          <w:szCs w:val="36"/>
-          <w:lang w:val="pt-PT"/>
-        </w:rPr>
-        <w:t xml:space="preserve"> (Expandido)</w:t>
-      </w:r>
-    </w:p>
-    <w:p>
-      <w:pPr>
-        <w:ind w:firstLine="720"/>
-        <w:jc w:val="both"/>
-        <w:rPr>
-          <w:rFonts w:ascii="Cambria" w:hAnsi="Cambria" w:cs="Arial"/>
-          <w:sz w:val="32"/>
-          <w:szCs w:val="32"/>
-          <w:lang w:val="pt-PT"/>
-        </w:rPr>
-      </w:pPr>
-    </w:p>
-    <w:p>
-      <w:pPr>
-        <w:ind w:firstLine="720"/>
-        <w:jc w:val="both"/>
-        <w:rPr>
-          <w:rFonts w:ascii="Cambria" w:hAnsi="Cambria" w:cs="Arial"/>
-          <w:sz w:val="24"/>
-          <w:szCs w:val="24"/>
-          <w:lang w:val="pt-PT"/>
-        </w:rPr>
-      </w:pPr>
-      <w:r>
-        <w:rPr>
-          <w:rFonts w:ascii="Cambria" w:hAnsi="Cambria" w:cs="Arial"/>
-          <w:sz w:val="24"/>
-          <w:szCs w:val="24"/>
-          <w:lang w:val="pt-PT"/>
-        </w:rPr>
-        <w:t xml:space="preserve">Num festival de música atuam várias bandas, </w:t>
-      </w:r>
-      <w:r>
-        <w:rPr>
-          <w:rFonts w:ascii="Cambria" w:hAnsi="Cambria" w:cs="Arial"/>
-          <w:sz w:val="24"/>
-          <w:szCs w:val="24"/>
-          <w:lang w:val="pt-PT"/>
-        </w:rPr>
-        <w:t>estas atuam e</w:t>
-      </w:r>
-      <w:r>
-        <w:rPr>
-          <w:rFonts w:ascii="Cambria" w:hAnsi="Cambria" w:cs="Arial"/>
-          <w:sz w:val="24"/>
-          <w:szCs w:val="24"/>
-          <w:lang w:val="pt-PT"/>
-        </w:rPr>
-        <w:t>m diferentes palcos</w:t>
-      </w:r>
-      <w:r>
-        <w:rPr>
-          <w:rFonts w:ascii="Cambria" w:hAnsi="Cambria" w:cs="Arial"/>
-          <w:sz w:val="24"/>
-          <w:szCs w:val="24"/>
-          <w:lang w:val="pt-PT"/>
-        </w:rPr>
-        <w:t xml:space="preserve"> que estão</w:t>
-      </w:r>
-      <w:r>
-        <w:rPr>
-          <w:rFonts w:ascii="Cambria" w:hAnsi="Cambria" w:cs="Arial"/>
-          <w:sz w:val="24"/>
-          <w:szCs w:val="24"/>
-          <w:lang w:val="pt-PT"/>
-        </w:rPr>
-        <w:t xml:space="preserve"> associados a </w:t>
-      </w:r>
-      <w:r>
-        <w:rPr>
-          <w:rFonts w:ascii="Cambria" w:hAnsi="Cambria" w:cs="Arial"/>
-          <w:sz w:val="24"/>
-          <w:szCs w:val="24"/>
-          <w:lang w:val="pt-PT"/>
-        </w:rPr>
-        <w:t>vários</w:t>
-      </w:r>
-      <w:r>
-        <w:rPr>
-          <w:rFonts w:ascii="Cambria" w:hAnsi="Cambria" w:cs="Arial"/>
-          <w:sz w:val="24"/>
-          <w:szCs w:val="24"/>
-          <w:lang w:val="pt-PT"/>
-        </w:rPr>
-        <w:t xml:space="preserve"> géneros </w:t>
-      </w:r>
-      <w:r>
-        <w:rPr>
-          <w:rFonts w:ascii="Cambria" w:hAnsi="Cambria" w:cs="Arial"/>
-          <w:sz w:val="24"/>
-          <w:szCs w:val="24"/>
-          <w:lang w:val="pt-PT"/>
-        </w:rPr>
-        <w:t>de música</w:t>
-      </w:r>
-      <w:r>
-        <w:rPr>
-          <w:rFonts w:ascii="Cambria" w:hAnsi="Cambria" w:cs="Arial"/>
-          <w:sz w:val="24"/>
-          <w:szCs w:val="24"/>
-          <w:lang w:val="pt-PT"/>
-        </w:rPr>
-        <w:t>.</w:t>
-      </w:r>
-      <w:r>
-        <w:rPr>
-          <w:rFonts w:ascii="Cambria" w:hAnsi="Cambria" w:cs="Arial"/>
-          <w:sz w:val="24"/>
-          <w:szCs w:val="24"/>
-          <w:lang w:val="pt-PT"/>
-        </w:rPr>
-        <w:t xml:space="preserve"> Um palco pode ter mais do que um género de música associado, mas por norma, certos géneros só atuam em palcos associados aos mesmos.</w:t>
-      </w:r>
-      <w:r>
-        <w:rPr>
-          <w:rFonts w:ascii="Cambria" w:hAnsi="Cambria" w:cs="Arial"/>
-          <w:sz w:val="24"/>
-          <w:szCs w:val="24"/>
-          <w:lang w:val="pt-PT"/>
-        </w:rPr>
-        <w:t xml:space="preserve"> </w:t>
-      </w:r>
-      <w:r>
-        <w:rPr>
-          <w:rFonts w:ascii="Cambria" w:hAnsi="Cambria" w:cs="Arial"/>
-          <w:sz w:val="24"/>
-          <w:szCs w:val="24"/>
-          <w:lang w:val="pt-PT"/>
-        </w:rPr>
-        <w:t>Para além disso, em</w:t>
-      </w:r>
-      <w:r>
-        <w:rPr>
-          <w:rFonts w:ascii="Cambria" w:hAnsi="Cambria" w:cs="Arial"/>
-          <w:sz w:val="24"/>
-          <w:szCs w:val="24"/>
-          <w:lang w:val="pt-PT"/>
-        </w:rPr>
-        <w:t xml:space="preserve"> cada palco só pode tocar uma banda de cada vez como tal há um horário </w:t>
-      </w:r>
-      <w:r>
-        <w:rPr>
-          <w:rFonts w:ascii="Cambria" w:hAnsi="Cambria" w:cs="Arial"/>
-          <w:sz w:val="24"/>
-          <w:szCs w:val="24"/>
-          <w:lang w:val="pt-PT"/>
-        </w:rPr>
-        <w:t>que deve ser cumprido.</w:t>
-      </w:r>
-    </w:p>
-    <w:p>
-      <w:pPr>
-        <w:ind w:firstLine="720"/>
-        <w:jc w:val="both"/>
-        <w:rPr>
-          <w:rFonts w:ascii="Cambria" w:hAnsi="Cambria" w:cs="Arial"/>
-          <w:sz w:val="24"/>
-          <w:szCs w:val="24"/>
-          <w:lang w:val="pt-PT"/>
-        </w:rPr>
-      </w:pPr>
-      <w:r>
-        <w:rPr>
-          <w:rFonts w:ascii="Cambria" w:hAnsi="Cambria" w:cs="Arial"/>
-          <w:sz w:val="24"/>
-          <w:szCs w:val="24"/>
-          <w:lang w:val="pt-PT"/>
-        </w:rPr>
-        <w:t>Para o bom funcionamento do festival existem várias infraestruturas (WC, zona de restauração, etc.) que são geridas por empresas subcontratadas</w:t>
-      </w:r>
-      <w:r>
-        <w:rPr>
-          <w:rFonts w:ascii="Cambria" w:hAnsi="Cambria" w:cs="Arial"/>
-          <w:sz w:val="24"/>
-          <w:szCs w:val="24"/>
-          <w:lang w:val="pt-PT"/>
-        </w:rPr>
-        <w:t xml:space="preserve"> ou empresas que patrocinam o festival</w:t>
-      </w:r>
-      <w:r>
-        <w:rPr>
-          <w:rFonts w:ascii="Cambria" w:hAnsi="Cambria" w:cs="Arial"/>
-          <w:sz w:val="24"/>
-          <w:szCs w:val="24"/>
-          <w:lang w:val="pt-PT"/>
-        </w:rPr>
-        <w:t xml:space="preserve"> de modo a disponibilizar staff e realizar a manutenção</w:t>
-      </w:r>
-      <w:r>
-        <w:rPr>
-          <w:rFonts w:ascii="Cambria" w:hAnsi="Cambria" w:cs="Arial"/>
-          <w:sz w:val="24"/>
-          <w:szCs w:val="24"/>
-          <w:lang w:val="pt-PT"/>
-        </w:rPr>
-        <w:t>.</w:t>
-      </w:r>
-      <w:r>
-        <w:rPr>
-          <w:rFonts w:ascii="Cambria" w:hAnsi="Cambria" w:cs="Arial"/>
-          <w:sz w:val="24"/>
-          <w:szCs w:val="24"/>
-          <w:lang w:val="pt-PT"/>
-        </w:rPr>
-        <w:t xml:space="preserve"> Os diferentes palcos também fazem parte das infraestruturas, sendo que também necessitam de manutenção.</w:t>
-      </w:r>
-      <w:r>
-        <w:rPr>
-          <w:rFonts w:ascii="Cambria" w:hAnsi="Cambria" w:cs="Arial"/>
-          <w:sz w:val="24"/>
-          <w:szCs w:val="24"/>
-          <w:lang w:val="pt-PT"/>
-        </w:rPr>
-        <w:t xml:space="preserve"> </w:t>
-      </w:r>
-      <w:r>
-        <w:rPr>
-          <w:rFonts w:ascii="Cambria" w:hAnsi="Cambria" w:cs="Arial"/>
-          <w:sz w:val="24"/>
-          <w:szCs w:val="24"/>
-          <w:lang w:val="pt-PT"/>
-        </w:rPr>
-        <w:t xml:space="preserve">A cada elemento do staff é disponibilizado um </w:t>
-      </w:r>
-      <w:r>
-        <w:rPr>
-          <w:rFonts w:ascii="Cambria" w:hAnsi="Cambria" w:cs="Arial"/>
-          <w:sz w:val="24"/>
-          <w:szCs w:val="24"/>
-          <w:lang w:val="pt-PT"/>
-        </w:rPr>
-        <w:t>número identificativo (Id). O staff possuí também um atributo de disponibilidade para identificar caso este esteja no seu turno e indisponível alguém que possa substituir este elemento.</w:t>
-      </w:r>
-    </w:p>
-    <w:p>
-      <w:pPr>
-        <w:ind w:firstLine="720"/>
-        <w:jc w:val="both"/>
-        <w:rPr>
-          <w:rFonts w:ascii="Cambria" w:hAnsi="Cambria" w:cs="Arial"/>
-          <w:sz w:val="24"/>
-          <w:szCs w:val="24"/>
-          <w:lang w:val="pt-PT"/>
-        </w:rPr>
-      </w:pPr>
-      <w:r>
-        <w:rPr>
-          <w:rFonts w:ascii="Cambria" w:hAnsi="Cambria" w:cs="Arial"/>
-          <w:sz w:val="24"/>
-          <w:szCs w:val="24"/>
-          <w:lang w:val="pt-PT"/>
-        </w:rPr>
-        <w:t>Os bilhetes para o festival são disponibilizados para cada dia ou para o evento completo</w:t>
-      </w:r>
-      <w:r>
-        <w:rPr>
-          <w:rFonts w:ascii="Cambria" w:hAnsi="Cambria" w:cs="Arial"/>
-          <w:sz w:val="24"/>
-          <w:szCs w:val="24"/>
-          <w:lang w:val="pt-PT"/>
-        </w:rPr>
-        <w:t xml:space="preserve"> (bilhete geral)</w:t>
-      </w:r>
-      <w:r>
-        <w:rPr>
-          <w:rFonts w:ascii="Cambria" w:hAnsi="Cambria" w:cs="Arial"/>
-          <w:sz w:val="24"/>
-          <w:szCs w:val="24"/>
-          <w:lang w:val="pt-PT"/>
-        </w:rPr>
-        <w:t>, sendo que cada bilhete tem o seu ID único.</w:t>
-      </w:r>
-      <w:r>
-        <w:rPr>
-          <w:rFonts w:ascii="Cambria" w:hAnsi="Cambria" w:cs="Arial"/>
-          <w:sz w:val="24"/>
-          <w:szCs w:val="24"/>
-          <w:lang w:val="pt-PT"/>
-        </w:rPr>
-        <w:t xml:space="preserve"> O cliente pode comprar vários bilhetes, tanto diários c</w:t>
-      </w:r>
-      <w:r>
-        <w:rPr>
-          <w:rFonts w:ascii="Cambria" w:hAnsi="Cambria" w:cs="Arial"/>
-          <w:sz w:val="24"/>
-          <w:szCs w:val="24"/>
-          <w:lang w:val="pt-PT"/>
-        </w:rPr>
-        <w:t>omo gerais.</w:t>
-      </w:r>
-    </w:p>
-    <w:p>
-      <w:pPr>
-        <w:jc w:val="both"/>
-        <w:rPr>
-          <w:rFonts w:ascii="Cambria" w:hAnsi="Cambria" w:cs="Arial"/>
-          <w:sz w:val="24"/>
-          <w:szCs w:val="24"/>
-          <w:lang w:val="pt-PT"/>
-        </w:rPr>
-      </w:pPr>
-    </w:p>
-    <w:p>
-      <w:pPr>
-        <w:jc w:val="both"/>
-        <w:rPr>
-          <w:rFonts w:ascii="Cambria" w:hAnsi="Cambria" w:cs="Arial"/>
-          <w:sz w:val="24"/>
-          <w:szCs w:val="24"/>
+          <w:sz w:val="32"/>
+          <w:szCs w:val="32"/>
           <w:lang w:val="pt-PT"/>
         </w:rPr>
       </w:pPr>
@@ -777,27 +752,6 @@
     <w:p>
       <w:pPr>
         <w:jc w:val="center"/>
-        <w:rPr>
-          <w:rFonts w:ascii="Cambria" w:hAnsi="Cambria" w:cs="Arial"/>
-          <w:sz w:val="32"/>
-          <w:szCs w:val="32"/>
-          <w:lang w:val="pt-PT"/>
-        </w:rPr>
-      </w:pPr>
-    </w:p>
-    <w:p>
-      <w:pPr>
-        <w:jc w:val="center"/>
-        <w:rPr>
-          <w:rFonts w:ascii="Cambria" w:hAnsi="Cambria" w:cs="Arial"/>
-          <w:sz w:val="32"/>
-          <w:szCs w:val="32"/>
-          <w:lang w:val="pt-PT"/>
-        </w:rPr>
-      </w:pPr>
-    </w:p>
-    <w:p>
-      <w:pPr>
         <w:rPr>
           <w:rFonts w:ascii="Cambria" w:hAnsi="Cambria" w:cs="Arial"/>
           <w:sz w:val="32"/>
@@ -872,6 +826,8 @@
           <w:lang w:val="pt-PT"/>
         </w:rPr>
       </w:pPr>
+      <w:bookmarkStart w:id="0" w:name="_GoBack"/>
+      <w:bookmarkEnd w:id="0"/>
     </w:p>
     <w:p>
       <w:pPr>
@@ -888,16 +844,16 @@
           <w:noProof/>
         </w:rPr>
         <w:drawing>
-          <wp:anchor distT="0" distB="0" distL="114300" distR="114300" simplePos="0" relativeHeight="251658240" behindDoc="0" locked="0" layoutInCell="1" allowOverlap="1" wp14:anchorId="1EE20F78" wp14:editId="67AD0122">
+          <wp:anchor distT="0" distB="0" distL="114300" distR="114300" simplePos="0" relativeHeight="251658240" behindDoc="0" locked="0" layoutInCell="1" allowOverlap="1" wp14:anchorId="22642966" wp14:editId="2CF20C41">
             <wp:simplePos x="0" y="0"/>
             <wp:positionH relativeFrom="margin">
               <wp:align>center</wp:align>
             </wp:positionH>
             <wp:positionV relativeFrom="paragraph">
-              <wp:posOffset>375920</wp:posOffset>
+              <wp:posOffset>292100</wp:posOffset>
             </wp:positionV>
-            <wp:extent cx="9997815" cy="3680239"/>
-            <wp:effectExtent l="0" t="0" r="3810" b="0"/>
+            <wp:extent cx="10197465" cy="3825037"/>
+            <wp:effectExtent l="0" t="0" r="0" b="4445"/>
             <wp:wrapNone/>
             <wp:docPr id="1" name="Picture 1"/>
             <wp:cNvGraphicFramePr>
@@ -910,7 +866,7 @@
                     <pic:cNvPr id="1" name=""/>
                     <pic:cNvPicPr/>
                   </pic:nvPicPr>
-                  <pic:blipFill>
+                  <pic:blipFill rotWithShape="1">
                     <a:blip r:embed="rId8">
                       <a:extLst>
                         <a:ext uri="{28A0092B-C50C-407E-A947-70E740481C1C}">
@@ -918,18 +874,25 @@
                         </a:ext>
                       </a:extLst>
                     </a:blip>
-                    <a:stretch>
-                      <a:fillRect/>
-                    </a:stretch>
+                    <a:srcRect l="298"/>
+                    <a:stretch/>
                   </pic:blipFill>
-                  <pic:spPr>
+                  <pic:spPr bwMode="auto">
                     <a:xfrm>
                       <a:off x="0" y="0"/>
-                      <a:ext cx="9997815" cy="3680239"/>
+                      <a:ext cx="10197465" cy="3825037"/>
                     </a:xfrm>
                     <a:prstGeom prst="rect">
                       <a:avLst/>
                     </a:prstGeom>
+                    <a:ln>
+                      <a:noFill/>
+                    </a:ln>
+                    <a:extLst>
+                      <a:ext uri="{53640926-AAD7-44D8-BBD7-CCE9431645EC}">
+                        <a14:shadowObscured xmlns:a14="http://schemas.microsoft.com/office/drawing/2010/main"/>
+                      </a:ext>
+                    </a:extLst>
                   </pic:spPr>
                 </pic:pic>
               </a:graphicData>
@@ -1012,17 +975,6 @@
     </w:p>
     <w:p>
       <w:pPr>
-        <w:jc w:val="center"/>
-        <w:rPr>
-          <w:rFonts w:ascii="Cambria" w:hAnsi="Cambria" w:cs="Arial"/>
-          <w:sz w:val="32"/>
-          <w:szCs w:val="32"/>
-          <w:lang w:val="pt-PT"/>
-        </w:rPr>
-      </w:pPr>
-    </w:p>
-    <w:p>
-      <w:pPr>
         <w:rPr>
           <w:rFonts w:ascii="Cambria" w:hAnsi="Cambria" w:cs="Arial"/>
           <w:b/>
@@ -1041,7 +993,6 @@
     </w:p>
     <w:p>
       <w:pPr>
-        <w:jc w:val="center"/>
         <w:rPr>
           <w:rFonts w:ascii="Cambria" w:hAnsi="Cambria" w:cs="Arial"/>
           <w:b/>
@@ -1059,8 +1010,8 @@
           <w:rFonts w:ascii="Cambria" w:hAnsi="Cambria" w:cs="Arial"/>
           <w:b/>
           <w:color w:val="8C2D19"/>
-          <w:sz w:val="36"/>
-          <w:szCs w:val="36"/>
+          <w:sz w:val="40"/>
+          <w:szCs w:val="40"/>
           <w:lang w:val="pt-PT"/>
         </w:rPr>
       </w:pPr>
@@ -1069,8 +1020,8 @@
           <w:rFonts w:ascii="Cambria" w:hAnsi="Cambria" w:cs="Arial"/>
           <w:b/>
           <w:color w:val="8C2D19"/>
-          <w:sz w:val="36"/>
-          <w:szCs w:val="36"/>
+          <w:sz w:val="40"/>
+          <w:szCs w:val="40"/>
           <w:lang w:val="pt-PT"/>
         </w:rPr>
         <w:t>Contexto</w:t>
@@ -1078,6 +1029,7 @@
     </w:p>
     <w:p>
       <w:pPr>
+        <w:spacing w:line="276" w:lineRule="auto"/>
         <w:jc w:val="center"/>
         <w:rPr>
           <w:rFonts w:ascii="Cambria" w:hAnsi="Cambria" w:cs="Arial"/>
@@ -1089,6 +1041,7 @@
     </w:p>
     <w:p>
       <w:pPr>
+        <w:spacing w:line="276" w:lineRule="auto"/>
         <w:rPr>
           <w:rFonts w:ascii="Cambria" w:hAnsi="Cambria" w:cs="Arial"/>
           <w:sz w:val="32"/>
@@ -1108,11 +1061,12 @@
     </w:p>
     <w:p>
       <w:pPr>
-        <w:pStyle w:val="PargrafodaLista"/>
+        <w:pStyle w:val="ListParagraph"/>
         <w:numPr>
           <w:ilvl w:val="0"/>
           <w:numId w:val="1"/>
         </w:numPr>
+        <w:spacing w:line="276" w:lineRule="auto"/>
         <w:rPr>
           <w:rFonts w:ascii="Cambria" w:hAnsi="Cambria" w:cs="Arial"/>
           <w:sz w:val="32"/>
@@ -1132,20 +1086,21 @@
     </w:p>
     <w:p>
       <w:pPr>
-        <w:pStyle w:val="PargrafodaLista"/>
-        <w:ind w:left="2160"/>
-        <w:rPr>
-          <w:rFonts w:ascii="Cambria" w:hAnsi="Cambria" w:cs="Arial"/>
-          <w:sz w:val="32"/>
-          <w:szCs w:val="32"/>
-          <w:lang w:val="pt-PT"/>
-        </w:rPr>
-      </w:pPr>
-      <w:r>
-        <w:rPr>
-          <w:rFonts w:ascii="Cambria" w:hAnsi="Cambria" w:cs="Arial"/>
-          <w:sz w:val="32"/>
-          <w:szCs w:val="32"/>
+        <w:pStyle w:val="ListParagraph"/>
+        <w:spacing w:line="276" w:lineRule="auto"/>
+        <w:ind w:left="2160"/>
+        <w:rPr>
+          <w:rFonts w:ascii="Cambria" w:hAnsi="Cambria" w:cs="Arial"/>
+          <w:sz w:val="28"/>
+          <w:szCs w:val="28"/>
+          <w:lang w:val="pt-PT"/>
+        </w:rPr>
+      </w:pPr>
+      <w:r>
+        <w:rPr>
+          <w:rFonts w:ascii="Cambria" w:hAnsi="Cambria" w:cs="Arial"/>
+          <w:sz w:val="28"/>
+          <w:szCs w:val="28"/>
           <w:lang w:val="pt-PT"/>
         </w:rPr>
         <w:t>Atributos: Nome, Localidade, Website e Contacto</w:t>
@@ -1153,8 +1108,8 @@
       <w:r>
         <w:rPr>
           <w:rFonts w:ascii="Cambria" w:hAnsi="Cambria" w:cs="Arial"/>
-          <w:sz w:val="32"/>
-          <w:szCs w:val="32"/>
+          <w:sz w:val="28"/>
+          <w:szCs w:val="28"/>
           <w:lang w:val="pt-PT"/>
         </w:rPr>
         <w:t>.</w:t>
@@ -1162,20 +1117,21 @@
     </w:p>
     <w:p>
       <w:pPr>
-        <w:pStyle w:val="PargrafodaLista"/>
-        <w:ind w:left="2160"/>
-        <w:rPr>
-          <w:rFonts w:ascii="Cambria" w:hAnsi="Cambria" w:cs="Arial"/>
-          <w:sz w:val="32"/>
-          <w:szCs w:val="32"/>
-          <w:lang w:val="pt-PT"/>
-        </w:rPr>
-      </w:pPr>
-      <w:r>
-        <w:rPr>
-          <w:rFonts w:ascii="Cambria" w:hAnsi="Cambria" w:cs="Arial"/>
-          <w:sz w:val="32"/>
-          <w:szCs w:val="32"/>
+        <w:pStyle w:val="ListParagraph"/>
+        <w:spacing w:line="276" w:lineRule="auto"/>
+        <w:ind w:left="2160"/>
+        <w:rPr>
+          <w:rFonts w:ascii="Cambria" w:hAnsi="Cambria" w:cs="Arial"/>
+          <w:sz w:val="28"/>
+          <w:szCs w:val="28"/>
+          <w:lang w:val="pt-PT"/>
+        </w:rPr>
+      </w:pPr>
+      <w:r>
+        <w:rPr>
+          <w:rFonts w:ascii="Cambria" w:hAnsi="Cambria" w:cs="Arial"/>
+          <w:sz w:val="28"/>
+          <w:szCs w:val="28"/>
           <w:lang w:val="pt-PT"/>
         </w:rPr>
         <w:t>Explicação: Um festival é identificado pelo seu nome e localidade onde este é realizado. É também disponibilizado ao público um website e contacto de modo a facilitar o contacto do público com os organizadores.</w:t>
@@ -1183,23 +1139,25 @@
     </w:p>
     <w:p>
       <w:pPr>
-        <w:pStyle w:val="PargrafodaLista"/>
-        <w:ind w:left="2160"/>
-        <w:rPr>
-          <w:rFonts w:ascii="Cambria" w:hAnsi="Cambria" w:cs="Arial"/>
-          <w:sz w:val="32"/>
-          <w:szCs w:val="32"/>
-          <w:lang w:val="pt-PT"/>
-        </w:rPr>
-      </w:pPr>
-    </w:p>
-    <w:p>
-      <w:pPr>
-        <w:pStyle w:val="PargrafodaLista"/>
+        <w:pStyle w:val="ListParagraph"/>
+        <w:spacing w:line="276" w:lineRule="auto"/>
+        <w:ind w:left="2160"/>
+        <w:rPr>
+          <w:rFonts w:ascii="Cambria" w:hAnsi="Cambria" w:cs="Arial"/>
+          <w:sz w:val="32"/>
+          <w:szCs w:val="32"/>
+          <w:lang w:val="pt-PT"/>
+        </w:rPr>
+      </w:pPr>
+    </w:p>
+    <w:p>
+      <w:pPr>
+        <w:pStyle w:val="ListParagraph"/>
         <w:numPr>
           <w:ilvl w:val="0"/>
           <w:numId w:val="1"/>
         </w:numPr>
+        <w:spacing w:line="276" w:lineRule="auto"/>
         <w:rPr>
           <w:rFonts w:ascii="Cambria" w:hAnsi="Cambria" w:cs="Arial"/>
           <w:sz w:val="32"/>
@@ -1219,20 +1177,21 @@
     </w:p>
     <w:p>
       <w:pPr>
-        <w:pStyle w:val="PargrafodaLista"/>
-        <w:ind w:left="2160"/>
-        <w:rPr>
-          <w:rFonts w:ascii="Cambria" w:hAnsi="Cambria" w:cs="Arial"/>
-          <w:sz w:val="32"/>
-          <w:szCs w:val="32"/>
-          <w:lang w:val="pt-PT"/>
-        </w:rPr>
-      </w:pPr>
-      <w:r>
-        <w:rPr>
-          <w:rFonts w:ascii="Cambria" w:hAnsi="Cambria" w:cs="Arial"/>
-          <w:sz w:val="32"/>
-          <w:szCs w:val="32"/>
+        <w:pStyle w:val="ListParagraph"/>
+        <w:spacing w:line="276" w:lineRule="auto"/>
+        <w:ind w:left="2160"/>
+        <w:rPr>
+          <w:rFonts w:ascii="Cambria" w:hAnsi="Cambria" w:cs="Arial"/>
+          <w:sz w:val="28"/>
+          <w:szCs w:val="28"/>
+          <w:lang w:val="pt-PT"/>
+        </w:rPr>
+      </w:pPr>
+      <w:r>
+        <w:rPr>
+          <w:rFonts w:ascii="Cambria" w:hAnsi="Cambria" w:cs="Arial"/>
+          <w:sz w:val="28"/>
+          <w:szCs w:val="28"/>
           <w:lang w:val="pt-PT"/>
         </w:rPr>
         <w:t xml:space="preserve">Atributos: </w:t>
@@ -1240,8 +1199,8 @@
       <w:r>
         <w:rPr>
           <w:rFonts w:ascii="Cambria" w:hAnsi="Cambria" w:cs="Arial"/>
-          <w:sz w:val="32"/>
-          <w:szCs w:val="32"/>
+          <w:sz w:val="28"/>
+          <w:szCs w:val="28"/>
           <w:lang w:val="pt-PT"/>
         </w:rPr>
         <w:t>Id (identificação)</w:t>
@@ -1249,20 +1208,21 @@
     </w:p>
     <w:p>
       <w:pPr>
-        <w:pStyle w:val="PargrafodaLista"/>
-        <w:ind w:left="2160"/>
-        <w:rPr>
-          <w:rFonts w:ascii="Cambria" w:hAnsi="Cambria" w:cs="Arial"/>
-          <w:sz w:val="32"/>
-          <w:szCs w:val="32"/>
-          <w:lang w:val="pt-PT"/>
-        </w:rPr>
-      </w:pPr>
-      <w:r>
-        <w:rPr>
-          <w:rFonts w:ascii="Cambria" w:hAnsi="Cambria" w:cs="Arial"/>
-          <w:sz w:val="32"/>
-          <w:szCs w:val="32"/>
+        <w:pStyle w:val="ListParagraph"/>
+        <w:spacing w:line="276" w:lineRule="auto"/>
+        <w:ind w:left="2160"/>
+        <w:rPr>
+          <w:rFonts w:ascii="Cambria" w:hAnsi="Cambria" w:cs="Arial"/>
+          <w:sz w:val="28"/>
+          <w:szCs w:val="28"/>
+          <w:lang w:val="pt-PT"/>
+        </w:rPr>
+      </w:pPr>
+      <w:r>
+        <w:rPr>
+          <w:rFonts w:ascii="Cambria" w:hAnsi="Cambria" w:cs="Arial"/>
+          <w:sz w:val="28"/>
+          <w:szCs w:val="28"/>
           <w:lang w:val="pt-PT"/>
         </w:rPr>
         <w:t>Explicação: A classe bilhete é o que permite o cliente a entrada no festival.</w:t>
@@ -1270,11 +1230,25 @@
     </w:p>
     <w:p>
       <w:pPr>
-        <w:pStyle w:val="PargrafodaLista"/>
+        <w:pStyle w:val="ListParagraph"/>
+        <w:spacing w:line="276" w:lineRule="auto"/>
+        <w:ind w:left="2160"/>
+        <w:rPr>
+          <w:rFonts w:ascii="Cambria" w:hAnsi="Cambria" w:cs="Arial"/>
+          <w:sz w:val="28"/>
+          <w:szCs w:val="28"/>
+          <w:lang w:val="pt-PT"/>
+        </w:rPr>
+      </w:pPr>
+    </w:p>
+    <w:p>
+      <w:pPr>
+        <w:pStyle w:val="ListParagraph"/>
         <w:numPr>
           <w:ilvl w:val="0"/>
           <w:numId w:val="1"/>
         </w:numPr>
+        <w:spacing w:line="276" w:lineRule="auto"/>
         <w:rPr>
           <w:rFonts w:ascii="Cambria" w:hAnsi="Cambria" w:cs="Arial"/>
           <w:sz w:val="32"/>
@@ -1294,20 +1268,21 @@
     </w:p>
     <w:p>
       <w:pPr>
-        <w:pStyle w:val="PargrafodaLista"/>
-        <w:ind w:left="2160"/>
-        <w:rPr>
-          <w:rFonts w:ascii="Cambria" w:hAnsi="Cambria" w:cs="Arial"/>
-          <w:sz w:val="32"/>
-          <w:szCs w:val="32"/>
-          <w:lang w:val="pt-PT"/>
-        </w:rPr>
-      </w:pPr>
-      <w:r>
-        <w:rPr>
-          <w:rFonts w:ascii="Cambria" w:hAnsi="Cambria" w:cs="Arial"/>
-          <w:sz w:val="32"/>
-          <w:szCs w:val="32"/>
+        <w:pStyle w:val="ListParagraph"/>
+        <w:spacing w:line="276" w:lineRule="auto"/>
+        <w:ind w:left="2160"/>
+        <w:rPr>
+          <w:rFonts w:ascii="Cambria" w:hAnsi="Cambria" w:cs="Arial"/>
+          <w:sz w:val="28"/>
+          <w:szCs w:val="28"/>
+          <w:lang w:val="pt-PT"/>
+        </w:rPr>
+      </w:pPr>
+      <w:r>
+        <w:rPr>
+          <w:rFonts w:ascii="Cambria" w:hAnsi="Cambria" w:cs="Arial"/>
+          <w:sz w:val="28"/>
+          <w:szCs w:val="28"/>
           <w:lang w:val="pt-PT"/>
         </w:rPr>
         <w:t>Atributos: Preço</w:t>
@@ -1315,20 +1290,21 @@
     </w:p>
     <w:p>
       <w:pPr>
-        <w:pStyle w:val="PargrafodaLista"/>
-        <w:ind w:left="2160"/>
-        <w:rPr>
-          <w:rFonts w:ascii="Cambria" w:hAnsi="Cambria" w:cs="Arial"/>
-          <w:sz w:val="32"/>
-          <w:szCs w:val="32"/>
-          <w:lang w:val="pt-PT"/>
-        </w:rPr>
-      </w:pPr>
-      <w:r>
-        <w:rPr>
-          <w:rFonts w:ascii="Cambria" w:hAnsi="Cambria" w:cs="Arial"/>
-          <w:sz w:val="32"/>
-          <w:szCs w:val="32"/>
+        <w:pStyle w:val="ListParagraph"/>
+        <w:spacing w:line="276" w:lineRule="auto"/>
+        <w:ind w:left="2160"/>
+        <w:rPr>
+          <w:rFonts w:ascii="Cambria" w:hAnsi="Cambria" w:cs="Arial"/>
+          <w:sz w:val="28"/>
+          <w:szCs w:val="28"/>
+          <w:lang w:val="pt-PT"/>
+        </w:rPr>
+      </w:pPr>
+      <w:r>
+        <w:rPr>
+          <w:rFonts w:ascii="Cambria" w:hAnsi="Cambria" w:cs="Arial"/>
+          <w:sz w:val="28"/>
+          <w:szCs w:val="28"/>
           <w:lang w:val="pt-PT"/>
         </w:rPr>
         <w:t>Explicação: Um bilhete geral permite ao cliente acesso completo ao festival, tendo assim acesso às atuações e campismo durante todos os dias.</w:t>
@@ -1336,11 +1312,25 @@
     </w:p>
     <w:p>
       <w:pPr>
-        <w:pStyle w:val="PargrafodaLista"/>
+        <w:pStyle w:val="ListParagraph"/>
+        <w:spacing w:line="276" w:lineRule="auto"/>
+        <w:ind w:left="2160"/>
+        <w:rPr>
+          <w:rFonts w:ascii="Cambria" w:hAnsi="Cambria" w:cs="Arial"/>
+          <w:sz w:val="28"/>
+          <w:szCs w:val="28"/>
+          <w:lang w:val="pt-PT"/>
+        </w:rPr>
+      </w:pPr>
+    </w:p>
+    <w:p>
+      <w:pPr>
+        <w:pStyle w:val="ListParagraph"/>
         <w:numPr>
           <w:ilvl w:val="0"/>
           <w:numId w:val="1"/>
         </w:numPr>
+        <w:spacing w:line="276" w:lineRule="auto"/>
         <w:rPr>
           <w:rFonts w:ascii="Cambria" w:hAnsi="Cambria" w:cs="Arial"/>
           <w:sz w:val="32"/>
@@ -1360,20 +1350,21 @@
     </w:p>
     <w:p>
       <w:pPr>
-        <w:pStyle w:val="PargrafodaLista"/>
+        <w:pStyle w:val="ListParagraph"/>
+        <w:spacing w:line="276" w:lineRule="auto"/>
         <w:ind w:left="1440" w:firstLine="720"/>
         <w:rPr>
           <w:rFonts w:ascii="Cambria" w:hAnsi="Cambria" w:cs="Arial"/>
-          <w:sz w:val="32"/>
-          <w:szCs w:val="32"/>
-          <w:lang w:val="pt-PT"/>
-        </w:rPr>
-      </w:pPr>
-      <w:r>
-        <w:rPr>
-          <w:rFonts w:ascii="Cambria" w:hAnsi="Cambria" w:cs="Arial"/>
-          <w:sz w:val="32"/>
-          <w:szCs w:val="32"/>
+          <w:sz w:val="28"/>
+          <w:szCs w:val="28"/>
+          <w:lang w:val="pt-PT"/>
+        </w:rPr>
+      </w:pPr>
+      <w:r>
+        <w:rPr>
+          <w:rFonts w:ascii="Cambria" w:hAnsi="Cambria" w:cs="Arial"/>
+          <w:sz w:val="28"/>
+          <w:szCs w:val="28"/>
           <w:lang w:val="pt-PT"/>
         </w:rPr>
         <w:t>Atributos: Preço</w:t>
@@ -1381,20 +1372,21 @@
     </w:p>
     <w:p>
       <w:pPr>
-        <w:pStyle w:val="PargrafodaLista"/>
-        <w:ind w:left="2160"/>
-        <w:rPr>
-          <w:rFonts w:ascii="Cambria" w:hAnsi="Cambria" w:cs="Arial"/>
-          <w:sz w:val="32"/>
-          <w:szCs w:val="32"/>
-          <w:lang w:val="pt-PT"/>
-        </w:rPr>
-      </w:pPr>
-      <w:r>
-        <w:rPr>
-          <w:rFonts w:ascii="Cambria" w:hAnsi="Cambria" w:cs="Arial"/>
-          <w:sz w:val="32"/>
-          <w:szCs w:val="32"/>
+        <w:pStyle w:val="ListParagraph"/>
+        <w:spacing w:line="276" w:lineRule="auto"/>
+        <w:ind w:left="2160"/>
+        <w:rPr>
+          <w:rFonts w:ascii="Cambria" w:hAnsi="Cambria" w:cs="Arial"/>
+          <w:sz w:val="28"/>
+          <w:szCs w:val="28"/>
+          <w:lang w:val="pt-PT"/>
+        </w:rPr>
+      </w:pPr>
+      <w:r>
+        <w:rPr>
+          <w:rFonts w:ascii="Cambria" w:hAnsi="Cambria" w:cs="Arial"/>
+          <w:sz w:val="28"/>
+          <w:szCs w:val="28"/>
           <w:lang w:val="pt-PT"/>
         </w:rPr>
         <w:t xml:space="preserve">Explicação: Um bilhete diário permite ao cliente acesso ao festival, tendo assim acesso às atuações e campismo desse dia. Um bilhete diário está associado a um só dia. </w:t>
@@ -1402,44 +1394,112 @@
     </w:p>
     <w:p>
       <w:pPr>
-        <w:pStyle w:val="PargrafodaLista"/>
+        <w:pStyle w:val="ListParagraph"/>
+        <w:spacing w:line="276" w:lineRule="auto"/>
+        <w:ind w:left="2160"/>
+        <w:rPr>
+          <w:rFonts w:ascii="Cambria" w:hAnsi="Cambria" w:cs="Arial"/>
+          <w:sz w:val="28"/>
+          <w:szCs w:val="28"/>
+          <w:lang w:val="pt-PT"/>
+        </w:rPr>
+      </w:pPr>
+    </w:p>
+    <w:p>
+      <w:pPr>
+        <w:pStyle w:val="ListParagraph"/>
+        <w:spacing w:line="276" w:lineRule="auto"/>
+        <w:ind w:left="2160"/>
+        <w:rPr>
+          <w:rFonts w:ascii="Cambria" w:hAnsi="Cambria" w:cs="Arial"/>
+          <w:sz w:val="28"/>
+          <w:szCs w:val="28"/>
+          <w:lang w:val="pt-PT"/>
+        </w:rPr>
+      </w:pPr>
+    </w:p>
+    <w:p>
+      <w:pPr>
+        <w:pStyle w:val="ListParagraph"/>
+        <w:spacing w:line="276" w:lineRule="auto"/>
+        <w:ind w:left="2160"/>
+        <w:rPr>
+          <w:rFonts w:ascii="Cambria" w:hAnsi="Cambria" w:cs="Arial"/>
+          <w:sz w:val="28"/>
+          <w:szCs w:val="28"/>
+          <w:lang w:val="pt-PT"/>
+        </w:rPr>
+      </w:pPr>
+    </w:p>
+    <w:p>
+      <w:pPr>
+        <w:pStyle w:val="ListParagraph"/>
+        <w:spacing w:line="276" w:lineRule="auto"/>
+        <w:ind w:left="2160"/>
+        <w:rPr>
+          <w:rFonts w:ascii="Cambria" w:hAnsi="Cambria" w:cs="Arial"/>
+          <w:sz w:val="28"/>
+          <w:szCs w:val="28"/>
+          <w:lang w:val="pt-PT"/>
+        </w:rPr>
+      </w:pPr>
+    </w:p>
+    <w:p>
+      <w:pPr>
+        <w:pStyle w:val="ListParagraph"/>
+        <w:spacing w:line="276" w:lineRule="auto"/>
+        <w:ind w:left="2160"/>
+        <w:rPr>
+          <w:rFonts w:ascii="Cambria" w:hAnsi="Cambria" w:cs="Arial"/>
+          <w:sz w:val="28"/>
+          <w:szCs w:val="28"/>
+          <w:lang w:val="pt-PT"/>
+        </w:rPr>
+      </w:pPr>
+    </w:p>
+    <w:p>
+      <w:pPr>
+        <w:pStyle w:val="ListParagraph"/>
         <w:numPr>
           <w:ilvl w:val="0"/>
           <w:numId w:val="1"/>
         </w:numPr>
-        <w:rPr>
-          <w:rFonts w:ascii="Cambria" w:hAnsi="Cambria" w:cs="Arial"/>
-          <w:sz w:val="32"/>
-          <w:szCs w:val="32"/>
-          <w:lang w:val="pt-PT"/>
-        </w:rPr>
-      </w:pPr>
-      <w:r>
-        <w:rPr>
-          <w:rFonts w:ascii="Cambria" w:hAnsi="Cambria" w:cs="Arial"/>
-          <w:sz w:val="32"/>
-          <w:szCs w:val="32"/>
-          <w:lang w:val="pt-PT"/>
-        </w:rPr>
+        <w:spacing w:line="276" w:lineRule="auto"/>
+        <w:rPr>
+          <w:rFonts w:ascii="Cambria" w:hAnsi="Cambria" w:cs="Arial"/>
+          <w:sz w:val="32"/>
+          <w:szCs w:val="32"/>
+          <w:lang w:val="pt-PT"/>
+        </w:rPr>
+      </w:pPr>
+      <w:r>
+        <w:rPr>
+          <w:rFonts w:ascii="Cambria" w:hAnsi="Cambria" w:cs="Arial"/>
+          <w:sz w:val="32"/>
+          <w:szCs w:val="32"/>
+          <w:lang w:val="pt-PT"/>
+        </w:rPr>
+        <w:lastRenderedPageBreak/>
         <w:t>Cliente:</w:t>
       </w:r>
     </w:p>
     <w:p>
       <w:pPr>
-        <w:pStyle w:val="PargrafodaLista"/>
+        <w:pStyle w:val="ListParagraph"/>
+        <w:spacing w:line="276" w:lineRule="auto"/>
         <w:ind w:left="1440" w:firstLine="720"/>
         <w:rPr>
           <w:rFonts w:ascii="Cambria" w:hAnsi="Cambria" w:cs="Arial"/>
-          <w:sz w:val="32"/>
-          <w:szCs w:val="32"/>
-          <w:lang w:val="pt-PT"/>
-        </w:rPr>
-      </w:pPr>
-      <w:r>
-        <w:rPr>
-          <w:rFonts w:ascii="Cambria" w:hAnsi="Cambria" w:cs="Arial"/>
-          <w:sz w:val="32"/>
-          <w:szCs w:val="32"/>
+          <w:sz w:val="28"/>
+          <w:szCs w:val="28"/>
+          <w:lang w:val="pt-PT"/>
+        </w:rPr>
+      </w:pPr>
+      <w:r>
+        <w:rPr>
+          <w:rFonts w:ascii="Cambria" w:hAnsi="Cambria" w:cs="Arial"/>
+          <w:sz w:val="28"/>
+          <w:szCs w:val="28"/>
           <w:lang w:val="pt-PT"/>
         </w:rPr>
         <w:t>Atributos: Nome, NIF.</w:t>
@@ -1447,20 +1507,21 @@
     </w:p>
     <w:p>
       <w:pPr>
-        <w:pStyle w:val="PargrafodaLista"/>
-        <w:ind w:left="2160"/>
-        <w:rPr>
-          <w:rFonts w:ascii="Cambria" w:hAnsi="Cambria" w:cs="Arial"/>
-          <w:sz w:val="32"/>
-          <w:szCs w:val="32"/>
-          <w:lang w:val="pt-PT"/>
-        </w:rPr>
-      </w:pPr>
-      <w:r>
-        <w:rPr>
-          <w:rFonts w:ascii="Cambria" w:hAnsi="Cambria" w:cs="Arial"/>
-          <w:sz w:val="32"/>
-          <w:szCs w:val="32"/>
+        <w:pStyle w:val="ListParagraph"/>
+        <w:spacing w:line="276" w:lineRule="auto"/>
+        <w:ind w:left="2160"/>
+        <w:rPr>
+          <w:rFonts w:ascii="Cambria" w:hAnsi="Cambria" w:cs="Arial"/>
+          <w:sz w:val="28"/>
+          <w:szCs w:val="28"/>
+          <w:lang w:val="pt-PT"/>
+        </w:rPr>
+      </w:pPr>
+      <w:r>
+        <w:rPr>
+          <w:rFonts w:ascii="Cambria" w:hAnsi="Cambria" w:cs="Arial"/>
+          <w:sz w:val="28"/>
+          <w:szCs w:val="28"/>
           <w:lang w:val="pt-PT"/>
         </w:rPr>
         <w:t>Explicação: O cliente é identificado pelo seu nome e NIF, e pode comprar vários bilhetes, tanto gerais como diários.</w:t>
@@ -1468,44 +1529,58 @@
     </w:p>
     <w:p>
       <w:pPr>
-        <w:pStyle w:val="PargrafodaLista"/>
+        <w:pStyle w:val="ListParagraph"/>
+        <w:spacing w:line="276" w:lineRule="auto"/>
+        <w:ind w:left="2160"/>
+        <w:rPr>
+          <w:rFonts w:ascii="Cambria" w:hAnsi="Cambria" w:cs="Arial"/>
+          <w:sz w:val="28"/>
+          <w:szCs w:val="28"/>
+          <w:lang w:val="pt-PT"/>
+        </w:rPr>
+      </w:pPr>
+    </w:p>
+    <w:p>
+      <w:pPr>
+        <w:pStyle w:val="ListParagraph"/>
         <w:numPr>
           <w:ilvl w:val="0"/>
           <w:numId w:val="3"/>
         </w:numPr>
-        <w:rPr>
-          <w:rFonts w:ascii="Cambria" w:hAnsi="Cambria" w:cs="Arial"/>
-          <w:sz w:val="32"/>
-          <w:szCs w:val="32"/>
-          <w:lang w:val="pt-PT"/>
-        </w:rPr>
-      </w:pPr>
-      <w:r>
-        <w:rPr>
-          <w:rFonts w:ascii="Cambria" w:hAnsi="Cambria" w:cs="Arial"/>
-          <w:sz w:val="32"/>
-          <w:szCs w:val="32"/>
-          <w:lang w:val="pt-PT"/>
-        </w:rPr>
-        <w:lastRenderedPageBreak/>
+        <w:spacing w:line="276" w:lineRule="auto"/>
+        <w:rPr>
+          <w:rFonts w:ascii="Cambria" w:hAnsi="Cambria" w:cs="Arial"/>
+          <w:sz w:val="32"/>
+          <w:szCs w:val="32"/>
+          <w:lang w:val="pt-PT"/>
+        </w:rPr>
+      </w:pPr>
+      <w:r>
+        <w:rPr>
+          <w:rFonts w:ascii="Cambria" w:hAnsi="Cambria" w:cs="Arial"/>
+          <w:sz w:val="32"/>
+          <w:szCs w:val="32"/>
+          <w:lang w:val="pt-PT"/>
+        </w:rPr>
         <w:t>Infraestruturas:</w:t>
       </w:r>
     </w:p>
     <w:p>
       <w:pPr>
-        <w:ind w:left="2160"/>
-        <w:rPr>
-          <w:rFonts w:ascii="Cambria" w:hAnsi="Cambria" w:cs="Arial"/>
-          <w:sz w:val="32"/>
-          <w:szCs w:val="32"/>
-          <w:lang w:val="pt-PT"/>
-        </w:rPr>
-      </w:pPr>
-      <w:r>
-        <w:rPr>
-          <w:rFonts w:ascii="Cambria" w:hAnsi="Cambria" w:cs="Arial"/>
-          <w:sz w:val="32"/>
-          <w:szCs w:val="32"/>
+        <w:spacing w:line="276" w:lineRule="auto"/>
+        <w:ind w:left="2160"/>
+        <w:rPr>
+          <w:rFonts w:ascii="Cambria" w:hAnsi="Cambria" w:cs="Arial"/>
+          <w:sz w:val="28"/>
+          <w:szCs w:val="28"/>
+          <w:lang w:val="pt-PT"/>
+        </w:rPr>
+      </w:pPr>
+      <w:r>
+        <w:rPr>
+          <w:rFonts w:ascii="Cambria" w:hAnsi="Cambria" w:cs="Arial"/>
+          <w:sz w:val="28"/>
+          <w:szCs w:val="28"/>
           <w:lang w:val="pt-PT"/>
         </w:rPr>
         <w:t>Atributos: Disponibilidade, Capacidade e Localização.</w:t>
@@ -1513,19 +1588,20 @@
     </w:p>
     <w:p>
       <w:pPr>
-        <w:ind w:left="2160"/>
-        <w:rPr>
-          <w:rFonts w:ascii="Cambria" w:hAnsi="Cambria" w:cs="Arial"/>
-          <w:sz w:val="32"/>
-          <w:szCs w:val="32"/>
-          <w:lang w:val="pt-PT"/>
-        </w:rPr>
-      </w:pPr>
-      <w:r>
-        <w:rPr>
-          <w:rFonts w:ascii="Cambria" w:hAnsi="Cambria" w:cs="Arial"/>
-          <w:sz w:val="32"/>
-          <w:szCs w:val="32"/>
+        <w:spacing w:line="276" w:lineRule="auto"/>
+        <w:ind w:left="2160"/>
+        <w:rPr>
+          <w:rFonts w:ascii="Cambria" w:hAnsi="Cambria" w:cs="Arial"/>
+          <w:sz w:val="28"/>
+          <w:szCs w:val="28"/>
+          <w:lang w:val="pt-PT"/>
+        </w:rPr>
+      </w:pPr>
+      <w:r>
+        <w:rPr>
+          <w:rFonts w:ascii="Cambria" w:hAnsi="Cambria" w:cs="Arial"/>
+          <w:sz w:val="28"/>
+          <w:szCs w:val="28"/>
           <w:lang w:val="pt-PT"/>
         </w:rPr>
         <w:t xml:space="preserve">Explicação: </w:t>
@@ -1533,62 +1609,17 @@
       <w:r>
         <w:rPr>
           <w:rFonts w:ascii="Cambria" w:hAnsi="Cambria" w:cs="Arial"/>
-          <w:sz w:val="32"/>
-          <w:szCs w:val="32"/>
-          <w:lang w:val="pt-PT"/>
-        </w:rPr>
-        <w:t xml:space="preserve">O atributo </w:t>
-      </w:r>
-      <w:r>
-        <w:rPr>
-          <w:rFonts w:ascii="Cambria" w:hAnsi="Cambria" w:cs="Arial"/>
-          <w:sz w:val="32"/>
-          <w:szCs w:val="32"/>
-          <w:lang w:val="pt-PT"/>
-        </w:rPr>
-        <w:t xml:space="preserve">disponibilidade </w:t>
-      </w:r>
-      <w:r>
-        <w:rPr>
-          <w:rFonts w:ascii="Cambria" w:hAnsi="Cambria" w:cs="Arial"/>
-          <w:sz w:val="32"/>
-          <w:szCs w:val="32"/>
-          <w:lang w:val="pt-PT"/>
-        </w:rPr>
-        <w:t xml:space="preserve">permite identificar </w:t>
-      </w:r>
-      <w:r>
-        <w:rPr>
-          <w:rFonts w:ascii="Cambria" w:hAnsi="Cambria" w:cs="Arial"/>
-          <w:sz w:val="32"/>
-          <w:szCs w:val="32"/>
-          <w:lang w:val="pt-PT"/>
-        </w:rPr>
-        <w:t xml:space="preserve">a infraestrutura </w:t>
-      </w:r>
-      <w:r>
-        <w:rPr>
-          <w:rFonts w:ascii="Cambria" w:hAnsi="Cambria" w:cs="Arial"/>
-          <w:sz w:val="32"/>
-          <w:szCs w:val="32"/>
-          <w:lang w:val="pt-PT"/>
-        </w:rPr>
-        <w:t>que</w:t>
-      </w:r>
-      <w:r>
-        <w:rPr>
-          <w:rFonts w:ascii="Cambria" w:hAnsi="Cambria" w:cs="Arial"/>
-          <w:sz w:val="32"/>
-          <w:szCs w:val="32"/>
-          <w:lang w:val="pt-PT"/>
-        </w:rPr>
-        <w:t xml:space="preserve"> está com o serviço interrompido por uma de várias razões (manutenção, limpezas, etc.), localização</w:t>
-      </w:r>
-      <w:r>
-        <w:rPr>
-          <w:rFonts w:ascii="Cambria" w:hAnsi="Cambria" w:cs="Arial"/>
-          <w:sz w:val="32"/>
-          <w:szCs w:val="32"/>
+          <w:sz w:val="28"/>
+          <w:szCs w:val="28"/>
+          <w:lang w:val="pt-PT"/>
+        </w:rPr>
+        <w:t>O atributo disponibilidade permite identificar a infraestrutura que está com o serviço interrompido por uma de várias razões (manutenção, limpezas, etc.), localização</w:t>
+      </w:r>
+      <w:r>
+        <w:rPr>
+          <w:rFonts w:ascii="Cambria" w:hAnsi="Cambria" w:cs="Arial"/>
+          <w:sz w:val="28"/>
+          <w:szCs w:val="28"/>
           <w:lang w:val="pt-PT"/>
         </w:rPr>
         <w:t xml:space="preserve"> (onde essa infraestrutura de localiza no próprio festival)</w:t>
@@ -1596,8 +1627,8 @@
       <w:r>
         <w:rPr>
           <w:rFonts w:ascii="Cambria" w:hAnsi="Cambria" w:cs="Arial"/>
-          <w:sz w:val="32"/>
-          <w:szCs w:val="32"/>
+          <w:sz w:val="28"/>
+          <w:szCs w:val="28"/>
           <w:lang w:val="pt-PT"/>
         </w:rPr>
         <w:t xml:space="preserve"> e capacidade</w:t>
@@ -1605,8 +1636,8 @@
       <w:r>
         <w:rPr>
           <w:rFonts w:ascii="Cambria" w:hAnsi="Cambria" w:cs="Arial"/>
-          <w:sz w:val="32"/>
-          <w:szCs w:val="32"/>
+          <w:sz w:val="28"/>
+          <w:szCs w:val="28"/>
           <w:lang w:val="pt-PT"/>
         </w:rPr>
         <w:t xml:space="preserve"> (número de pessoas que podem estar ao mesmo tempo numa dada infraestrutura</w:t>
@@ -1614,8 +1645,8 @@
       <w:r>
         <w:rPr>
           <w:rFonts w:ascii="Cambria" w:hAnsi="Cambria" w:cs="Arial"/>
-          <w:sz w:val="32"/>
-          <w:szCs w:val="32"/>
+          <w:sz w:val="28"/>
+          <w:szCs w:val="28"/>
           <w:lang w:val="pt-PT"/>
         </w:rPr>
         <w:t>.</w:t>
@@ -1623,11 +1654,24 @@
     </w:p>
     <w:p>
       <w:pPr>
-        <w:pStyle w:val="PargrafodaLista"/>
+        <w:spacing w:line="276" w:lineRule="auto"/>
+        <w:ind w:left="2160"/>
+        <w:rPr>
+          <w:rFonts w:ascii="Cambria" w:hAnsi="Cambria" w:cs="Arial"/>
+          <w:sz w:val="28"/>
+          <w:szCs w:val="28"/>
+          <w:lang w:val="pt-PT"/>
+        </w:rPr>
+      </w:pPr>
+    </w:p>
+    <w:p>
+      <w:pPr>
+        <w:pStyle w:val="ListParagraph"/>
         <w:numPr>
           <w:ilvl w:val="0"/>
           <w:numId w:val="3"/>
         </w:numPr>
+        <w:spacing w:line="276" w:lineRule="auto"/>
         <w:rPr>
           <w:rFonts w:ascii="Cambria" w:hAnsi="Cambria" w:cs="Arial"/>
           <w:sz w:val="32"/>
@@ -1647,19 +1691,20 @@
     </w:p>
     <w:p>
       <w:pPr>
-        <w:ind w:left="2160"/>
-        <w:rPr>
-          <w:rFonts w:ascii="Cambria" w:hAnsi="Cambria" w:cs="Arial"/>
-          <w:sz w:val="32"/>
-          <w:szCs w:val="32"/>
-          <w:lang w:val="pt-PT"/>
-        </w:rPr>
-      </w:pPr>
-      <w:r>
-        <w:rPr>
-          <w:rFonts w:ascii="Cambria" w:hAnsi="Cambria" w:cs="Arial"/>
-          <w:sz w:val="32"/>
-          <w:szCs w:val="32"/>
+        <w:spacing w:line="276" w:lineRule="auto"/>
+        <w:ind w:left="2160"/>
+        <w:rPr>
+          <w:rFonts w:ascii="Cambria" w:hAnsi="Cambria" w:cs="Arial"/>
+          <w:sz w:val="28"/>
+          <w:szCs w:val="28"/>
+          <w:lang w:val="pt-PT"/>
+        </w:rPr>
+      </w:pPr>
+      <w:r>
+        <w:rPr>
+          <w:rFonts w:ascii="Cambria" w:hAnsi="Cambria" w:cs="Arial"/>
+          <w:sz w:val="28"/>
+          <w:szCs w:val="28"/>
           <w:lang w:val="pt-PT"/>
         </w:rPr>
         <w:t>Atributos: Chuveiros, sanitas e lavatórios.</w:t>
@@ -1667,11 +1712,24 @@
     </w:p>
     <w:p>
       <w:pPr>
-        <w:pStyle w:val="PargrafodaLista"/>
+        <w:spacing w:line="276" w:lineRule="auto"/>
+        <w:ind w:left="2160"/>
+        <w:rPr>
+          <w:rFonts w:ascii="Cambria" w:hAnsi="Cambria" w:cs="Arial"/>
+          <w:sz w:val="28"/>
+          <w:szCs w:val="28"/>
+          <w:lang w:val="pt-PT"/>
+        </w:rPr>
+      </w:pPr>
+    </w:p>
+    <w:p>
+      <w:pPr>
+        <w:pStyle w:val="ListParagraph"/>
         <w:numPr>
           <w:ilvl w:val="0"/>
           <w:numId w:val="3"/>
         </w:numPr>
+        <w:spacing w:line="276" w:lineRule="auto"/>
         <w:rPr>
           <w:rFonts w:ascii="Cambria" w:hAnsi="Cambria" w:cs="Arial"/>
           <w:sz w:val="32"/>
@@ -1691,19 +1749,20 @@
     </w:p>
     <w:p>
       <w:pPr>
-        <w:ind w:left="2160"/>
-        <w:rPr>
-          <w:rFonts w:ascii="Cambria" w:hAnsi="Cambria" w:cs="Arial"/>
-          <w:sz w:val="32"/>
-          <w:szCs w:val="32"/>
-          <w:lang w:val="pt-PT"/>
-        </w:rPr>
-      </w:pPr>
-      <w:r>
-        <w:rPr>
-          <w:rFonts w:ascii="Cambria" w:hAnsi="Cambria" w:cs="Arial"/>
-          <w:sz w:val="32"/>
-          <w:szCs w:val="32"/>
+        <w:spacing w:line="276" w:lineRule="auto"/>
+        <w:ind w:left="2160"/>
+        <w:rPr>
+          <w:rFonts w:ascii="Cambria" w:hAnsi="Cambria" w:cs="Arial"/>
+          <w:sz w:val="28"/>
+          <w:szCs w:val="28"/>
+          <w:lang w:val="pt-PT"/>
+        </w:rPr>
+      </w:pPr>
+      <w:r>
+        <w:rPr>
+          <w:rFonts w:ascii="Cambria" w:hAnsi="Cambria" w:cs="Arial"/>
+          <w:sz w:val="28"/>
+          <w:szCs w:val="28"/>
           <w:lang w:val="pt-PT"/>
         </w:rPr>
         <w:t>Atributos: Restaurantes, mesas e cadeiras.</w:t>
@@ -1711,11 +1770,24 @@
     </w:p>
     <w:p>
       <w:pPr>
-        <w:pStyle w:val="PargrafodaLista"/>
+        <w:spacing w:line="276" w:lineRule="auto"/>
+        <w:ind w:left="2160"/>
+        <w:rPr>
+          <w:rFonts w:ascii="Cambria" w:hAnsi="Cambria" w:cs="Arial"/>
+          <w:sz w:val="28"/>
+          <w:szCs w:val="28"/>
+          <w:lang w:val="pt-PT"/>
+        </w:rPr>
+      </w:pPr>
+    </w:p>
+    <w:p>
+      <w:pPr>
+        <w:pStyle w:val="ListParagraph"/>
         <w:numPr>
           <w:ilvl w:val="0"/>
           <w:numId w:val="3"/>
         </w:numPr>
+        <w:spacing w:line="276" w:lineRule="auto"/>
         <w:rPr>
           <w:rFonts w:ascii="Cambria" w:hAnsi="Cambria" w:cs="Arial"/>
           <w:sz w:val="32"/>
@@ -1735,19 +1807,20 @@
     </w:p>
     <w:p>
       <w:pPr>
-        <w:ind w:left="2160"/>
-        <w:rPr>
-          <w:rFonts w:ascii="Cambria" w:hAnsi="Cambria" w:cs="Arial"/>
-          <w:sz w:val="32"/>
-          <w:szCs w:val="32"/>
-          <w:lang w:val="pt-PT"/>
-        </w:rPr>
-      </w:pPr>
-      <w:r>
-        <w:rPr>
-          <w:rFonts w:ascii="Cambria" w:hAnsi="Cambria" w:cs="Arial"/>
-          <w:sz w:val="32"/>
-          <w:szCs w:val="32"/>
+        <w:spacing w:line="276" w:lineRule="auto"/>
+        <w:ind w:left="2160"/>
+        <w:rPr>
+          <w:rFonts w:ascii="Cambria" w:hAnsi="Cambria" w:cs="Arial"/>
+          <w:sz w:val="28"/>
+          <w:szCs w:val="28"/>
+          <w:lang w:val="pt-PT"/>
+        </w:rPr>
+      </w:pPr>
+      <w:r>
+        <w:rPr>
+          <w:rFonts w:ascii="Cambria" w:hAnsi="Cambria" w:cs="Arial"/>
+          <w:sz w:val="28"/>
+          <w:szCs w:val="28"/>
           <w:lang w:val="pt-PT"/>
         </w:rPr>
         <w:t>Atributos: Zona de campismo e caixotes do lixo.</w:t>
@@ -1755,43 +1828,106 @@
     </w:p>
     <w:p>
       <w:pPr>
-        <w:pStyle w:val="PargrafodaLista"/>
+        <w:spacing w:line="276" w:lineRule="auto"/>
+        <w:ind w:left="2160"/>
+        <w:rPr>
+          <w:rFonts w:ascii="Cambria" w:hAnsi="Cambria" w:cs="Arial"/>
+          <w:sz w:val="28"/>
+          <w:szCs w:val="28"/>
+          <w:lang w:val="pt-PT"/>
+        </w:rPr>
+      </w:pPr>
+    </w:p>
+    <w:p>
+      <w:pPr>
+        <w:spacing w:line="276" w:lineRule="auto"/>
+        <w:ind w:left="2160"/>
+        <w:rPr>
+          <w:rFonts w:ascii="Cambria" w:hAnsi="Cambria" w:cs="Arial"/>
+          <w:sz w:val="28"/>
+          <w:szCs w:val="28"/>
+          <w:lang w:val="pt-PT"/>
+        </w:rPr>
+      </w:pPr>
+    </w:p>
+    <w:p>
+      <w:pPr>
+        <w:spacing w:line="276" w:lineRule="auto"/>
+        <w:ind w:left="2160"/>
+        <w:rPr>
+          <w:rFonts w:ascii="Cambria" w:hAnsi="Cambria" w:cs="Arial"/>
+          <w:sz w:val="28"/>
+          <w:szCs w:val="28"/>
+          <w:lang w:val="pt-PT"/>
+        </w:rPr>
+      </w:pPr>
+    </w:p>
+    <w:p>
+      <w:pPr>
+        <w:spacing w:line="276" w:lineRule="auto"/>
+        <w:ind w:left="2160"/>
+        <w:rPr>
+          <w:rFonts w:ascii="Cambria" w:hAnsi="Cambria" w:cs="Arial"/>
+          <w:sz w:val="28"/>
+          <w:szCs w:val="28"/>
+          <w:lang w:val="pt-PT"/>
+        </w:rPr>
+      </w:pPr>
+    </w:p>
+    <w:p>
+      <w:pPr>
+        <w:spacing w:line="276" w:lineRule="auto"/>
+        <w:ind w:left="2160"/>
+        <w:rPr>
+          <w:rFonts w:ascii="Cambria" w:hAnsi="Cambria" w:cs="Arial"/>
+          <w:sz w:val="28"/>
+          <w:szCs w:val="28"/>
+          <w:lang w:val="pt-PT"/>
+        </w:rPr>
+      </w:pPr>
+    </w:p>
+    <w:p>
+      <w:pPr>
+        <w:pStyle w:val="ListParagraph"/>
         <w:numPr>
           <w:ilvl w:val="0"/>
           <w:numId w:val="3"/>
         </w:numPr>
-        <w:rPr>
-          <w:rFonts w:ascii="Cambria" w:hAnsi="Cambria" w:cs="Arial"/>
-          <w:sz w:val="32"/>
-          <w:szCs w:val="32"/>
-          <w:lang w:val="pt-PT"/>
-        </w:rPr>
-      </w:pPr>
-      <w:r>
-        <w:rPr>
-          <w:rFonts w:ascii="Cambria" w:hAnsi="Cambria" w:cs="Arial"/>
-          <w:sz w:val="32"/>
-          <w:szCs w:val="32"/>
-          <w:lang w:val="pt-PT"/>
-        </w:rPr>
+        <w:spacing w:line="276" w:lineRule="auto"/>
+        <w:rPr>
+          <w:rFonts w:ascii="Cambria" w:hAnsi="Cambria" w:cs="Arial"/>
+          <w:sz w:val="32"/>
+          <w:szCs w:val="32"/>
+          <w:lang w:val="pt-PT"/>
+        </w:rPr>
+      </w:pPr>
+      <w:r>
+        <w:rPr>
+          <w:rFonts w:ascii="Cambria" w:hAnsi="Cambria" w:cs="Arial"/>
+          <w:sz w:val="32"/>
+          <w:szCs w:val="32"/>
+          <w:lang w:val="pt-PT"/>
+        </w:rPr>
+        <w:lastRenderedPageBreak/>
         <w:t>Staff:</w:t>
       </w:r>
     </w:p>
     <w:p>
       <w:pPr>
-        <w:ind w:left="2160"/>
-        <w:rPr>
-          <w:rFonts w:ascii="Cambria" w:hAnsi="Cambria" w:cs="Arial"/>
-          <w:sz w:val="32"/>
-          <w:szCs w:val="32"/>
-          <w:lang w:val="pt-PT"/>
-        </w:rPr>
-      </w:pPr>
-      <w:r>
-        <w:rPr>
-          <w:rFonts w:ascii="Cambria" w:hAnsi="Cambria" w:cs="Arial"/>
-          <w:sz w:val="32"/>
-          <w:szCs w:val="32"/>
+        <w:spacing w:line="276" w:lineRule="auto"/>
+        <w:ind w:left="2160"/>
+        <w:rPr>
+          <w:rFonts w:ascii="Cambria" w:hAnsi="Cambria" w:cs="Arial"/>
+          <w:sz w:val="28"/>
+          <w:szCs w:val="28"/>
+          <w:lang w:val="pt-PT"/>
+        </w:rPr>
+      </w:pPr>
+      <w:r>
+        <w:rPr>
+          <w:rFonts w:ascii="Cambria" w:hAnsi="Cambria" w:cs="Arial"/>
+          <w:sz w:val="28"/>
+          <w:szCs w:val="28"/>
           <w:lang w:val="pt-PT"/>
         </w:rPr>
         <w:t>Atributos: Nome, id, turno e disponibilidade.</w:t>
@@ -1799,109 +1935,29 @@
     </w:p>
     <w:p>
       <w:pPr>
-        <w:ind w:left="2160"/>
-        <w:rPr>
-          <w:rFonts w:ascii="Cambria" w:hAnsi="Cambria" w:cs="Arial"/>
-          <w:sz w:val="32"/>
-          <w:szCs w:val="32"/>
-          <w:lang w:val="pt-PT"/>
-        </w:rPr>
-      </w:pPr>
-      <w:r>
-        <w:rPr>
-          <w:rFonts w:ascii="Cambria" w:hAnsi="Cambria" w:cs="Arial"/>
-          <w:sz w:val="32"/>
-          <w:szCs w:val="32"/>
-          <w:lang w:val="pt-PT"/>
-        </w:rPr>
-        <w:t xml:space="preserve">Explicação: </w:t>
-      </w:r>
-      <w:r>
-        <w:rPr>
-          <w:rFonts w:ascii="Cambria" w:hAnsi="Cambria" w:cs="Arial"/>
-          <w:sz w:val="32"/>
-          <w:szCs w:val="32"/>
-          <w:lang w:val="pt-PT"/>
-        </w:rPr>
-        <w:t xml:space="preserve">O staff tem um id único que os distingue assim como nome turno e disponibilidade. O atributo disponibilidade permite </w:t>
-      </w:r>
-      <w:r>
-        <w:rPr>
-          <w:rFonts w:ascii="Cambria" w:hAnsi="Cambria" w:cs="Arial"/>
-          <w:sz w:val="32"/>
-          <w:szCs w:val="32"/>
-          <w:lang w:val="pt-PT"/>
-        </w:rPr>
-        <w:t xml:space="preserve">identificar </w:t>
-      </w:r>
-      <w:r>
-        <w:rPr>
-          <w:rFonts w:ascii="Cambria" w:hAnsi="Cambria" w:cs="Arial"/>
-          <w:sz w:val="32"/>
-          <w:szCs w:val="32"/>
-          <w:lang w:val="pt-PT"/>
-        </w:rPr>
-        <w:t xml:space="preserve">algum membro </w:t>
-      </w:r>
-      <w:r>
-        <w:rPr>
-          <w:rFonts w:ascii="Cambria" w:hAnsi="Cambria" w:cs="Arial"/>
-          <w:sz w:val="32"/>
-          <w:szCs w:val="32"/>
-          <w:lang w:val="pt-PT"/>
-        </w:rPr>
-        <w:t xml:space="preserve">que </w:t>
-      </w:r>
-      <w:r>
-        <w:rPr>
-          <w:rFonts w:ascii="Cambria" w:hAnsi="Cambria" w:cs="Arial"/>
-          <w:sz w:val="32"/>
-          <w:szCs w:val="32"/>
-          <w:lang w:val="pt-PT"/>
-        </w:rPr>
-        <w:t xml:space="preserve">esteja disponível para </w:t>
-      </w:r>
-      <w:r>
-        <w:rPr>
-          <w:rFonts w:ascii="Cambria" w:hAnsi="Cambria" w:cs="Arial"/>
-          <w:sz w:val="32"/>
-          <w:szCs w:val="32"/>
-          <w:lang w:val="pt-PT"/>
-        </w:rPr>
-        <w:t xml:space="preserve">o </w:t>
-      </w:r>
-      <w:r>
-        <w:rPr>
-          <w:rFonts w:ascii="Cambria" w:hAnsi="Cambria" w:cs="Arial"/>
-          <w:sz w:val="32"/>
-          <w:szCs w:val="32"/>
-          <w:lang w:val="pt-PT"/>
-        </w:rPr>
-        <w:t>caso</w:t>
-      </w:r>
-      <w:r>
-        <w:rPr>
-          <w:rFonts w:ascii="Cambria" w:hAnsi="Cambria" w:cs="Arial"/>
-          <w:sz w:val="32"/>
-          <w:szCs w:val="32"/>
-          <w:lang w:val="pt-PT"/>
-        </w:rPr>
-        <w:t xml:space="preserve"> de</w:t>
-      </w:r>
-      <w:r>
-        <w:rPr>
-          <w:rFonts w:ascii="Cambria" w:hAnsi="Cambria" w:cs="Arial"/>
-          <w:sz w:val="32"/>
-          <w:szCs w:val="32"/>
-          <w:lang w:val="pt-PT"/>
-        </w:rPr>
-        <w:t xml:space="preserve"> </w:t>
-      </w:r>
-      <w:r>
-        <w:rPr>
-          <w:rFonts w:ascii="Cambria" w:hAnsi="Cambria" w:cs="Arial"/>
-          <w:sz w:val="32"/>
-          <w:szCs w:val="32"/>
+        <w:spacing w:line="276" w:lineRule="auto"/>
+        <w:ind w:left="2160"/>
+        <w:rPr>
+          <w:rFonts w:ascii="Cambria" w:hAnsi="Cambria" w:cs="Arial"/>
+          <w:sz w:val="28"/>
+          <w:szCs w:val="28"/>
+          <w:lang w:val="pt-PT"/>
+        </w:rPr>
+      </w:pPr>
+      <w:r>
+        <w:rPr>
+          <w:rFonts w:ascii="Cambria" w:hAnsi="Cambria" w:cs="Arial"/>
+          <w:sz w:val="28"/>
+          <w:szCs w:val="28"/>
+          <w:lang w:val="pt-PT"/>
+        </w:rPr>
+        <w:t xml:space="preserve">Explicação: O staff tem um id único que os distingue assim como nome turno e disponibilidade. O atributo disponibilidade permite identificar algum membro que esteja disponível para o caso de </w:t>
+      </w:r>
+      <w:r>
+        <w:rPr>
+          <w:rFonts w:ascii="Cambria" w:hAnsi="Cambria" w:cs="Arial"/>
+          <w:sz w:val="28"/>
+          <w:szCs w:val="28"/>
           <w:lang w:val="pt-PT"/>
         </w:rPr>
         <w:t>um outro membro falhe o seu turno e este o possa substituir</w:t>
@@ -1909,8 +1965,8 @@
       <w:r>
         <w:rPr>
           <w:rFonts w:ascii="Cambria" w:hAnsi="Cambria" w:cs="Arial"/>
-          <w:sz w:val="32"/>
-          <w:szCs w:val="32"/>
+          <w:sz w:val="28"/>
+          <w:szCs w:val="28"/>
           <w:lang w:val="pt-PT"/>
         </w:rPr>
         <w:t>.</w:t>
@@ -1918,49 +1974,40 @@
     </w:p>
     <w:p>
       <w:pPr>
-        <w:rPr>
-          <w:rFonts w:ascii="Cambria" w:hAnsi="Cambria" w:cs="Arial"/>
-          <w:sz w:val="32"/>
-          <w:szCs w:val="32"/>
-          <w:lang w:val="pt-PT"/>
-        </w:rPr>
-      </w:pPr>
-      <w:r>
-        <w:rPr>
-          <w:rFonts w:ascii="Cambria" w:hAnsi="Cambria" w:cs="Arial"/>
-          <w:sz w:val="32"/>
-          <w:szCs w:val="32"/>
-          <w:lang w:val="pt-PT"/>
-        </w:rPr>
-        <w:br w:type="page"/>
-      </w:r>
-    </w:p>
-    <w:p>
-      <w:pPr>
-        <w:pStyle w:val="PargrafodaLista"/>
+        <w:spacing w:line="276" w:lineRule="auto"/>
+        <w:ind w:left="2160"/>
+        <w:rPr>
+          <w:rFonts w:ascii="Cambria" w:hAnsi="Cambria" w:cs="Arial"/>
+          <w:sz w:val="28"/>
+          <w:szCs w:val="28"/>
+          <w:lang w:val="pt-PT"/>
+        </w:rPr>
+      </w:pPr>
+    </w:p>
+    <w:p>
+      <w:pPr>
+        <w:pStyle w:val="ListParagraph"/>
         <w:numPr>
           <w:ilvl w:val="0"/>
           <w:numId w:val="3"/>
         </w:numPr>
-        <w:rPr>
-          <w:rFonts w:ascii="Cambria" w:hAnsi="Cambria" w:cs="Arial"/>
-          <w:sz w:val="32"/>
-          <w:szCs w:val="32"/>
-          <w:lang w:val="pt-PT"/>
-        </w:rPr>
-      </w:pPr>
-      <w:proofErr w:type="spellStart"/>
-      <w:r>
-        <w:rPr>
-          <w:rFonts w:ascii="Cambria" w:hAnsi="Cambria" w:cs="Arial"/>
-          <w:sz w:val="32"/>
-          <w:szCs w:val="32"/>
-          <w:lang w:val="pt-PT"/>
-        </w:rPr>
-        <w:lastRenderedPageBreak/>
-        <w:t>Sub-contratado</w:t>
-      </w:r>
-      <w:proofErr w:type="spellEnd"/>
+        <w:spacing w:line="276" w:lineRule="auto"/>
+        <w:rPr>
+          <w:rFonts w:ascii="Cambria" w:hAnsi="Cambria" w:cs="Arial"/>
+          <w:sz w:val="32"/>
+          <w:szCs w:val="32"/>
+          <w:lang w:val="pt-PT"/>
+        </w:rPr>
+      </w:pPr>
+      <w:r>
+        <w:rPr>
+          <w:rFonts w:ascii="Cambria" w:hAnsi="Cambria" w:cs="Arial"/>
+          <w:sz w:val="32"/>
+          <w:szCs w:val="32"/>
+          <w:lang w:val="pt-PT"/>
+        </w:rPr>
+        <w:t>Subcontratado</w:t>
+      </w:r>
       <w:r>
         <w:rPr>
           <w:rFonts w:ascii="Cambria" w:hAnsi="Cambria" w:cs="Arial"/>
@@ -1973,19 +2020,20 @@
     </w:p>
     <w:p>
       <w:pPr>
+        <w:spacing w:line="276" w:lineRule="auto"/>
         <w:ind w:left="1440" w:firstLine="720"/>
         <w:rPr>
           <w:rFonts w:ascii="Cambria" w:hAnsi="Cambria" w:cs="Arial"/>
-          <w:sz w:val="32"/>
-          <w:szCs w:val="32"/>
-          <w:lang w:val="pt-PT"/>
-        </w:rPr>
-      </w:pPr>
-      <w:r>
-        <w:rPr>
-          <w:rFonts w:ascii="Cambria" w:hAnsi="Cambria" w:cs="Arial"/>
-          <w:sz w:val="32"/>
-          <w:szCs w:val="32"/>
+          <w:sz w:val="28"/>
+          <w:szCs w:val="28"/>
+          <w:lang w:val="pt-PT"/>
+        </w:rPr>
+      </w:pPr>
+      <w:r>
+        <w:rPr>
+          <w:rFonts w:ascii="Cambria" w:hAnsi="Cambria" w:cs="Arial"/>
+          <w:sz w:val="28"/>
+          <w:szCs w:val="28"/>
           <w:lang w:val="pt-PT"/>
         </w:rPr>
         <w:t>Atributo: Empresa.</w:t>
@@ -1993,31 +2041,99 @@
     </w:p>
     <w:p>
       <w:pPr>
-        <w:ind w:left="2160"/>
-        <w:rPr>
-          <w:rFonts w:ascii="Cambria" w:hAnsi="Cambria" w:cs="Arial"/>
-          <w:sz w:val="32"/>
-          <w:szCs w:val="32"/>
-          <w:lang w:val="pt-PT"/>
-        </w:rPr>
-      </w:pPr>
-      <w:r>
-        <w:rPr>
-          <w:rFonts w:ascii="Cambria" w:hAnsi="Cambria" w:cs="Arial"/>
-          <w:sz w:val="32"/>
-          <w:szCs w:val="32"/>
-          <w:lang w:val="pt-PT"/>
-        </w:rPr>
-        <w:t>Explicação: Empresa que disponibiliza o staff contratado pela organização do festival.</w:t>
-      </w:r>
-    </w:p>
-    <w:p>
-      <w:pPr>
-        <w:pStyle w:val="PargrafodaLista"/>
+        <w:spacing w:line="276" w:lineRule="auto"/>
+        <w:ind w:left="2160"/>
+        <w:rPr>
+          <w:rFonts w:ascii="Cambria" w:hAnsi="Cambria" w:cs="Arial"/>
+          <w:sz w:val="28"/>
+          <w:szCs w:val="28"/>
+          <w:lang w:val="pt-PT"/>
+        </w:rPr>
+      </w:pPr>
+      <w:r>
+        <w:rPr>
+          <w:rFonts w:ascii="Cambria" w:hAnsi="Cambria" w:cs="Arial"/>
+          <w:sz w:val="28"/>
+          <w:szCs w:val="28"/>
+          <w:lang w:val="pt-PT"/>
+        </w:rPr>
+        <w:t xml:space="preserve">Explicação: </w:t>
+      </w:r>
+      <w:r>
+        <w:rPr>
+          <w:rFonts w:ascii="Cambria" w:hAnsi="Cambria" w:cs="Arial"/>
+          <w:sz w:val="28"/>
+          <w:szCs w:val="28"/>
+          <w:lang w:val="pt-PT"/>
+        </w:rPr>
+        <w:t>Membro do staff que é disponibilizado por uma e</w:t>
+      </w:r>
+      <w:r>
+        <w:rPr>
+          <w:rFonts w:ascii="Cambria" w:hAnsi="Cambria" w:cs="Arial"/>
+          <w:sz w:val="28"/>
+          <w:szCs w:val="28"/>
+          <w:lang w:val="pt-PT"/>
+        </w:rPr>
+        <w:t>mpresa que disponibiliza o staff</w:t>
+      </w:r>
+      <w:r>
+        <w:rPr>
+          <w:rFonts w:ascii="Cambria" w:hAnsi="Cambria" w:cs="Arial"/>
+          <w:sz w:val="28"/>
+          <w:szCs w:val="28"/>
+          <w:lang w:val="pt-PT"/>
+        </w:rPr>
+        <w:t>. Esta empresa é</w:t>
+      </w:r>
+      <w:r>
+        <w:rPr>
+          <w:rFonts w:ascii="Cambria" w:hAnsi="Cambria" w:cs="Arial"/>
+          <w:sz w:val="28"/>
+          <w:szCs w:val="28"/>
+          <w:lang w:val="pt-PT"/>
+        </w:rPr>
+        <w:t xml:space="preserve"> contratad</w:t>
+      </w:r>
+      <w:r>
+        <w:rPr>
+          <w:rFonts w:ascii="Cambria" w:hAnsi="Cambria" w:cs="Arial"/>
+          <w:sz w:val="28"/>
+          <w:szCs w:val="28"/>
+          <w:lang w:val="pt-PT"/>
+        </w:rPr>
+        <w:t>a</w:t>
+      </w:r>
+      <w:r>
+        <w:rPr>
+          <w:rFonts w:ascii="Cambria" w:hAnsi="Cambria" w:cs="Arial"/>
+          <w:sz w:val="28"/>
+          <w:szCs w:val="28"/>
+          <w:lang w:val="pt-PT"/>
+        </w:rPr>
+        <w:t xml:space="preserve"> pela organização do festival.</w:t>
+      </w:r>
+    </w:p>
+    <w:p>
+      <w:pPr>
+        <w:spacing w:line="276" w:lineRule="auto"/>
+        <w:ind w:left="2160"/>
+        <w:rPr>
+          <w:rFonts w:ascii="Cambria" w:hAnsi="Cambria" w:cs="Arial"/>
+          <w:sz w:val="28"/>
+          <w:szCs w:val="28"/>
+          <w:lang w:val="pt-PT"/>
+        </w:rPr>
+      </w:pPr>
+    </w:p>
+    <w:p>
+      <w:pPr>
+        <w:pStyle w:val="ListParagraph"/>
         <w:numPr>
           <w:ilvl w:val="0"/>
           <w:numId w:val="3"/>
         </w:numPr>
+        <w:spacing w:line="276" w:lineRule="auto"/>
         <w:rPr>
           <w:rFonts w:ascii="Cambria" w:hAnsi="Cambria" w:cs="Arial"/>
           <w:sz w:val="32"/>
@@ -2037,19 +2153,20 @@
     </w:p>
     <w:p>
       <w:pPr>
-        <w:ind w:left="2160"/>
-        <w:rPr>
-          <w:rFonts w:ascii="Cambria" w:hAnsi="Cambria" w:cs="Arial"/>
-          <w:sz w:val="32"/>
-          <w:szCs w:val="32"/>
-          <w:lang w:val="pt-PT"/>
-        </w:rPr>
-      </w:pPr>
-      <w:r>
-        <w:rPr>
-          <w:rFonts w:ascii="Cambria" w:hAnsi="Cambria" w:cs="Arial"/>
-          <w:sz w:val="32"/>
-          <w:szCs w:val="32"/>
+        <w:spacing w:line="276" w:lineRule="auto"/>
+        <w:ind w:left="2160"/>
+        <w:rPr>
+          <w:rFonts w:ascii="Cambria" w:hAnsi="Cambria" w:cs="Arial"/>
+          <w:sz w:val="28"/>
+          <w:szCs w:val="28"/>
+          <w:lang w:val="pt-PT"/>
+        </w:rPr>
+      </w:pPr>
+      <w:r>
+        <w:rPr>
+          <w:rFonts w:ascii="Cambria" w:hAnsi="Cambria" w:cs="Arial"/>
+          <w:sz w:val="28"/>
+          <w:szCs w:val="28"/>
           <w:lang w:val="pt-PT"/>
         </w:rPr>
         <w:t>Atributo: Empresa.</w:t>
@@ -2057,202 +2174,231 @@
     </w:p>
     <w:p>
       <w:pPr>
-        <w:ind w:left="2160"/>
-        <w:rPr>
-          <w:rFonts w:ascii="Cambria" w:hAnsi="Cambria" w:cs="Arial"/>
-          <w:sz w:val="32"/>
-          <w:szCs w:val="32"/>
-          <w:lang w:val="pt-PT"/>
-        </w:rPr>
-      </w:pPr>
-      <w:r>
-        <w:rPr>
-          <w:rFonts w:ascii="Cambria" w:hAnsi="Cambria" w:cs="Arial"/>
-          <w:sz w:val="32"/>
-          <w:szCs w:val="32"/>
-          <w:lang w:val="pt-PT"/>
-        </w:rPr>
-        <w:t>Explicação: Empresa que patrocina o festival.</w:t>
-      </w:r>
-    </w:p>
-    <w:p>
-      <w:pPr>
-        <w:pStyle w:val="PargrafodaLista"/>
+        <w:spacing w:line="276" w:lineRule="auto"/>
+        <w:ind w:left="2160"/>
+        <w:rPr>
+          <w:rFonts w:ascii="Cambria" w:hAnsi="Cambria" w:cs="Arial"/>
+          <w:sz w:val="28"/>
+          <w:szCs w:val="28"/>
+          <w:lang w:val="pt-PT"/>
+        </w:rPr>
+      </w:pPr>
+      <w:r>
+        <w:rPr>
+          <w:rFonts w:ascii="Cambria" w:hAnsi="Cambria" w:cs="Arial"/>
+          <w:sz w:val="28"/>
+          <w:szCs w:val="28"/>
+          <w:lang w:val="pt-PT"/>
+        </w:rPr>
+        <w:t xml:space="preserve">Explicação: </w:t>
+      </w:r>
+      <w:r>
+        <w:rPr>
+          <w:rFonts w:ascii="Cambria" w:hAnsi="Cambria" w:cs="Arial"/>
+          <w:sz w:val="28"/>
+          <w:szCs w:val="28"/>
+          <w:lang w:val="pt-PT"/>
+        </w:rPr>
+        <w:t>Membro do staff que é disponibilizado por uma empresa que</w:t>
+      </w:r>
+      <w:r>
+        <w:rPr>
+          <w:rFonts w:ascii="Cambria" w:hAnsi="Cambria" w:cs="Arial"/>
+          <w:sz w:val="28"/>
+          <w:szCs w:val="28"/>
+          <w:lang w:val="pt-PT"/>
+        </w:rPr>
+        <w:t xml:space="preserve"> que patrocina o festival.</w:t>
+      </w:r>
+    </w:p>
+    <w:p>
+      <w:pPr>
+        <w:spacing w:line="276" w:lineRule="auto"/>
+        <w:ind w:left="2160"/>
+        <w:rPr>
+          <w:rFonts w:ascii="Cambria" w:hAnsi="Cambria" w:cs="Arial"/>
+          <w:sz w:val="28"/>
+          <w:szCs w:val="28"/>
+          <w:lang w:val="pt-PT"/>
+        </w:rPr>
+      </w:pPr>
+    </w:p>
+    <w:p>
+      <w:pPr>
+        <w:pStyle w:val="ListParagraph"/>
         <w:numPr>
           <w:ilvl w:val="0"/>
-          <w:numId w:val="3"/>
+          <w:numId w:val="4"/>
         </w:numPr>
-        <w:rPr>
-          <w:rFonts w:ascii="Cambria" w:hAnsi="Cambria" w:cs="Arial"/>
-          <w:sz w:val="32"/>
-          <w:szCs w:val="32"/>
-          <w:lang w:val="pt-PT"/>
-        </w:rPr>
-      </w:pPr>
-      <w:r>
-        <w:rPr>
-          <w:rFonts w:ascii="Cambria" w:hAnsi="Cambria" w:cs="Arial"/>
-          <w:sz w:val="32"/>
-          <w:szCs w:val="32"/>
-          <w:lang w:val="pt-PT"/>
-        </w:rPr>
-        <w:t>Dia</w:t>
-      </w:r>
-      <w:r>
-        <w:rPr>
-          <w:rFonts w:ascii="Cambria" w:hAnsi="Cambria" w:cs="Arial"/>
-          <w:sz w:val="32"/>
-          <w:szCs w:val="32"/>
-          <w:lang w:val="pt-PT"/>
-        </w:rPr>
-        <w:t>:</w:t>
-      </w:r>
-    </w:p>
-    <w:p>
-      <w:pPr>
-        <w:ind w:left="2160"/>
-        <w:rPr>
-          <w:rFonts w:ascii="Cambria" w:hAnsi="Cambria" w:cs="Arial"/>
-          <w:sz w:val="32"/>
-          <w:szCs w:val="32"/>
-          <w:lang w:val="pt-PT"/>
-        </w:rPr>
-      </w:pPr>
-      <w:r>
-        <w:rPr>
-          <w:rFonts w:ascii="Cambria" w:hAnsi="Cambria" w:cs="Arial"/>
-          <w:sz w:val="32"/>
-          <w:szCs w:val="32"/>
-          <w:lang w:val="pt-PT"/>
-        </w:rPr>
-        <w:t>Atributo</w:t>
-      </w:r>
-      <w:r>
-        <w:rPr>
-          <w:rFonts w:ascii="Cambria" w:hAnsi="Cambria" w:cs="Arial"/>
-          <w:sz w:val="32"/>
-          <w:szCs w:val="32"/>
-          <w:lang w:val="pt-PT"/>
-        </w:rPr>
-        <w:t>s</w:t>
-      </w:r>
-      <w:r>
-        <w:rPr>
-          <w:rFonts w:ascii="Cambria" w:hAnsi="Cambria" w:cs="Arial"/>
-          <w:sz w:val="32"/>
-          <w:szCs w:val="32"/>
-          <w:lang w:val="pt-PT"/>
-        </w:rPr>
-        <w:t xml:space="preserve">: </w:t>
-      </w:r>
-      <w:r>
-        <w:rPr>
-          <w:rFonts w:ascii="Cambria" w:hAnsi="Cambria" w:cs="Arial"/>
-          <w:sz w:val="32"/>
-          <w:szCs w:val="32"/>
-          <w:lang w:val="pt-PT"/>
-        </w:rPr>
-        <w:t>Data, hora de início, hora de término</w:t>
-      </w:r>
-      <w:r>
-        <w:rPr>
-          <w:rFonts w:ascii="Cambria" w:hAnsi="Cambria" w:cs="Arial"/>
-          <w:sz w:val="32"/>
-          <w:szCs w:val="32"/>
-          <w:lang w:val="pt-PT"/>
-        </w:rPr>
-        <w:t>.</w:t>
-      </w:r>
-    </w:p>
-    <w:p>
-      <w:pPr>
-        <w:ind w:left="2160"/>
-        <w:rPr>
-          <w:rFonts w:ascii="Cambria" w:hAnsi="Cambria" w:cs="Arial"/>
-          <w:sz w:val="32"/>
-          <w:szCs w:val="32"/>
-          <w:lang w:val="pt-PT"/>
-        </w:rPr>
-      </w:pPr>
-      <w:r>
-        <w:rPr>
-          <w:rFonts w:ascii="Cambria" w:hAnsi="Cambria" w:cs="Arial"/>
-          <w:sz w:val="32"/>
-          <w:szCs w:val="32"/>
-          <w:lang w:val="pt-PT"/>
-        </w:rPr>
-        <w:t xml:space="preserve">Explicação: </w:t>
-      </w:r>
-      <w:r>
-        <w:rPr>
-          <w:rFonts w:ascii="Cambria" w:hAnsi="Cambria" w:cs="Arial"/>
-          <w:sz w:val="32"/>
-          <w:szCs w:val="32"/>
-          <w:lang w:val="pt-PT"/>
-        </w:rPr>
-        <w:t>Um dia no qual acontece o festival, contem dois atributos de horas, do início do festival nesta d</w:t>
-      </w:r>
-      <w:bookmarkStart w:id="0" w:name="_GoBack"/>
-      <w:bookmarkEnd w:id="0"/>
-      <w:r>
-        <w:rPr>
-          <w:rFonts w:ascii="Cambria" w:hAnsi="Cambria" w:cs="Arial"/>
-          <w:sz w:val="32"/>
-          <w:szCs w:val="32"/>
-          <w:lang w:val="pt-PT"/>
-        </w:rPr>
-        <w:t>ata e do fim</w:t>
-      </w:r>
-      <w:r>
-        <w:rPr>
-          <w:rFonts w:ascii="Cambria" w:hAnsi="Cambria" w:cs="Arial"/>
-          <w:sz w:val="32"/>
-          <w:szCs w:val="32"/>
-          <w:lang w:val="pt-PT"/>
-        </w:rPr>
-        <w:t>.</w:t>
-      </w:r>
-    </w:p>
-    <w:p>
-      <w:pPr>
-        <w:pStyle w:val="PargrafodaLista"/>
+        <w:spacing w:line="276" w:lineRule="auto"/>
+        <w:rPr>
+          <w:rFonts w:ascii="Cambria" w:hAnsi="Cambria" w:cs="Arial"/>
+          <w:sz w:val="32"/>
+          <w:szCs w:val="32"/>
+          <w:lang w:val="pt-PT"/>
+        </w:rPr>
+      </w:pPr>
+      <w:r>
+        <w:rPr>
+          <w:rFonts w:ascii="Cambria" w:hAnsi="Cambria" w:cs="Arial"/>
+          <w:sz w:val="32"/>
+          <w:szCs w:val="32"/>
+          <w:lang w:val="pt-PT"/>
+        </w:rPr>
+        <w:t>Dia:</w:t>
+      </w:r>
+    </w:p>
+    <w:p>
+      <w:pPr>
+        <w:spacing w:line="276" w:lineRule="auto"/>
+        <w:ind w:left="2160"/>
+        <w:rPr>
+          <w:rFonts w:ascii="Cambria" w:hAnsi="Cambria" w:cs="Arial"/>
+          <w:sz w:val="28"/>
+          <w:szCs w:val="28"/>
+          <w:lang w:val="pt-PT"/>
+        </w:rPr>
+      </w:pPr>
+      <w:r>
+        <w:rPr>
+          <w:rFonts w:ascii="Cambria" w:hAnsi="Cambria" w:cs="Arial"/>
+          <w:sz w:val="28"/>
+          <w:szCs w:val="28"/>
+          <w:lang w:val="pt-PT"/>
+        </w:rPr>
+        <w:t>Atributos: Data, hora de início, hora de término.</w:t>
+      </w:r>
+    </w:p>
+    <w:p>
+      <w:pPr>
+        <w:spacing w:line="276" w:lineRule="auto"/>
+        <w:ind w:left="2160"/>
+        <w:rPr>
+          <w:rFonts w:ascii="Cambria" w:hAnsi="Cambria" w:cs="Arial"/>
+          <w:sz w:val="28"/>
+          <w:szCs w:val="28"/>
+          <w:lang w:val="pt-PT"/>
+        </w:rPr>
+      </w:pPr>
+      <w:r>
+        <w:rPr>
+          <w:rFonts w:ascii="Cambria" w:hAnsi="Cambria" w:cs="Arial"/>
+          <w:sz w:val="28"/>
+          <w:szCs w:val="28"/>
+          <w:lang w:val="pt-PT"/>
+        </w:rPr>
+        <w:t>Explicação: Um dia no qual acontece o festival, cont</w:t>
+      </w:r>
+      <w:r>
+        <w:rPr>
+          <w:rFonts w:ascii="Cambria" w:hAnsi="Cambria" w:cs="Arial"/>
+          <w:sz w:val="28"/>
+          <w:szCs w:val="28"/>
+          <w:lang w:val="pt-PT"/>
+        </w:rPr>
+        <w:t>é</w:t>
+      </w:r>
+      <w:r>
+        <w:rPr>
+          <w:rFonts w:ascii="Cambria" w:hAnsi="Cambria" w:cs="Arial"/>
+          <w:sz w:val="28"/>
+          <w:szCs w:val="28"/>
+          <w:lang w:val="pt-PT"/>
+        </w:rPr>
+        <w:t>m dois atributos de horas, do início do festival nesta data e do fim.</w:t>
+      </w:r>
+    </w:p>
+    <w:p>
+      <w:pPr>
+        <w:spacing w:line="276" w:lineRule="auto"/>
+        <w:ind w:left="2160"/>
+        <w:rPr>
+          <w:rFonts w:ascii="Cambria" w:hAnsi="Cambria" w:cs="Arial"/>
+          <w:sz w:val="28"/>
+          <w:szCs w:val="28"/>
+          <w:lang w:val="pt-PT"/>
+        </w:rPr>
+      </w:pPr>
+    </w:p>
+    <w:p>
+      <w:pPr>
+        <w:spacing w:line="276" w:lineRule="auto"/>
+        <w:ind w:left="2160"/>
+        <w:rPr>
+          <w:rFonts w:ascii="Cambria" w:hAnsi="Cambria" w:cs="Arial"/>
+          <w:sz w:val="28"/>
+          <w:szCs w:val="28"/>
+          <w:lang w:val="pt-PT"/>
+        </w:rPr>
+      </w:pPr>
+    </w:p>
+    <w:p>
+      <w:pPr>
+        <w:spacing w:line="276" w:lineRule="auto"/>
+        <w:ind w:left="2160"/>
+        <w:rPr>
+          <w:rFonts w:ascii="Cambria" w:hAnsi="Cambria" w:cs="Arial"/>
+          <w:sz w:val="28"/>
+          <w:szCs w:val="28"/>
+          <w:lang w:val="pt-PT"/>
+        </w:rPr>
+      </w:pPr>
+    </w:p>
+    <w:p>
+      <w:pPr>
+        <w:spacing w:line="276" w:lineRule="auto"/>
+        <w:ind w:left="2160"/>
+        <w:rPr>
+          <w:rFonts w:ascii="Cambria" w:hAnsi="Cambria" w:cs="Arial"/>
+          <w:sz w:val="28"/>
+          <w:szCs w:val="28"/>
+          <w:lang w:val="pt-PT"/>
+        </w:rPr>
+      </w:pPr>
+    </w:p>
+    <w:p>
+      <w:pPr>
+        <w:pStyle w:val="ListParagraph"/>
         <w:numPr>
           <w:ilvl w:val="0"/>
-          <w:numId w:val="3"/>
+          <w:numId w:val="4"/>
         </w:numPr>
-        <w:rPr>
-          <w:rFonts w:ascii="Cambria" w:hAnsi="Cambria" w:cs="Arial"/>
-          <w:sz w:val="32"/>
-          <w:szCs w:val="32"/>
-          <w:lang w:val="pt-PT"/>
-        </w:rPr>
-      </w:pPr>
-      <w:r>
-        <w:rPr>
-          <w:rFonts w:ascii="Cambria" w:hAnsi="Cambria" w:cs="Arial"/>
-          <w:sz w:val="32"/>
-          <w:szCs w:val="32"/>
-          <w:lang w:val="pt-PT"/>
-        </w:rPr>
+        <w:spacing w:line="276" w:lineRule="auto"/>
+        <w:rPr>
+          <w:rFonts w:ascii="Cambria" w:hAnsi="Cambria" w:cs="Arial"/>
+          <w:sz w:val="32"/>
+          <w:szCs w:val="32"/>
+          <w:lang w:val="pt-PT"/>
+        </w:rPr>
+      </w:pPr>
+      <w:r>
+        <w:rPr>
+          <w:rFonts w:ascii="Cambria" w:hAnsi="Cambria" w:cs="Arial"/>
+          <w:sz w:val="32"/>
+          <w:szCs w:val="32"/>
+          <w:lang w:val="pt-PT"/>
+        </w:rPr>
+        <w:lastRenderedPageBreak/>
         <w:t>Banda:</w:t>
       </w:r>
     </w:p>
     <w:p>
       <w:pPr>
-        <w:pStyle w:val="PargrafodaLista"/>
-        <w:ind w:left="2160"/>
-        <w:rPr>
-          <w:rFonts w:ascii="Cambria" w:hAnsi="Cambria" w:cs="Arial"/>
-          <w:sz w:val="32"/>
-          <w:szCs w:val="32"/>
-          <w:lang w:val="pt-PT"/>
-        </w:rPr>
-      </w:pPr>
-      <w:r>
-        <w:rPr>
-          <w:rFonts w:ascii="Cambria" w:hAnsi="Cambria" w:cs="Arial"/>
-          <w:sz w:val="32"/>
-          <w:szCs w:val="32"/>
+        <w:pStyle w:val="ListParagraph"/>
+        <w:spacing w:line="276" w:lineRule="auto"/>
+        <w:ind w:left="2160"/>
+        <w:rPr>
+          <w:rFonts w:ascii="Cambria" w:hAnsi="Cambria" w:cs="Arial"/>
+          <w:sz w:val="28"/>
+          <w:szCs w:val="28"/>
+          <w:lang w:val="pt-PT"/>
+        </w:rPr>
+      </w:pPr>
+      <w:r>
+        <w:rPr>
+          <w:rFonts w:ascii="Cambria" w:hAnsi="Cambria" w:cs="Arial"/>
+          <w:sz w:val="28"/>
+          <w:szCs w:val="28"/>
           <w:lang w:val="pt-PT"/>
         </w:rPr>
         <w:t>Atributos: Nome, Membros, Contacto</w:t>
@@ -2260,95 +2406,164 @@
     </w:p>
     <w:p>
       <w:pPr>
-        <w:pStyle w:val="PargrafodaLista"/>
-        <w:ind w:left="2160"/>
-        <w:rPr>
-          <w:rFonts w:ascii="Cambria" w:hAnsi="Cambria" w:cs="Arial"/>
-          <w:sz w:val="32"/>
-          <w:szCs w:val="32"/>
-          <w:lang w:val="pt-PT"/>
-        </w:rPr>
-      </w:pPr>
-      <w:r>
-        <w:rPr>
-          <w:rFonts w:ascii="Cambria" w:hAnsi="Cambria" w:cs="Arial"/>
-          <w:sz w:val="32"/>
-          <w:szCs w:val="32"/>
-          <w:lang w:val="pt-PT"/>
-        </w:rPr>
-        <w:t xml:space="preserve">Explicação: Uma banda que atua no festival, contem informação sobre o seu nome, membros e contacto, esta associada </w:t>
-      </w:r>
-      <w:r>
-        <w:rPr>
-          <w:rFonts w:ascii="Cambria" w:hAnsi="Cambria" w:cs="Arial"/>
-          <w:sz w:val="32"/>
-          <w:szCs w:val="32"/>
-          <w:lang w:val="pt-PT"/>
-        </w:rPr>
-        <w:t>palco</w:t>
-      </w:r>
-      <w:r>
-        <w:rPr>
-          <w:rFonts w:ascii="Cambria" w:hAnsi="Cambria" w:cs="Arial"/>
-          <w:sz w:val="32"/>
-          <w:szCs w:val="32"/>
-          <w:lang w:val="pt-PT"/>
-        </w:rPr>
-        <w:t>s</w:t>
-      </w:r>
-      <w:r>
-        <w:rPr>
-          <w:rFonts w:ascii="Cambria" w:hAnsi="Cambria" w:cs="Arial"/>
-          <w:sz w:val="32"/>
-          <w:szCs w:val="32"/>
-          <w:lang w:val="pt-PT"/>
-        </w:rPr>
-        <w:t xml:space="preserve"> e</w:t>
-      </w:r>
-      <w:r>
-        <w:rPr>
-          <w:rFonts w:ascii="Cambria" w:hAnsi="Cambria" w:cs="Arial"/>
-          <w:sz w:val="32"/>
-          <w:szCs w:val="32"/>
-          <w:lang w:val="pt-PT"/>
-        </w:rPr>
-        <w:t xml:space="preserve"> </w:t>
-      </w:r>
-      <w:r>
-        <w:rPr>
-          <w:rFonts w:ascii="Cambria" w:hAnsi="Cambria" w:cs="Arial"/>
-          <w:sz w:val="32"/>
-          <w:szCs w:val="32"/>
-          <w:lang w:val="pt-PT"/>
-        </w:rPr>
-        <w:t>dia</w:t>
-      </w:r>
-      <w:r>
-        <w:rPr>
-          <w:rFonts w:ascii="Cambria" w:hAnsi="Cambria" w:cs="Arial"/>
-          <w:sz w:val="32"/>
-          <w:szCs w:val="32"/>
-          <w:lang w:val="pt-PT"/>
-        </w:rPr>
-        <w:t>s através de uma relação tripla</w:t>
-      </w:r>
-      <w:r>
-        <w:rPr>
-          <w:rFonts w:ascii="Cambria" w:hAnsi="Cambria" w:cs="Arial"/>
-          <w:sz w:val="32"/>
-          <w:szCs w:val="32"/>
-          <w:lang w:val="pt-PT"/>
-        </w:rPr>
-        <w:t>, utilizando um horário. Esta também associada a um ou mais Géneros musicais</w:t>
-      </w:r>
-    </w:p>
-    <w:p>
-      <w:pPr>
-        <w:pStyle w:val="PargrafodaLista"/>
+        <w:pStyle w:val="ListParagraph"/>
+        <w:spacing w:line="276" w:lineRule="auto"/>
+        <w:ind w:left="2160"/>
+        <w:rPr>
+          <w:rFonts w:ascii="Cambria" w:hAnsi="Cambria" w:cs="Arial"/>
+          <w:sz w:val="28"/>
+          <w:szCs w:val="28"/>
+          <w:lang w:val="pt-PT"/>
+        </w:rPr>
+      </w:pPr>
+      <w:r>
+        <w:rPr>
+          <w:rFonts w:ascii="Cambria" w:hAnsi="Cambria" w:cs="Arial"/>
+          <w:sz w:val="28"/>
+          <w:szCs w:val="28"/>
+          <w:lang w:val="pt-PT"/>
+        </w:rPr>
+        <w:t>Explicação: Uma banda que atua no festival, cont</w:t>
+      </w:r>
+      <w:r>
+        <w:rPr>
+          <w:rFonts w:ascii="Cambria" w:hAnsi="Cambria" w:cs="Arial"/>
+          <w:sz w:val="28"/>
+          <w:szCs w:val="28"/>
+          <w:lang w:val="pt-PT"/>
+        </w:rPr>
+        <w:t>é</w:t>
+      </w:r>
+      <w:r>
+        <w:rPr>
+          <w:rFonts w:ascii="Cambria" w:hAnsi="Cambria" w:cs="Arial"/>
+          <w:sz w:val="28"/>
+          <w:szCs w:val="28"/>
+          <w:lang w:val="pt-PT"/>
+        </w:rPr>
+        <w:t>m informação sobre o seu nome, membros e contacto</w:t>
+      </w:r>
+      <w:r>
+        <w:rPr>
+          <w:rFonts w:ascii="Cambria" w:hAnsi="Cambria" w:cs="Arial"/>
+          <w:sz w:val="28"/>
+          <w:szCs w:val="28"/>
+          <w:lang w:val="pt-PT"/>
+        </w:rPr>
+        <w:t>. E</w:t>
+      </w:r>
+      <w:r>
+        <w:rPr>
+          <w:rFonts w:ascii="Cambria" w:hAnsi="Cambria" w:cs="Arial"/>
+          <w:sz w:val="28"/>
+          <w:szCs w:val="28"/>
+          <w:lang w:val="pt-PT"/>
+        </w:rPr>
+        <w:t>st</w:t>
+      </w:r>
+      <w:r>
+        <w:rPr>
+          <w:rFonts w:ascii="Cambria" w:hAnsi="Cambria" w:cs="Arial"/>
+          <w:sz w:val="28"/>
+          <w:szCs w:val="28"/>
+          <w:lang w:val="pt-PT"/>
+        </w:rPr>
+        <w:t xml:space="preserve">á </w:t>
+      </w:r>
+      <w:r>
+        <w:rPr>
+          <w:rFonts w:ascii="Cambria" w:hAnsi="Cambria" w:cs="Arial"/>
+          <w:sz w:val="28"/>
+          <w:szCs w:val="28"/>
+          <w:lang w:val="pt-PT"/>
+        </w:rPr>
+        <w:t>associada</w:t>
+      </w:r>
+      <w:r>
+        <w:rPr>
+          <w:rFonts w:ascii="Cambria" w:hAnsi="Cambria" w:cs="Arial"/>
+          <w:sz w:val="28"/>
+          <w:szCs w:val="28"/>
+          <w:lang w:val="pt-PT"/>
+        </w:rPr>
+        <w:t xml:space="preserve"> a</w:t>
+      </w:r>
+      <w:r>
+        <w:rPr>
+          <w:rFonts w:ascii="Cambria" w:hAnsi="Cambria" w:cs="Arial"/>
+          <w:sz w:val="28"/>
+          <w:szCs w:val="28"/>
+          <w:lang w:val="pt-PT"/>
+        </w:rPr>
+        <w:t xml:space="preserve"> palcos e dias através de uma relação tripla, utilizando um horário. Est</w:t>
+      </w:r>
+      <w:r>
+        <w:rPr>
+          <w:rFonts w:ascii="Cambria" w:hAnsi="Cambria" w:cs="Arial"/>
+          <w:sz w:val="28"/>
+          <w:szCs w:val="28"/>
+          <w:lang w:val="pt-PT"/>
+        </w:rPr>
+        <w:t>á</w:t>
+      </w:r>
+      <w:r>
+        <w:rPr>
+          <w:rFonts w:ascii="Cambria" w:hAnsi="Cambria" w:cs="Arial"/>
+          <w:sz w:val="28"/>
+          <w:szCs w:val="28"/>
+          <w:lang w:val="pt-PT"/>
+        </w:rPr>
+        <w:t xml:space="preserve"> também associada a um ou mais </w:t>
+      </w:r>
+      <w:r>
+        <w:rPr>
+          <w:rFonts w:ascii="Cambria" w:hAnsi="Cambria" w:cs="Arial"/>
+          <w:sz w:val="28"/>
+          <w:szCs w:val="28"/>
+          <w:lang w:val="pt-PT"/>
+        </w:rPr>
+        <w:t>g</w:t>
+      </w:r>
+      <w:r>
+        <w:rPr>
+          <w:rFonts w:ascii="Cambria" w:hAnsi="Cambria" w:cs="Arial"/>
+          <w:sz w:val="28"/>
+          <w:szCs w:val="28"/>
+          <w:lang w:val="pt-PT"/>
+        </w:rPr>
+        <w:t>éneros musicais</w:t>
+      </w:r>
+      <w:r>
+        <w:rPr>
+          <w:rFonts w:ascii="Cambria" w:hAnsi="Cambria" w:cs="Arial"/>
+          <w:sz w:val="28"/>
+          <w:szCs w:val="28"/>
+          <w:lang w:val="pt-PT"/>
+        </w:rPr>
+        <w:t>.</w:t>
+      </w:r>
+    </w:p>
+    <w:p>
+      <w:pPr>
+        <w:pStyle w:val="ListParagraph"/>
+        <w:spacing w:line="276" w:lineRule="auto"/>
+        <w:ind w:left="2160"/>
+        <w:rPr>
+          <w:rFonts w:ascii="Cambria" w:hAnsi="Cambria" w:cs="Arial"/>
+          <w:sz w:val="32"/>
+          <w:szCs w:val="32"/>
+          <w:lang w:val="pt-PT"/>
+        </w:rPr>
+      </w:pPr>
+    </w:p>
+    <w:p>
+      <w:pPr>
+        <w:pStyle w:val="ListParagraph"/>
         <w:numPr>
           <w:ilvl w:val="0"/>
-          <w:numId w:val="3"/>
+          <w:numId w:val="4"/>
         </w:numPr>
+        <w:spacing w:line="276" w:lineRule="auto"/>
         <w:rPr>
           <w:rFonts w:ascii="Cambria" w:hAnsi="Cambria" w:cs="Arial"/>
           <w:sz w:val="32"/>
@@ -2377,20 +2592,21 @@
     </w:p>
     <w:p>
       <w:pPr>
-        <w:pStyle w:val="PargrafodaLista"/>
-        <w:ind w:left="2160"/>
-        <w:rPr>
-          <w:rFonts w:ascii="Cambria" w:hAnsi="Cambria" w:cs="Arial"/>
-          <w:sz w:val="32"/>
-          <w:szCs w:val="32"/>
+        <w:pStyle w:val="ListParagraph"/>
+        <w:spacing w:line="276" w:lineRule="auto"/>
+        <w:ind w:left="2160"/>
+        <w:rPr>
+          <w:rFonts w:ascii="Cambria" w:hAnsi="Cambria" w:cs="Arial"/>
+          <w:sz w:val="28"/>
+          <w:szCs w:val="28"/>
           <w:lang w:val="en-US"/>
         </w:rPr>
       </w:pPr>
       <w:r>
         <w:rPr>
           <w:rFonts w:ascii="Cambria" w:hAnsi="Cambria" w:cs="Arial"/>
-          <w:sz w:val="32"/>
-          <w:szCs w:val="32"/>
+          <w:sz w:val="28"/>
+          <w:szCs w:val="28"/>
           <w:lang w:val="pt-PT"/>
         </w:rPr>
         <w:t>Atributos</w:t>
@@ -2398,8 +2614,8 @@
       <w:r>
         <w:rPr>
           <w:rFonts w:ascii="Cambria" w:hAnsi="Cambria" w:cs="Arial"/>
-          <w:sz w:val="32"/>
-          <w:szCs w:val="32"/>
+          <w:sz w:val="28"/>
+          <w:szCs w:val="28"/>
           <w:lang w:val="en-US"/>
         </w:rPr>
         <w:t>: Nome</w:t>
@@ -2407,59 +2623,110 @@
     </w:p>
     <w:p>
       <w:pPr>
-        <w:pStyle w:val="PargrafodaLista"/>
-        <w:ind w:left="2160"/>
-        <w:rPr>
-          <w:rFonts w:ascii="Cambria" w:hAnsi="Cambria" w:cs="Arial"/>
-          <w:sz w:val="32"/>
-          <w:szCs w:val="32"/>
-          <w:lang w:val="pt-PT"/>
-        </w:rPr>
-      </w:pPr>
-      <w:r>
-        <w:rPr>
-          <w:rFonts w:ascii="Cambria" w:hAnsi="Cambria" w:cs="Arial"/>
-          <w:sz w:val="32"/>
-          <w:szCs w:val="32"/>
-          <w:lang w:val="pt-PT"/>
-        </w:rPr>
-        <w:t>Explica</w:t>
-      </w:r>
-      <w:r>
-        <w:rPr>
-          <w:rFonts w:ascii="Cambria" w:hAnsi="Cambria" w:cs="Arial"/>
-          <w:sz w:val="32"/>
-          <w:szCs w:val="32"/>
-          <w:lang w:val="pt-PT"/>
-        </w:rPr>
-        <w:t>ção:</w:t>
-      </w:r>
-      <w:r>
-        <w:rPr>
-          <w:rFonts w:ascii="Cambria" w:hAnsi="Cambria" w:cs="Arial"/>
-          <w:sz w:val="32"/>
-          <w:szCs w:val="32"/>
-          <w:lang w:val="pt-PT"/>
-        </w:rPr>
-        <w:t xml:space="preserve"> </w:t>
-      </w:r>
-      <w:r>
-        <w:rPr>
-          <w:rFonts w:ascii="Cambria" w:hAnsi="Cambria" w:cs="Arial"/>
-          <w:sz w:val="32"/>
-          <w:szCs w:val="32"/>
-          <w:lang w:val="pt-PT"/>
-        </w:rPr>
-        <w:t>Género musical, esta associado a bandas e palcos</w:t>
-      </w:r>
-    </w:p>
-    <w:p>
-      <w:pPr>
-        <w:pStyle w:val="PargrafodaLista"/>
+        <w:pStyle w:val="ListParagraph"/>
+        <w:spacing w:line="276" w:lineRule="auto"/>
+        <w:ind w:left="2160"/>
+        <w:rPr>
+          <w:rFonts w:ascii="Cambria" w:hAnsi="Cambria" w:cs="Arial"/>
+          <w:sz w:val="28"/>
+          <w:szCs w:val="28"/>
+          <w:lang w:val="pt-PT"/>
+        </w:rPr>
+      </w:pPr>
+      <w:r>
+        <w:rPr>
+          <w:rFonts w:ascii="Cambria" w:hAnsi="Cambria" w:cs="Arial"/>
+          <w:sz w:val="28"/>
+          <w:szCs w:val="28"/>
+          <w:lang w:val="pt-PT"/>
+        </w:rPr>
+        <w:t>Explicação: Género musical, est</w:t>
+      </w:r>
+      <w:r>
+        <w:rPr>
+          <w:rFonts w:ascii="Cambria" w:hAnsi="Cambria" w:cs="Arial"/>
+          <w:sz w:val="28"/>
+          <w:szCs w:val="28"/>
+          <w:lang w:val="pt-PT"/>
+        </w:rPr>
+        <w:t>á</w:t>
+      </w:r>
+      <w:r>
+        <w:rPr>
+          <w:rFonts w:ascii="Cambria" w:hAnsi="Cambria" w:cs="Arial"/>
+          <w:sz w:val="28"/>
+          <w:szCs w:val="28"/>
+          <w:lang w:val="pt-PT"/>
+        </w:rPr>
+        <w:t xml:space="preserve"> associado </w:t>
+      </w:r>
+      <w:r>
+        <w:rPr>
+          <w:rFonts w:ascii="Cambria" w:hAnsi="Cambria" w:cs="Arial"/>
+          <w:sz w:val="28"/>
+          <w:szCs w:val="28"/>
+          <w:lang w:val="pt-PT"/>
+        </w:rPr>
+        <w:t>às</w:t>
+      </w:r>
+      <w:r>
+        <w:rPr>
+          <w:rFonts w:ascii="Cambria" w:hAnsi="Cambria" w:cs="Arial"/>
+          <w:sz w:val="28"/>
+          <w:szCs w:val="28"/>
+          <w:lang w:val="pt-PT"/>
+        </w:rPr>
+        <w:t xml:space="preserve"> bandas e </w:t>
+      </w:r>
+      <w:r>
+        <w:rPr>
+          <w:rFonts w:ascii="Cambria" w:hAnsi="Cambria" w:cs="Arial"/>
+          <w:sz w:val="28"/>
+          <w:szCs w:val="28"/>
+          <w:lang w:val="pt-PT"/>
+        </w:rPr>
+        <w:t xml:space="preserve">aos </w:t>
+      </w:r>
+      <w:r>
+        <w:rPr>
+          <w:rFonts w:ascii="Cambria" w:hAnsi="Cambria" w:cs="Arial"/>
+          <w:sz w:val="28"/>
+          <w:szCs w:val="28"/>
+          <w:lang w:val="pt-PT"/>
+        </w:rPr>
+        <w:t>palcos</w:t>
+      </w:r>
+      <w:r>
+        <w:rPr>
+          <w:rFonts w:ascii="Cambria" w:hAnsi="Cambria" w:cs="Arial"/>
+          <w:sz w:val="28"/>
+          <w:szCs w:val="28"/>
+          <w:lang w:val="pt-PT"/>
+        </w:rPr>
+        <w:t>.</w:t>
+      </w:r>
+    </w:p>
+    <w:p>
+      <w:pPr>
+        <w:pStyle w:val="ListParagraph"/>
+        <w:spacing w:line="276" w:lineRule="auto"/>
+        <w:ind w:left="2160"/>
+        <w:rPr>
+          <w:rFonts w:ascii="Cambria" w:hAnsi="Cambria" w:cs="Arial"/>
+          <w:sz w:val="28"/>
+          <w:szCs w:val="28"/>
+          <w:lang w:val="pt-PT"/>
+        </w:rPr>
+      </w:pPr>
+    </w:p>
+    <w:p>
+      <w:pPr>
+        <w:pStyle w:val="ListParagraph"/>
         <w:numPr>
           <w:ilvl w:val="0"/>
-          <w:numId w:val="3"/>
+          <w:numId w:val="4"/>
         </w:numPr>
+        <w:spacing w:line="276" w:lineRule="auto"/>
         <w:rPr>
           <w:rFonts w:ascii="Cambria" w:hAnsi="Cambria" w:cs="Arial"/>
           <w:sz w:val="32"/>
@@ -2479,20 +2746,21 @@
     </w:p>
     <w:p>
       <w:pPr>
-        <w:pStyle w:val="PargrafodaLista"/>
-        <w:ind w:left="2160"/>
-        <w:rPr>
-          <w:rFonts w:ascii="Cambria" w:hAnsi="Cambria" w:cs="Arial"/>
-          <w:sz w:val="32"/>
-          <w:szCs w:val="32"/>
-          <w:lang w:val="pt-PT"/>
-        </w:rPr>
-      </w:pPr>
-      <w:r>
-        <w:rPr>
-          <w:rFonts w:ascii="Cambria" w:hAnsi="Cambria" w:cs="Arial"/>
-          <w:sz w:val="32"/>
-          <w:szCs w:val="32"/>
+        <w:pStyle w:val="ListParagraph"/>
+        <w:spacing w:line="276" w:lineRule="auto"/>
+        <w:ind w:left="2160"/>
+        <w:rPr>
+          <w:rFonts w:ascii="Cambria" w:hAnsi="Cambria" w:cs="Arial"/>
+          <w:sz w:val="28"/>
+          <w:szCs w:val="28"/>
+          <w:lang w:val="pt-PT"/>
+        </w:rPr>
+      </w:pPr>
+      <w:r>
+        <w:rPr>
+          <w:rFonts w:ascii="Cambria" w:hAnsi="Cambria" w:cs="Arial"/>
+          <w:sz w:val="28"/>
+          <w:szCs w:val="28"/>
           <w:lang w:val="pt-PT"/>
         </w:rPr>
         <w:t>Atributos: Nome</w:t>
@@ -2500,82 +2768,29 @@
     </w:p>
     <w:p>
       <w:pPr>
-        <w:pStyle w:val="PargrafodaLista"/>
-        <w:ind w:left="2160"/>
-        <w:rPr>
-          <w:rFonts w:ascii="Cambria" w:hAnsi="Cambria" w:cs="Arial"/>
-          <w:sz w:val="32"/>
-          <w:szCs w:val="32"/>
-          <w:lang w:val="pt-PT"/>
-        </w:rPr>
-      </w:pPr>
-      <w:r>
-        <w:rPr>
-          <w:rFonts w:ascii="Cambria" w:hAnsi="Cambria" w:cs="Arial"/>
-          <w:sz w:val="32"/>
-          <w:szCs w:val="32"/>
-          <w:lang w:val="pt-PT"/>
-        </w:rPr>
-        <w:t>Explicação: Infraestrutura onde ocorrem os concertos, associado a géneros musicais</w:t>
-      </w:r>
-      <w:r>
-        <w:rPr>
-          <w:rFonts w:ascii="Cambria" w:hAnsi="Cambria" w:cs="Arial"/>
-          <w:sz w:val="32"/>
-          <w:szCs w:val="32"/>
-          <w:lang w:val="pt-PT"/>
-        </w:rPr>
-        <w:t xml:space="preserve"> e a</w:t>
-      </w:r>
-      <w:r>
-        <w:rPr>
-          <w:rFonts w:ascii="Cambria" w:hAnsi="Cambria" w:cs="Arial"/>
-          <w:sz w:val="32"/>
-          <w:szCs w:val="32"/>
-          <w:lang w:val="pt-PT"/>
-        </w:rPr>
-        <w:t xml:space="preserve">ssociado a </w:t>
-      </w:r>
-      <w:r>
-        <w:rPr>
-          <w:rFonts w:ascii="Cambria" w:hAnsi="Cambria" w:cs="Arial"/>
-          <w:sz w:val="32"/>
-          <w:szCs w:val="32"/>
-          <w:lang w:val="pt-PT"/>
-        </w:rPr>
-        <w:t>dias</w:t>
-      </w:r>
-      <w:r>
-        <w:rPr>
-          <w:rFonts w:ascii="Cambria" w:hAnsi="Cambria" w:cs="Arial"/>
-          <w:sz w:val="32"/>
-          <w:szCs w:val="32"/>
-          <w:lang w:val="pt-PT"/>
-        </w:rPr>
-        <w:t xml:space="preserve"> e banda</w:t>
-      </w:r>
-      <w:r>
-        <w:rPr>
-          <w:rFonts w:ascii="Cambria" w:hAnsi="Cambria" w:cs="Arial"/>
-          <w:sz w:val="32"/>
-          <w:szCs w:val="32"/>
-          <w:lang w:val="pt-PT"/>
-        </w:rPr>
-        <w:t>s em relação tripla</w:t>
-      </w:r>
-      <w:r>
-        <w:rPr>
-          <w:rFonts w:ascii="Cambria" w:hAnsi="Cambria" w:cs="Arial"/>
-          <w:sz w:val="32"/>
-          <w:szCs w:val="32"/>
-          <w:lang w:val="pt-PT"/>
-        </w:rPr>
-        <w:t xml:space="preserve"> através de um horário.</w:t>
-      </w:r>
-    </w:p>
-    <w:p>
-      <w:pPr>
-        <w:pStyle w:val="PargrafodaLista"/>
+        <w:pStyle w:val="ListParagraph"/>
+        <w:spacing w:line="276" w:lineRule="auto"/>
+        <w:ind w:left="2160"/>
+        <w:rPr>
+          <w:rFonts w:ascii="Cambria" w:hAnsi="Cambria" w:cs="Arial"/>
+          <w:sz w:val="28"/>
+          <w:szCs w:val="28"/>
+          <w:lang w:val="pt-PT"/>
+        </w:rPr>
+      </w:pPr>
+      <w:r>
+        <w:rPr>
+          <w:rFonts w:ascii="Cambria" w:hAnsi="Cambria" w:cs="Arial"/>
+          <w:sz w:val="28"/>
+          <w:szCs w:val="28"/>
+          <w:lang w:val="pt-PT"/>
+        </w:rPr>
+        <w:t>Explicação: Infraestrutura onde ocorrem os concertos, associado a géneros musicais e associado a dias e bandas em relação tripla através de um horário.</w:t>
+      </w:r>
+    </w:p>
+    <w:p>
+      <w:pPr>
+        <w:pStyle w:val="ListParagraph"/>
         <w:ind w:left="2160"/>
         <w:rPr>
           <w:rFonts w:ascii="Cambria" w:hAnsi="Cambria" w:cs="Arial"/>
@@ -2592,6 +2807,263 @@
           <w:lang w:val="pt-PT"/>
         </w:rPr>
         <w:t xml:space="preserve"> </w:t>
+      </w:r>
+    </w:p>
+    <w:p>
+      <w:pPr>
+        <w:ind w:left="2160"/>
+        <w:rPr>
+          <w:rFonts w:ascii="Cambria" w:hAnsi="Cambria" w:cs="Arial"/>
+          <w:sz w:val="28"/>
+          <w:szCs w:val="28"/>
+          <w:lang w:val="pt-PT"/>
+        </w:rPr>
+      </w:pPr>
+    </w:p>
+    <w:p>
+      <w:pPr>
+        <w:ind w:left="2160"/>
+        <w:rPr>
+          <w:rFonts w:ascii="Cambria" w:hAnsi="Cambria" w:cs="Arial"/>
+          <w:sz w:val="28"/>
+          <w:szCs w:val="28"/>
+          <w:lang w:val="pt-PT"/>
+        </w:rPr>
+      </w:pPr>
+    </w:p>
+    <w:p>
+      <w:pPr>
+        <w:ind w:left="2160"/>
+        <w:rPr>
+          <w:rFonts w:ascii="Cambria" w:hAnsi="Cambria" w:cs="Arial"/>
+          <w:sz w:val="28"/>
+          <w:szCs w:val="28"/>
+          <w:lang w:val="pt-PT"/>
+        </w:rPr>
+      </w:pPr>
+    </w:p>
+    <w:p>
+      <w:pPr>
+        <w:ind w:left="2160"/>
+        <w:rPr>
+          <w:rFonts w:ascii="Cambria" w:hAnsi="Cambria" w:cs="Arial"/>
+          <w:sz w:val="28"/>
+          <w:szCs w:val="28"/>
+          <w:lang w:val="pt-PT"/>
+        </w:rPr>
+      </w:pPr>
+    </w:p>
+    <w:p>
+      <w:pPr>
+        <w:jc w:val="center"/>
+        <w:rPr>
+          <w:rFonts w:ascii="Cambria" w:hAnsi="Cambria" w:cs="Arial"/>
+          <w:b/>
+          <w:color w:val="8C2D19"/>
+          <w:sz w:val="40"/>
+          <w:szCs w:val="40"/>
+          <w:lang w:val="pt-PT"/>
+        </w:rPr>
+      </w:pPr>
+    </w:p>
+    <w:p>
+      <w:pPr>
+        <w:jc w:val="center"/>
+        <w:rPr>
+          <w:rFonts w:ascii="Cambria" w:hAnsi="Cambria" w:cs="Arial"/>
+          <w:b/>
+          <w:color w:val="8C2D19"/>
+          <w:sz w:val="40"/>
+          <w:szCs w:val="40"/>
+          <w:lang w:val="pt-PT"/>
+        </w:rPr>
+      </w:pPr>
+    </w:p>
+    <w:p>
+      <w:pPr>
+        <w:jc w:val="center"/>
+        <w:rPr>
+          <w:rFonts w:ascii="Cambria" w:hAnsi="Cambria" w:cs="Arial"/>
+          <w:b/>
+          <w:color w:val="8C2D19"/>
+          <w:sz w:val="40"/>
+          <w:szCs w:val="40"/>
+          <w:lang w:val="pt-PT"/>
+        </w:rPr>
+      </w:pPr>
+    </w:p>
+    <w:p>
+      <w:pPr>
+        <w:jc w:val="center"/>
+        <w:rPr>
+          <w:rFonts w:ascii="Cambria" w:hAnsi="Cambria" w:cs="Arial"/>
+          <w:b/>
+          <w:color w:val="8C2D19"/>
+          <w:sz w:val="40"/>
+          <w:szCs w:val="40"/>
+          <w:lang w:val="pt-PT"/>
+        </w:rPr>
+      </w:pPr>
+    </w:p>
+    <w:p>
+      <w:pPr>
+        <w:jc w:val="center"/>
+        <w:rPr>
+          <w:rFonts w:ascii="Cambria" w:hAnsi="Cambria" w:cs="Arial"/>
+          <w:b/>
+          <w:color w:val="8C2D19"/>
+          <w:sz w:val="40"/>
+          <w:szCs w:val="40"/>
+          <w:lang w:val="pt-PT"/>
+        </w:rPr>
+      </w:pPr>
+    </w:p>
+    <w:p>
+      <w:pPr>
+        <w:jc w:val="center"/>
+        <w:rPr>
+          <w:rFonts w:ascii="Cambria" w:hAnsi="Cambria" w:cs="Arial"/>
+          <w:b/>
+          <w:color w:val="8C2D19"/>
+          <w:sz w:val="40"/>
+          <w:szCs w:val="40"/>
+          <w:lang w:val="pt-PT"/>
+        </w:rPr>
+      </w:pPr>
+    </w:p>
+    <w:p>
+      <w:pPr>
+        <w:jc w:val="center"/>
+        <w:rPr>
+          <w:rFonts w:ascii="Cambria" w:hAnsi="Cambria" w:cs="Arial"/>
+          <w:b/>
+          <w:color w:val="8C2D19"/>
+          <w:sz w:val="40"/>
+          <w:szCs w:val="40"/>
+          <w:lang w:val="pt-PT"/>
+        </w:rPr>
+      </w:pPr>
+      <w:r>
+        <w:rPr>
+          <w:rFonts w:ascii="Cambria" w:hAnsi="Cambria" w:cs="Arial"/>
+          <w:b/>
+          <w:color w:val="8C2D19"/>
+          <w:sz w:val="40"/>
+          <w:szCs w:val="40"/>
+          <w:lang w:val="pt-PT"/>
+        </w:rPr>
+        <w:lastRenderedPageBreak/>
+        <w:t xml:space="preserve">Decisões/Dificuldades </w:t>
+      </w:r>
+    </w:p>
+    <w:p>
+      <w:pPr>
+        <w:rPr>
+          <w:rFonts w:ascii="Cambria" w:hAnsi="Cambria" w:cs="Arial"/>
+          <w:b/>
+          <w:color w:val="8C2D19"/>
+          <w:sz w:val="32"/>
+          <w:szCs w:val="32"/>
+          <w:lang w:val="pt-PT"/>
+        </w:rPr>
+      </w:pPr>
+    </w:p>
+    <w:p>
+      <w:pPr>
+        <w:ind w:firstLine="720"/>
+        <w:rPr>
+          <w:rFonts w:ascii="Cambria" w:hAnsi="Cambria" w:cs="Arial"/>
+          <w:sz w:val="28"/>
+          <w:szCs w:val="28"/>
+          <w:lang w:val="pt-PT"/>
+        </w:rPr>
+      </w:pPr>
+      <w:r>
+        <w:rPr>
+          <w:rFonts w:ascii="Cambria" w:hAnsi="Cambria" w:cs="Arial"/>
+          <w:sz w:val="28"/>
+          <w:szCs w:val="28"/>
+          <w:lang w:val="pt-PT"/>
+        </w:rPr>
+        <w:t xml:space="preserve">A maior dificuldade que tivemos foi a decisão do modo como </w:t>
+      </w:r>
+      <w:r>
+        <w:rPr>
+          <w:rFonts w:ascii="Cambria" w:hAnsi="Cambria" w:cs="Arial"/>
+          <w:sz w:val="28"/>
+          <w:szCs w:val="28"/>
+          <w:lang w:val="pt-PT"/>
+        </w:rPr>
+        <w:t xml:space="preserve">se fariam as ligações entre palco e género. </w:t>
+      </w:r>
+      <w:r>
+        <w:rPr>
+          <w:rFonts w:ascii="Cambria" w:hAnsi="Cambria" w:cs="Arial"/>
+          <w:sz w:val="28"/>
+          <w:szCs w:val="28"/>
+          <w:lang w:val="pt-PT"/>
+        </w:rPr>
+        <w:t xml:space="preserve">No início tínhamos pensado de modo a que cada palco teria de ter um género associado, no entanto pode haver palcos sem géneros musicais associados, como por exemplo um palco de comédia. Como tal mudamos as ligações de </w:t>
+      </w:r>
+      <w:proofErr w:type="gramStart"/>
+      <w:r>
+        <w:rPr>
+          <w:rFonts w:ascii="Cambria" w:hAnsi="Cambria" w:cs="Arial"/>
+          <w:sz w:val="28"/>
+          <w:szCs w:val="28"/>
+          <w:lang w:val="pt-PT"/>
+        </w:rPr>
+        <w:t>1..</w:t>
+      </w:r>
+      <w:proofErr w:type="gramEnd"/>
+      <w:r>
+        <w:rPr>
+          <w:rFonts w:ascii="Cambria" w:hAnsi="Cambria" w:cs="Arial"/>
+          <w:sz w:val="28"/>
+          <w:szCs w:val="28"/>
+          <w:lang w:val="pt-PT"/>
+        </w:rPr>
+        <w:t>* para * (</w:t>
+      </w:r>
+      <w:proofErr w:type="spellStart"/>
+      <w:r>
+        <w:rPr>
+          <w:rFonts w:ascii="Cambria" w:hAnsi="Cambria" w:cs="Arial"/>
+          <w:sz w:val="28"/>
+          <w:szCs w:val="28"/>
+          <w:lang w:val="pt-PT"/>
+        </w:rPr>
+        <w:t>many</w:t>
+      </w:r>
+      <w:proofErr w:type="spellEnd"/>
+      <w:r>
+        <w:rPr>
+          <w:rFonts w:ascii="Cambria" w:hAnsi="Cambria" w:cs="Arial"/>
+          <w:sz w:val="28"/>
+          <w:szCs w:val="28"/>
+          <w:lang w:val="pt-PT"/>
+        </w:rPr>
+        <w:t>-to-</w:t>
+      </w:r>
+      <w:proofErr w:type="spellStart"/>
+      <w:r>
+        <w:rPr>
+          <w:rFonts w:ascii="Cambria" w:hAnsi="Cambria" w:cs="Arial"/>
+          <w:sz w:val="28"/>
+          <w:szCs w:val="28"/>
+          <w:lang w:val="pt-PT"/>
+        </w:rPr>
+        <w:t>many</w:t>
+      </w:r>
+      <w:proofErr w:type="spellEnd"/>
+      <w:r>
+        <w:rPr>
+          <w:rFonts w:ascii="Cambria" w:hAnsi="Cambria" w:cs="Arial"/>
+          <w:sz w:val="28"/>
+          <w:szCs w:val="28"/>
+          <w:lang w:val="pt-PT"/>
+        </w:rPr>
+        <w:t xml:space="preserve">). </w:t>
       </w:r>
     </w:p>
     <w:sectPr>
@@ -2658,7 +3130,7 @@
 <w:hdr xmlns:wpc="http://schemas.microsoft.com/office/word/2010/wordprocessingCanvas" xmlns:cx="http://schemas.microsoft.com/office/drawing/2014/chartex" xmlns:cx1="http://schemas.microsoft.com/office/drawing/2015/9/8/chartex" xmlns:cx2="http://schemas.microsoft.com/office/drawing/2015/10/21/chartex" xmlns:cx3="http://schemas.microsoft.com/office/drawing/2016/5/9/chartex" xmlns:cx4="http://schemas.microsoft.com/office/drawing/2016/5/10/chartex" xmlns:cx5="http://schemas.microsoft.com/office/drawing/2016/5/11/chartex" xmlns:cx6="http://schemas.microsoft.com/office/drawing/2016/5/12/chartex" xmlns:cx7="http://schemas.microsoft.com/office/drawing/2016/5/13/chartex" xmlns:cx8="http://schemas.microsoft.com/office/drawing/2016/5/14/chartex" xmlns:mc="http://schemas.openxmlformats.org/markup-compatibility/2006" xmlns:aink="http://schemas.microsoft.com/office/drawing/2016/ink" xmlns:am3d="http://schemas.microsoft.com/office/drawing/2017/model3d" xmlns:o="urn:schemas-microsoft-com:office:office" xmlns:r="http://schemas.openxmlformats.org/officeDocument/2006/relationships" xmlns:m="http://schemas.openxmlformats.org/officeDocument/2006/math" xmlns:v="urn:schemas-microsoft-com:vml" xmlns:wp14="http://schemas.microsoft.com/office/word/2010/wordprocessingDrawing" xmlns:wp="http://schemas.openxmlformats.org/drawingml/2006/wordprocessingDrawing" xmlns:w10="urn:schemas-microsoft-com:office:word" xmlns:w="http://schemas.openxmlformats.org/wordprocessingml/2006/main" xmlns:w14="http://schemas.microsoft.com/office/word/2010/wordml" xmlns:w15="http://schemas.microsoft.com/office/word/2012/wordml" xmlns:w16cid="http://schemas.microsoft.com/office/word/2016/wordml/cid" xmlns:w16se="http://schemas.microsoft.com/office/word/2015/wordml/symex" xmlns:wpg="http://schemas.microsoft.com/office/word/2010/wordprocessingGroup" xmlns:wpi="http://schemas.microsoft.com/office/word/2010/wordprocessingInk" xmlns:wne="http://schemas.microsoft.com/office/word/2006/wordml" xmlns:wps="http://schemas.microsoft.com/office/word/2010/wordprocessingShape" mc:Ignorable="w14 w15 w16se w16cid wp14">
   <w:p>
     <w:pPr>
-      <w:pStyle w:val="Cabealho"/>
+      <w:pStyle w:val="Header"/>
       <w:tabs>
         <w:tab w:val="clear" w:pos="4513"/>
         <w:tab w:val="clear" w:pos="9026"/>
@@ -3107,6 +3579,18 @@
   <w:num w:numId="3">
     <w:abstractNumId w:val="2"/>
   </w:num>
+  <w:num w:numId="4">
+    <w:abstractNumId w:val="2"/>
+    <w:lvlOverride w:ilvl="0"/>
+    <w:lvlOverride w:ilvl="1"/>
+    <w:lvlOverride w:ilvl="2"/>
+    <w:lvlOverride w:ilvl="3"/>
+    <w:lvlOverride w:ilvl="4"/>
+    <w:lvlOverride w:ilvl="5"/>
+    <w:lvlOverride w:ilvl="6"/>
+    <w:lvlOverride w:ilvl="7"/>
+    <w:lvlOverride w:ilvl="8"/>
+  </w:num>
 </w:numbering>
 </file>
 
@@ -3127,7 +3611,7 @@
       </w:pPr>
     </w:pPrDefault>
   </w:docDefaults>
-  <w:latentStyles w:defLockedState="0" w:defUIPriority="99" w:defSemiHidden="0" w:defUnhideWhenUsed="0" w:defQFormat="0" w:count="375">
+  <w:latentStyles w:defLockedState="0" w:defUIPriority="99" w:defSemiHidden="0" w:defUnhideWhenUsed="0" w:defQFormat="0" w:count="376">
     <w:lsdException w:name="Normal" w:uiPriority="0" w:qFormat="1"/>
     <w:lsdException w:name="heading 1" w:uiPriority="9" w:qFormat="1"/>
     <w:lsdException w:name="heading 2" w:semiHidden="1" w:uiPriority="9" w:unhideWhenUsed="1" w:qFormat="1"/>
@@ -3503,18 +3987,19 @@
     <w:lsdException w:name="Smart Hyperlink" w:semiHidden="1" w:unhideWhenUsed="1"/>
     <w:lsdException w:name="Hashtag" w:semiHidden="1" w:unhideWhenUsed="1"/>
     <w:lsdException w:name="Unresolved Mention" w:semiHidden="1" w:unhideWhenUsed="1"/>
+    <w:lsdException w:name="Smart Link" w:semiHidden="1" w:unhideWhenUsed="1"/>
   </w:latentStyles>
   <w:style w:type="paragraph" w:default="1" w:styleId="Normal">
     <w:name w:val="Normal"/>
     <w:qFormat/>
   </w:style>
-  <w:style w:type="character" w:default="1" w:styleId="Tipodeletrapredefinidodopargrafo">
+  <w:style w:type="character" w:default="1" w:styleId="DefaultParagraphFont">
     <w:name w:val="Default Paragraph Font"/>
     <w:uiPriority w:val="1"/>
     <w:semiHidden/>
     <w:unhideWhenUsed/>
   </w:style>
-  <w:style w:type="table" w:default="1" w:styleId="Tabelanormal">
+  <w:style w:type="table" w:default="1" w:styleId="TableNormal">
     <w:name w:val="Normal Table"/>
     <w:uiPriority w:val="99"/>
     <w:semiHidden/>
@@ -3529,16 +4014,16 @@
       </w:tblCellMar>
     </w:tblPr>
   </w:style>
-  <w:style w:type="numbering" w:default="1" w:styleId="Semlista">
+  <w:style w:type="numbering" w:default="1" w:styleId="NoList">
     <w:name w:val="No List"/>
     <w:uiPriority w:val="99"/>
     <w:semiHidden/>
     <w:unhideWhenUsed/>
   </w:style>
-  <w:style w:type="paragraph" w:styleId="Cabealho">
+  <w:style w:type="paragraph" w:styleId="Header">
     <w:name w:val="header"/>
     <w:basedOn w:val="Normal"/>
-    <w:link w:val="CabealhoCarter"/>
+    <w:link w:val="HeaderChar"/>
     <w:uiPriority w:val="99"/>
     <w:unhideWhenUsed/>
     <w:rsid w:val="009E3665"/>
@@ -3550,17 +4035,17 @@
       <w:spacing w:after="0" w:line="240" w:lineRule="auto"/>
     </w:pPr>
   </w:style>
-  <w:style w:type="character" w:customStyle="1" w:styleId="CabealhoCarter">
-    <w:name w:val="Cabeçalho Caráter"/>
-    <w:basedOn w:val="Tipodeletrapredefinidodopargrafo"/>
-    <w:link w:val="Cabealho"/>
+  <w:style w:type="character" w:customStyle="1" w:styleId="HeaderChar">
+    <w:name w:val="Header Char"/>
+    <w:basedOn w:val="DefaultParagraphFont"/>
+    <w:link w:val="Header"/>
     <w:uiPriority w:val="99"/>
     <w:rsid w:val="009E3665"/>
   </w:style>
-  <w:style w:type="paragraph" w:styleId="Rodap">
+  <w:style w:type="paragraph" w:styleId="Footer">
     <w:name w:val="footer"/>
     <w:basedOn w:val="Normal"/>
-    <w:link w:val="RodapCarter"/>
+    <w:link w:val="FooterChar"/>
     <w:uiPriority w:val="99"/>
     <w:unhideWhenUsed/>
     <w:rsid w:val="009E3665"/>
@@ -3572,17 +4057,17 @@
       <w:spacing w:after="0" w:line="240" w:lineRule="auto"/>
     </w:pPr>
   </w:style>
-  <w:style w:type="character" w:customStyle="1" w:styleId="RodapCarter">
-    <w:name w:val="Rodapé Caráter"/>
-    <w:basedOn w:val="Tipodeletrapredefinidodopargrafo"/>
-    <w:link w:val="Rodap"/>
+  <w:style w:type="character" w:customStyle="1" w:styleId="FooterChar">
+    <w:name w:val="Footer Char"/>
+    <w:basedOn w:val="DefaultParagraphFont"/>
+    <w:link w:val="Footer"/>
     <w:uiPriority w:val="99"/>
     <w:rsid w:val="009E3665"/>
   </w:style>
-  <w:style w:type="paragraph" w:styleId="Textodebalo">
+  <w:style w:type="paragraph" w:styleId="BalloonText">
     <w:name w:val="Balloon Text"/>
     <w:basedOn w:val="Normal"/>
-    <w:link w:val="TextodebaloCarter"/>
+    <w:link w:val="BalloonTextChar"/>
     <w:uiPriority w:val="99"/>
     <w:semiHidden/>
     <w:unhideWhenUsed/>
@@ -3596,10 +4081,10 @@
       <w:szCs w:val="18"/>
     </w:rPr>
   </w:style>
-  <w:style w:type="character" w:customStyle="1" w:styleId="TextodebaloCarter">
-    <w:name w:val="Texto de balão Caráter"/>
-    <w:basedOn w:val="Tipodeletrapredefinidodopargrafo"/>
-    <w:link w:val="Textodebalo"/>
+  <w:style w:type="character" w:customStyle="1" w:styleId="BalloonTextChar">
+    <w:name w:val="Balloon Text Char"/>
+    <w:basedOn w:val="DefaultParagraphFont"/>
+    <w:link w:val="BalloonText"/>
     <w:uiPriority w:val="99"/>
     <w:semiHidden/>
     <w:rsid w:val="009E3665"/>
@@ -3609,9 +4094,9 @@
       <w:szCs w:val="18"/>
     </w:rPr>
   </w:style>
-  <w:style w:type="character" w:styleId="Hiperligao">
+  <w:style w:type="character" w:styleId="Hyperlink">
     <w:name w:val="Hyperlink"/>
-    <w:basedOn w:val="Tipodeletrapredefinidodopargrafo"/>
+    <w:basedOn w:val="DefaultParagraphFont"/>
     <w:uiPriority w:val="99"/>
     <w:semiHidden/>
     <w:unhideWhenUsed/>
@@ -3621,7 +4106,7 @@
       <w:u w:val="single"/>
     </w:rPr>
   </w:style>
-  <w:style w:type="paragraph" w:styleId="PargrafodaLista">
+  <w:style w:type="paragraph" w:styleId="ListParagraph">
     <w:name w:val="List Paragraph"/>
     <w:basedOn w:val="Normal"/>
     <w:uiPriority w:val="34"/>

</xml_diff>